<commit_message>
manual y nuevo usuario
</commit_message>
<xml_diff>
--- a/Manual de Usuario MiEmpleo.docx
+++ b/Manual de Usuario MiEmpleo.docx
@@ -5,7 +5,7 @@
     <w:p>
       <w:pPr>
         <w:pStyle w:val="Ttulo"/>
-        <w:jc w:val="center"/>
+        <w:jc w:val="both"/>
         <w:rPr>
           <w:rFonts w:ascii="Inter" w:hAnsi="Inter"/>
           <w:b/>
@@ -43,27 +43,31 @@
     </w:p>
     <w:p>
       <w:pPr>
-        <w:rPr>
-          <w:lang w:val="es-ES"/>
-        </w:rPr>
-      </w:pPr>
-    </w:p>
-    <w:p>
-      <w:pPr>
-        <w:rPr>
-          <w:lang w:val="es-ES"/>
-        </w:rPr>
-      </w:pPr>
-    </w:p>
-    <w:p>
-      <w:pPr>
-        <w:rPr>
-          <w:lang w:val="es-ES"/>
-        </w:rPr>
-      </w:pPr>
-    </w:p>
-    <w:p>
-      <w:pPr>
+        <w:jc w:val="both"/>
+        <w:rPr>
+          <w:lang w:val="es-ES"/>
+        </w:rPr>
+      </w:pPr>
+    </w:p>
+    <w:p>
+      <w:pPr>
+        <w:jc w:val="both"/>
+        <w:rPr>
+          <w:lang w:val="es-ES"/>
+        </w:rPr>
+      </w:pPr>
+    </w:p>
+    <w:p>
+      <w:pPr>
+        <w:jc w:val="both"/>
+        <w:rPr>
+          <w:lang w:val="es-ES"/>
+        </w:rPr>
+      </w:pPr>
+    </w:p>
+    <w:p>
+      <w:pPr>
+        <w:jc w:val="both"/>
         <w:rPr>
           <w:lang w:val="es-ES"/>
         </w:rPr>
@@ -72,6 +76,11 @@
     <w:sdt>
       <w:sdtPr>
         <w:rPr>
+          <w:rFonts w:asciiTheme="minorHAnsi" w:eastAsiaTheme="minorHAnsi" w:hAnsiTheme="minorHAnsi" w:cstheme="minorBidi"/>
+          <w:b w:val="0"/>
+          <w:color w:val="auto"/>
+          <w:sz w:val="22"/>
+          <w:szCs w:val="22"/>
           <w:lang w:val="es-ES"/>
         </w:rPr>
         <w:id w:val="-1294821893"/>
@@ -82,17 +91,14 @@
       </w:sdtPr>
       <w:sdtEndPr>
         <w:rPr>
-          <w:rFonts w:asciiTheme="minorHAnsi" w:eastAsiaTheme="minorHAnsi" w:hAnsiTheme="minorHAnsi" w:cstheme="minorBidi"/>
           <w:bCs/>
-          <w:color w:val="auto"/>
-          <w:sz w:val="22"/>
-          <w:szCs w:val="22"/>
         </w:rPr>
       </w:sdtEndPr>
       <w:sdtContent>
         <w:p>
           <w:pPr>
             <w:pStyle w:val="TtuloTDC"/>
+            <w:jc w:val="both"/>
             <w:rPr>
               <w:b w:val="0"/>
               <w:lang w:val="es-ES"/>
@@ -129,7 +135,7 @@
           <w:r>
             <w:fldChar w:fldCharType="separate"/>
           </w:r>
-          <w:hyperlink w:anchor="_Toc158904689" w:history="1">
+          <w:hyperlink w:anchor="_Toc158972125" w:history="1">
             <w:r>
               <w:rPr>
                 <w:rStyle w:val="Hipervnculo"/>
@@ -157,7 +163,7 @@
                 <w:noProof/>
                 <w:webHidden/>
               </w:rPr>
-              <w:instrText xml:space="preserve"> PAGEREF _Toc158904689 \h </w:instrText>
+              <w:instrText xml:space="preserve"> PAGEREF _Toc158972125 \h </w:instrText>
             </w:r>
             <w:r>
               <w:rPr>
@@ -199,30 +205,14 @@
               <w:noProof/>
             </w:rPr>
           </w:pPr>
-          <w:hyperlink w:anchor="_Toc158904690" w:history="1">
+          <w:hyperlink w:anchor="_Toc158972126" w:history="1">
             <w:r>
               <w:rPr>
                 <w:rStyle w:val="Hipervnculo"/>
                 <w:noProof/>
                 <w:lang w:val="es-ES"/>
               </w:rPr>
-              <w:t>Can</w:t>
-            </w:r>
-            <w:r>
-              <w:rPr>
-                <w:rStyle w:val="Hipervnculo"/>
-                <w:noProof/>
-                <w:lang w:val="es-ES"/>
-              </w:rPr>
-              <w:t>d</w:t>
-            </w:r>
-            <w:r>
-              <w:rPr>
-                <w:rStyle w:val="Hipervnculo"/>
-                <w:noProof/>
-                <w:lang w:val="es-ES"/>
-              </w:rPr>
-              <w:t>idato</w:t>
+              <w:t>Candidato</w:t>
             </w:r>
             <w:r>
               <w:rPr>
@@ -243,7 +233,7 @@
                 <w:noProof/>
                 <w:webHidden/>
               </w:rPr>
-              <w:instrText xml:space="preserve"> PAGEREF _Toc158904690 \h </w:instrText>
+              <w:instrText xml:space="preserve"> PAGEREF _Toc158972126 \h </w:instrText>
             </w:r>
             <w:r>
               <w:rPr>
@@ -285,7 +275,7 @@
               <w:noProof/>
             </w:rPr>
           </w:pPr>
-          <w:hyperlink w:anchor="_Toc158904691" w:history="1">
+          <w:hyperlink w:anchor="_Toc158972127" w:history="1">
             <w:r>
               <w:rPr>
                 <w:rStyle w:val="Hipervnculo"/>
@@ -313,7 +303,7 @@
                 <w:noProof/>
                 <w:webHidden/>
               </w:rPr>
-              <w:instrText xml:space="preserve"> PAGEREF _Toc158904691 \h </w:instrText>
+              <w:instrText xml:space="preserve"> PAGEREF _Toc158972127 \h </w:instrText>
             </w:r>
             <w:r>
               <w:rPr>
@@ -355,7 +345,7 @@
               <w:noProof/>
             </w:rPr>
           </w:pPr>
-          <w:hyperlink w:anchor="_Toc158904692" w:history="1">
+          <w:hyperlink w:anchor="_Toc158972128" w:history="1">
             <w:r>
               <w:rPr>
                 <w:rStyle w:val="Hipervnculo"/>
@@ -383,7 +373,7 @@
                 <w:noProof/>
                 <w:webHidden/>
               </w:rPr>
-              <w:instrText xml:space="preserve"> PAGEREF _Toc158904692 \h </w:instrText>
+              <w:instrText xml:space="preserve"> PAGEREF _Toc158972128 \h </w:instrText>
             </w:r>
             <w:r>
               <w:rPr>
@@ -425,7 +415,7 @@
               <w:noProof/>
             </w:rPr>
           </w:pPr>
-          <w:hyperlink w:anchor="_Toc158904693" w:history="1">
+          <w:hyperlink w:anchor="_Toc158972129" w:history="1">
             <w:r>
               <w:rPr>
                 <w:rStyle w:val="Hipervnculo"/>
@@ -453,7 +443,7 @@
                 <w:noProof/>
                 <w:webHidden/>
               </w:rPr>
-              <w:instrText xml:space="preserve"> PAGEREF _Toc158904693 \h </w:instrText>
+              <w:instrText xml:space="preserve"> PAGEREF _Toc158972129 \h </w:instrText>
             </w:r>
             <w:r>
               <w:rPr>
@@ -486,6 +476,149 @@
         </w:p>
         <w:p>
           <w:pPr>
+            <w:pStyle w:val="TDC2"/>
+            <w:tabs>
+              <w:tab w:val="right" w:leader="dot" w:pos="8828"/>
+            </w:tabs>
+            <w:rPr>
+              <w:rFonts w:eastAsiaTheme="minorEastAsia"/>
+              <w:noProof/>
+            </w:rPr>
+          </w:pPr>
+          <w:hyperlink w:anchor="_Toc158972130" w:history="1">
+            <w:r>
+              <w:rPr>
+                <w:rStyle w:val="Hipervnculo"/>
+                <w:noProof/>
+                <w:lang w:val="es-ES"/>
+              </w:rPr>
+              <w:t>Candidato</w:t>
+            </w:r>
+            <w:r>
+              <w:rPr>
+                <w:noProof/>
+                <w:webHidden/>
+              </w:rPr>
+              <w:tab/>
+            </w:r>
+            <w:r>
+              <w:rPr>
+                <w:noProof/>
+                <w:webHidden/>
+              </w:rPr>
+              <w:fldChar w:fldCharType="begin"/>
+            </w:r>
+            <w:r>
+              <w:rPr>
+                <w:noProof/>
+                <w:webHidden/>
+              </w:rPr>
+              <w:instrText xml:space="preserve"> PAGEREF _Toc158972130 \h </w:instrText>
+            </w:r>
+            <w:r>
+              <w:rPr>
+                <w:noProof/>
+                <w:webHidden/>
+              </w:rPr>
+            </w:r>
+            <w:r>
+              <w:rPr>
+                <w:noProof/>
+                <w:webHidden/>
+              </w:rPr>
+              <w:fldChar w:fldCharType="separate"/>
+            </w:r>
+            <w:r>
+              <w:rPr>
+                <w:noProof/>
+                <w:webHidden/>
+              </w:rPr>
+              <w:t>2</w:t>
+            </w:r>
+            <w:r>
+              <w:rPr>
+                <w:noProof/>
+                <w:webHidden/>
+              </w:rPr>
+              <w:fldChar w:fldCharType="end"/>
+            </w:r>
+          </w:hyperlink>
+        </w:p>
+        <w:p>
+          <w:pPr>
+            <w:pStyle w:val="TDC2"/>
+            <w:tabs>
+              <w:tab w:val="right" w:leader="dot" w:pos="8828"/>
+            </w:tabs>
+            <w:rPr>
+              <w:rFonts w:eastAsiaTheme="minorEastAsia"/>
+              <w:noProof/>
+            </w:rPr>
+          </w:pPr>
+          <w:hyperlink w:anchor="_Toc158972131" w:history="1">
+            <w:r>
+              <w:rPr>
+                <w:rStyle w:val="Hipervnculo"/>
+                <w:noProof/>
+                <w:bdr w:val="none" w:sz="0" w:space="0" w:color="auto" w:frame="1"/>
+                <w:shd w:val="clear" w:color="auto" w:fill="F9F9FA"/>
+                <w:lang w:val="es-CO"/>
+              </w:rPr>
+              <w:t>Empresa</w:t>
+            </w:r>
+            <w:r>
+              <w:rPr>
+                <w:noProof/>
+                <w:webHidden/>
+              </w:rPr>
+              <w:tab/>
+            </w:r>
+            <w:r>
+              <w:rPr>
+                <w:noProof/>
+                <w:webHidden/>
+              </w:rPr>
+              <w:fldChar w:fldCharType="begin"/>
+            </w:r>
+            <w:r>
+              <w:rPr>
+                <w:noProof/>
+                <w:webHidden/>
+              </w:rPr>
+              <w:instrText xml:space="preserve"> PAGEREF _Toc158972131 \h </w:instrText>
+            </w:r>
+            <w:r>
+              <w:rPr>
+                <w:noProof/>
+                <w:webHidden/>
+              </w:rPr>
+            </w:r>
+            <w:r>
+              <w:rPr>
+                <w:noProof/>
+                <w:webHidden/>
+              </w:rPr>
+              <w:fldChar w:fldCharType="separate"/>
+            </w:r>
+            <w:r>
+              <w:rPr>
+                <w:noProof/>
+                <w:webHidden/>
+              </w:rPr>
+              <w:t>4</w:t>
+            </w:r>
+            <w:r>
+              <w:rPr>
+                <w:noProof/>
+                <w:webHidden/>
+              </w:rPr>
+              <w:fldChar w:fldCharType="end"/>
+            </w:r>
+          </w:hyperlink>
+        </w:p>
+        <w:p>
+          <w:pPr>
+            <w:jc w:val="both"/>
             <w:rPr>
               <w:lang w:val="es-ES"/>
             </w:rPr>
@@ -503,36 +636,32 @@
     </w:sdt>
     <w:p>
       <w:pPr>
-        <w:rPr>
-          <w:lang w:val="es-ES"/>
-        </w:rPr>
-      </w:pPr>
-    </w:p>
-    <w:p>
-      <w:pPr>
         <w:pStyle w:val="Ttulo1"/>
-        <w:rPr>
-          <w:lang w:val="es-ES"/>
-        </w:rPr>
-      </w:pPr>
-      <w:bookmarkStart w:id="0" w:name="_Toc158904689"/>
-      <w:r>
-        <w:rPr>
-          <w:lang w:val="es-ES"/>
-        </w:rPr>
-        <w:t>Usuarios</w:t>
+        <w:jc w:val="both"/>
+        <w:rPr>
+          <w:lang w:val="es-ES"/>
+        </w:rPr>
+      </w:pPr>
+      <w:bookmarkStart w:id="0" w:name="_Toc158972125"/>
+      <w:r>
+        <w:rPr>
+          <w:lang w:val="es-ES"/>
+        </w:rPr>
+        <w:t xml:space="preserve">Roles </w:t>
       </w:r>
       <w:bookmarkEnd w:id="0"/>
     </w:p>
     <w:p>
       <w:pPr>
-        <w:rPr>
-          <w:lang w:val="es-ES"/>
-        </w:rPr>
-      </w:pPr>
-    </w:p>
-    <w:p>
-      <w:pPr>
+        <w:jc w:val="both"/>
+        <w:rPr>
+          <w:lang w:val="es-ES"/>
+        </w:rPr>
+      </w:pPr>
+    </w:p>
+    <w:p>
+      <w:pPr>
+        <w:jc w:val="both"/>
         <w:rPr>
           <w:lang w:val="es-ES"/>
         </w:rPr>
@@ -547,11 +676,12 @@
     <w:p>
       <w:pPr>
         <w:pStyle w:val="Ttulo2"/>
-        <w:rPr>
-          <w:lang w:val="es-ES"/>
-        </w:rPr>
-      </w:pPr>
-      <w:bookmarkStart w:id="1" w:name="_Toc158904690"/>
+        <w:jc w:val="both"/>
+        <w:rPr>
+          <w:lang w:val="es-ES"/>
+        </w:rPr>
+      </w:pPr>
+      <w:bookmarkStart w:id="1" w:name="_Toc158972126"/>
       <w:r>
         <w:rPr>
           <w:lang w:val="es-ES"/>
@@ -562,6 +692,7 @@
     </w:p>
     <w:p>
       <w:pPr>
+        <w:jc w:val="both"/>
         <w:rPr>
           <w:lang w:val="es-ES"/>
         </w:rPr>
@@ -581,6 +712,7 @@
     </w:p>
     <w:p>
       <w:pPr>
+        <w:jc w:val="both"/>
         <w:rPr>
           <w:lang w:val="es-ES"/>
         </w:rPr>
@@ -589,11 +721,12 @@
     <w:p>
       <w:pPr>
         <w:pStyle w:val="Ttulo2"/>
-        <w:rPr>
-          <w:lang w:val="es-ES"/>
-        </w:rPr>
-      </w:pPr>
-      <w:bookmarkStart w:id="2" w:name="_Toc158904691"/>
+        <w:jc w:val="both"/>
+        <w:rPr>
+          <w:lang w:val="es-ES"/>
+        </w:rPr>
+      </w:pPr>
+      <w:bookmarkStart w:id="2" w:name="_Toc158972127"/>
       <w:r>
         <w:rPr>
           <w:lang w:val="es-ES"/>
@@ -604,6 +737,7 @@
     </w:p>
     <w:p>
       <w:pPr>
+        <w:jc w:val="both"/>
         <w:rPr>
           <w:lang w:val="es-ES"/>
         </w:rPr>
@@ -617,6 +751,7 @@
     </w:p>
     <w:p>
       <w:pPr>
+        <w:jc w:val="both"/>
         <w:rPr>
           <w:lang w:val="es-ES"/>
         </w:rPr>
@@ -625,11 +760,12 @@
     <w:p>
       <w:pPr>
         <w:pStyle w:val="Ttulo2"/>
-        <w:rPr>
-          <w:lang w:val="es-ES"/>
-        </w:rPr>
-      </w:pPr>
-      <w:bookmarkStart w:id="3" w:name="_Toc158904692"/>
+        <w:jc w:val="both"/>
+        <w:rPr>
+          <w:lang w:val="es-ES"/>
+        </w:rPr>
+      </w:pPr>
+      <w:bookmarkStart w:id="3" w:name="_Toc158972128"/>
       <w:r>
         <w:rPr>
           <w:lang w:val="es-ES"/>
@@ -640,6 +776,7 @@
     </w:p>
     <w:p>
       <w:pPr>
+        <w:jc w:val="both"/>
         <w:rPr>
           <w:lang w:val="es-ES"/>
         </w:rPr>
@@ -653,14 +790,16 @@
     </w:p>
     <w:p>
       <w:pPr>
-        <w:rPr>
-          <w:lang w:val="es-ES"/>
-        </w:rPr>
-      </w:pPr>
-      <w:r>
-        <w:rPr>
-          <w:lang w:val="es-ES"/>
-        </w:rPr>
+        <w:jc w:val="both"/>
+        <w:rPr>
+          <w:lang w:val="es-ES"/>
+        </w:rPr>
+      </w:pPr>
+      <w:r>
+        <w:rPr>
+          <w:lang w:val="es-ES"/>
+        </w:rPr>
+        <w:lastRenderedPageBreak/>
         <w:t xml:space="preserve">También desde el mismo se pueden generar los reportes de facturación correspondientes, estos se pueden filtrar por fecha y </w:t>
       </w:r>
       <w:r>
@@ -676,42 +815,2834 @@
         </w:rPr>
         <w:t>.</w:t>
       </w:r>
-      <w:bookmarkStart w:id="4" w:name="_GoBack"/>
+    </w:p>
+    <w:p>
+      <w:pPr>
+        <w:pStyle w:val="Ttulo1"/>
+        <w:jc w:val="both"/>
+        <w:rPr>
+          <w:lang w:val="es-ES"/>
+        </w:rPr>
+      </w:pPr>
+      <w:bookmarkStart w:id="4" w:name="_Toc158972129"/>
+      <w:r>
+        <w:rPr>
+          <w:lang w:val="es-ES"/>
+        </w:rPr>
+        <w:t>Registro</w:t>
+      </w:r>
       <w:bookmarkEnd w:id="4"/>
     </w:p>
     <w:p>
       <w:pPr>
-        <w:pStyle w:val="Ttulo1"/>
-        <w:rPr>
-          <w:lang w:val="es-ES"/>
-        </w:rPr>
-      </w:pPr>
-      <w:bookmarkStart w:id="5" w:name="_Toc158904693"/>
-      <w:r>
-        <w:rPr>
-          <w:lang w:val="es-ES"/>
+        <w:jc w:val="both"/>
+        <w:rPr>
+          <w:lang w:val="es-ES"/>
+        </w:rPr>
+      </w:pPr>
+    </w:p>
+    <w:p>
+      <w:pPr>
+        <w:pStyle w:val="Ttulo2"/>
+        <w:jc w:val="both"/>
+        <w:rPr>
+          <w:lang w:val="es-ES"/>
+        </w:rPr>
+      </w:pPr>
+      <w:bookmarkStart w:id="5" w:name="_Toc158972130"/>
+      <w:r>
+        <w:rPr>
+          <w:lang w:val="es-ES"/>
+        </w:rPr>
+        <w:t>Candidato</w:t>
+      </w:r>
+      <w:bookmarkEnd w:id="5"/>
+    </w:p>
+    <w:p>
+      <w:pPr>
+        <w:pStyle w:val="Prrafodelista"/>
+        <w:jc w:val="both"/>
+        <w:rPr>
+          <w:lang w:val="es-ES"/>
+        </w:rPr>
+      </w:pPr>
+      <w:r>
+        <w:rPr>
+          <w:noProof/>
+        </w:rPr>
+        <w:drawing>
+          <wp:anchor distT="0" distB="0" distL="114300" distR="114300" simplePos="0" relativeHeight="251660288" behindDoc="1" locked="0" layoutInCell="1" allowOverlap="1" wp14:anchorId="1EB18145" wp14:editId="1AB8F8DA">
+            <wp:simplePos x="0" y="0"/>
+            <wp:positionH relativeFrom="column">
+              <wp:posOffset>4260064</wp:posOffset>
+            </wp:positionH>
+            <wp:positionV relativeFrom="paragraph">
+              <wp:posOffset>103539</wp:posOffset>
+            </wp:positionV>
+            <wp:extent cx="1229360" cy="500380"/>
+            <wp:effectExtent l="0" t="0" r="8890" b="0"/>
+            <wp:wrapTight wrapText="bothSides">
+              <wp:wrapPolygon edited="0">
+                <wp:start x="0" y="0"/>
+                <wp:lineTo x="0" y="20558"/>
+                <wp:lineTo x="21421" y="20558"/>
+                <wp:lineTo x="21421" y="0"/>
+                <wp:lineTo x="0" y="0"/>
+              </wp:wrapPolygon>
+            </wp:wrapTight>
+            <wp:docPr id="5" name="Imagen 5" descr="C:\Users\ITMasters\Downloads\Group 1.png"/>
+            <wp:cNvGraphicFramePr>
+              <a:graphicFrameLocks xmlns:a="http://schemas.openxmlformats.org/drawingml/2006/main" noChangeAspect="1"/>
+            </wp:cNvGraphicFramePr>
+            <a:graphic xmlns:a="http://schemas.openxmlformats.org/drawingml/2006/main">
+              <a:graphicData uri="http://schemas.openxmlformats.org/drawingml/2006/picture">
+                <pic:pic xmlns:pic="http://schemas.openxmlformats.org/drawingml/2006/picture">
+                  <pic:nvPicPr>
+                    <pic:cNvPr id="0" name="Picture 7" descr="C:\Users\ITMasters\Downloads\Group 1.png"/>
+                    <pic:cNvPicPr>
+                      <a:picLocks noChangeAspect="1" noChangeArrowheads="1"/>
+                    </pic:cNvPicPr>
+                  </pic:nvPicPr>
+                  <pic:blipFill rotWithShape="1">
+                    <a:blip r:embed="rId8">
+                      <a:extLst>
+                        <a:ext uri="{28A0092B-C50C-407E-A947-70E740481C1C}">
+                          <a14:useLocalDpi xmlns:a14="http://schemas.microsoft.com/office/drawing/2010/main" val="0"/>
+                        </a:ext>
+                      </a:extLst>
+                    </a:blip>
+                    <a:srcRect l="47925" r="20909" b="63100"/>
+                    <a:stretch/>
+                  </pic:blipFill>
+                  <pic:spPr bwMode="auto">
+                    <a:xfrm>
+                      <a:off x="0" y="0"/>
+                      <a:ext cx="1229360" cy="500380"/>
+                    </a:xfrm>
+                    <a:prstGeom prst="rect">
+                      <a:avLst/>
+                    </a:prstGeom>
+                    <a:noFill/>
+                    <a:ln>
+                      <a:noFill/>
+                    </a:ln>
+                    <a:extLst>
+                      <a:ext uri="{53640926-AAD7-44D8-BBD7-CCE9431645EC}">
+                        <a14:shadowObscured xmlns:a14="http://schemas.microsoft.com/office/drawing/2010/main"/>
+                      </a:ext>
+                    </a:extLst>
+                  </pic:spPr>
+                </pic:pic>
+              </a:graphicData>
+            </a:graphic>
+            <wp14:sizeRelH relativeFrom="margin">
+              <wp14:pctWidth>0</wp14:pctWidth>
+            </wp14:sizeRelH>
+            <wp14:sizeRelV relativeFrom="margin">
+              <wp14:pctHeight>0</wp14:pctHeight>
+            </wp14:sizeRelV>
+          </wp:anchor>
+        </w:drawing>
+      </w:r>
+    </w:p>
+    <w:p>
+      <w:pPr>
+        <w:pStyle w:val="Prrafodelista"/>
+        <w:numPr>
+          <w:ilvl w:val="0"/>
+          <w:numId w:val="4"/>
+        </w:numPr>
+        <w:jc w:val="both"/>
+        <w:rPr>
+          <w:lang w:val="es-ES"/>
+        </w:rPr>
+      </w:pPr>
+      <w:bookmarkStart w:id="6" w:name="_Hlk158970616"/>
+      <w:r>
+        <w:rPr>
+          <w:lang w:val="es-ES"/>
+        </w:rPr>
+        <w:t xml:space="preserve">Estando en la página principal de MiEmpleo.co </w:t>
+      </w:r>
+      <w:r>
+        <w:rPr>
+          <w:lang w:val="es-ES"/>
+        </w:rPr>
+        <w:t>se</w:t>
+      </w:r>
+      <w:r>
+        <w:rPr>
+          <w:lang w:val="es-ES"/>
+        </w:rPr>
+        <w:t xml:space="preserve"> </w:t>
+      </w:r>
+      <w:r>
+        <w:rPr>
+          <w:lang w:val="es-ES"/>
+        </w:rPr>
+        <w:t>dirige</w:t>
+      </w:r>
+      <w:r>
+        <w:rPr>
+          <w:lang w:val="es-ES"/>
+        </w:rPr>
+        <w:t xml:space="preserve"> </w:t>
+      </w:r>
+      <w:r>
+        <w:rPr>
+          <w:lang w:val="es-ES"/>
+        </w:rPr>
+        <w:t xml:space="preserve">               </w:t>
+      </w:r>
+      <w:r>
+        <w:rPr>
+          <w:lang w:val="es-ES"/>
+        </w:rPr>
+        <w:t xml:space="preserve">hacia el botón </w:t>
+      </w:r>
+      <w:r>
+        <w:rPr>
+          <w:lang w:val="es-ES"/>
+        </w:rPr>
+        <w:t>Acceder</w:t>
+      </w:r>
+      <w:r>
+        <w:rPr>
+          <w:lang w:val="es-ES"/>
+        </w:rPr>
+        <w:t>.</w:t>
+      </w:r>
+      <w:r>
+        <w:rPr>
+          <w:lang w:val="es-ES"/>
+        </w:rPr>
+        <w:t xml:space="preserve"> </w:t>
+      </w:r>
+      <w:r>
+        <w:rPr>
+          <w:lang w:val="es-ES"/>
+        </w:rPr>
+        <w:t>O</w:t>
+      </w:r>
+      <w:r>
+        <w:rPr>
+          <w:lang w:val="es-ES"/>
+        </w:rPr>
+        <w:t xml:space="preserve"> en móvil en el </w:t>
+      </w:r>
+      <w:r>
+        <w:rPr>
+          <w:lang w:val="es-ES"/>
+        </w:rPr>
+        <w:t>icono:</w:t>
+      </w:r>
+      <w:r>
+        <w:rPr>
+          <w:lang w:val="es-ES"/>
+        </w:rPr>
+        <w:t xml:space="preserve">   </w:t>
+      </w:r>
+      <w:bookmarkEnd w:id="6"/>
+      <w:r>
+        <w:rPr>
+          <w:lang w:val="es-ES"/>
+        </w:rPr>
+        <w:drawing>
+          <wp:inline distT="0" distB="0" distL="0" distR="0" wp14:anchorId="452F934B" wp14:editId="4D3284C1">
+            <wp:extent cx="219710" cy="160421"/>
+            <wp:effectExtent l="0" t="0" r="8890" b="0"/>
+            <wp:docPr id="1" name="Imagen 1"/>
+            <wp:cNvGraphicFramePr>
+              <a:graphicFrameLocks xmlns:a="http://schemas.openxmlformats.org/drawingml/2006/main" noChangeAspect="1"/>
+            </wp:cNvGraphicFramePr>
+            <a:graphic xmlns:a="http://schemas.openxmlformats.org/drawingml/2006/main">
+              <a:graphicData uri="http://schemas.openxmlformats.org/drawingml/2006/picture">
+                <pic:pic xmlns:pic="http://schemas.openxmlformats.org/drawingml/2006/picture">
+                  <pic:nvPicPr>
+                    <pic:cNvPr id="1" name=""/>
+                    <pic:cNvPicPr/>
+                  </pic:nvPicPr>
+                  <pic:blipFill rotWithShape="1">
+                    <a:blip r:embed="rId9">
+                      <a:extLst>
+                        <a:ext uri="{28A0092B-C50C-407E-A947-70E740481C1C}">
+                          <a14:useLocalDpi xmlns:a14="http://schemas.microsoft.com/office/drawing/2010/main" val="0"/>
+                        </a:ext>
+                      </a:extLst>
+                    </a:blip>
+                    <a:srcRect t="17882" b="20920"/>
+                    <a:stretch/>
+                  </pic:blipFill>
+                  <pic:spPr bwMode="auto">
+                    <a:xfrm>
+                      <a:off x="0" y="0"/>
+                      <a:ext cx="219710" cy="160421"/>
+                    </a:xfrm>
+                    <a:prstGeom prst="rect">
+                      <a:avLst/>
+                    </a:prstGeom>
+                    <a:ln>
+                      <a:noFill/>
+                    </a:ln>
+                    <a:extLst>
+                      <a:ext uri="{53640926-AAD7-44D8-BBD7-CCE9431645EC}">
+                        <a14:shadowObscured xmlns:a14="http://schemas.microsoft.com/office/drawing/2010/main"/>
+                      </a:ext>
+                    </a:extLst>
+                  </pic:spPr>
+                </pic:pic>
+              </a:graphicData>
+            </a:graphic>
+          </wp:inline>
+        </w:drawing>
+      </w:r>
+    </w:p>
+    <w:p>
+      <w:pPr>
+        <w:pStyle w:val="Prrafodelista"/>
+        <w:jc w:val="both"/>
+        <w:rPr>
+          <w:lang w:val="es-ES"/>
+        </w:rPr>
+      </w:pPr>
+    </w:p>
+    <w:p>
+      <w:pPr>
+        <w:pStyle w:val="Prrafodelista"/>
+        <w:numPr>
+          <w:ilvl w:val="0"/>
+          <w:numId w:val="4"/>
+        </w:numPr>
+        <w:jc w:val="both"/>
+        <w:rPr>
+          <w:lang w:val="es-ES"/>
+        </w:rPr>
+      </w:pPr>
+      <w:r>
+        <w:rPr>
+          <w:lang w:val="es-ES"/>
+        </w:rPr>
+        <w:t>A continuación, en el enlace ubicado en la parte inferior</w:t>
+      </w:r>
+      <w:r>
+        <w:rPr>
+          <w:lang w:val="es-ES"/>
+        </w:rPr>
+        <w:t>:</w:t>
+      </w:r>
+    </w:p>
+    <w:p>
+      <w:pPr>
+        <w:pStyle w:val="Prrafodelista"/>
+        <w:jc w:val="both"/>
+        <w:rPr>
+          <w:lang w:val="es-ES"/>
+        </w:rPr>
+      </w:pPr>
+    </w:p>
+    <w:p>
+      <w:pPr>
+        <w:pStyle w:val="Prrafodelista"/>
+        <w:jc w:val="center"/>
+        <w:rPr>
+          <w:lang w:val="es-ES"/>
+        </w:rPr>
+      </w:pPr>
+      <w:r>
+        <w:rPr>
+          <w:rFonts w:ascii="Inter" w:hAnsi="Inter"/>
+          <w:color w:val="000000"/>
+          <w:sz w:val="21"/>
+          <w:szCs w:val="21"/>
+          <w:shd w:val="clear" w:color="auto" w:fill="F9F9FA"/>
+          <w:lang w:val="es-ES"/>
+        </w:rPr>
+        <w:t>¿Aún no tienes una cuenta? </w:t>
+      </w:r>
+      <w:r>
+        <w:rPr>
+          <w:rFonts w:ascii="Inter" w:hAnsi="Inter"/>
+          <w:color w:val="00B050"/>
+          <w:sz w:val="21"/>
+          <w:szCs w:val="21"/>
+          <w:bdr w:val="none" w:sz="0" w:space="0" w:color="auto" w:frame="1"/>
+          <w:shd w:val="clear" w:color="auto" w:fill="F9F9FA"/>
+          <w:lang w:val="es-ES"/>
+        </w:rPr>
+        <w:t>Registrarse</w:t>
+      </w:r>
+      <w:r>
+        <w:rPr>
+          <w:lang w:val="es-ES"/>
+        </w:rPr>
+        <w:br/>
+      </w:r>
+    </w:p>
+    <w:p>
+      <w:pPr>
+        <w:pStyle w:val="Prrafodelista"/>
+        <w:jc w:val="both"/>
+        <w:rPr>
+          <w:lang w:val="es-ES"/>
+        </w:rPr>
+      </w:pPr>
+      <w:r>
+        <w:rPr>
+          <w:noProof/>
+        </w:rPr>
+        <w:drawing>
+          <wp:anchor distT="0" distB="0" distL="114300" distR="114300" simplePos="0" relativeHeight="251658240" behindDoc="0" locked="0" layoutInCell="1" allowOverlap="1" wp14:anchorId="261BB828" wp14:editId="10749A6B">
+            <wp:simplePos x="0" y="0"/>
+            <wp:positionH relativeFrom="column">
+              <wp:posOffset>3604260</wp:posOffset>
+            </wp:positionH>
+            <wp:positionV relativeFrom="paragraph">
+              <wp:posOffset>161161</wp:posOffset>
+            </wp:positionV>
+            <wp:extent cx="1814830" cy="2621280"/>
+            <wp:effectExtent l="0" t="0" r="0" b="7620"/>
+            <wp:wrapSquare wrapText="bothSides"/>
+            <wp:docPr id="7" name="Imagen 7" descr="C:\Users\ITMasters\Downloads\Group 3.jpg"/>
+            <wp:cNvGraphicFramePr>
+              <a:graphicFrameLocks xmlns:a="http://schemas.openxmlformats.org/drawingml/2006/main" noChangeAspect="1"/>
+            </wp:cNvGraphicFramePr>
+            <a:graphic xmlns:a="http://schemas.openxmlformats.org/drawingml/2006/main">
+              <a:graphicData uri="http://schemas.openxmlformats.org/drawingml/2006/picture">
+                <pic:pic xmlns:pic="http://schemas.openxmlformats.org/drawingml/2006/picture">
+                  <pic:nvPicPr>
+                    <pic:cNvPr id="0" name="Picture 9" descr="C:\Users\ITMasters\Downloads\Group 3.jpg"/>
+                    <pic:cNvPicPr>
+                      <a:picLocks noChangeAspect="1" noChangeArrowheads="1"/>
+                    </pic:cNvPicPr>
+                  </pic:nvPicPr>
+                  <pic:blipFill rotWithShape="1">
+                    <a:blip r:embed="rId10">
+                      <a:extLst>
+                        <a:ext uri="{28A0092B-C50C-407E-A947-70E740481C1C}">
+                          <a14:useLocalDpi xmlns:a14="http://schemas.microsoft.com/office/drawing/2010/main" val="0"/>
+                        </a:ext>
+                      </a:extLst>
+                    </a:blip>
+                    <a:srcRect t="19243"/>
+                    <a:stretch/>
+                  </pic:blipFill>
+                  <pic:spPr bwMode="auto">
+                    <a:xfrm>
+                      <a:off x="0" y="0"/>
+                      <a:ext cx="1814830" cy="2621280"/>
+                    </a:xfrm>
+                    <a:prstGeom prst="rect">
+                      <a:avLst/>
+                    </a:prstGeom>
+                    <a:noFill/>
+                    <a:ln>
+                      <a:noFill/>
+                    </a:ln>
+                    <a:extLst>
+                      <a:ext uri="{53640926-AAD7-44D8-BBD7-CCE9431645EC}">
+                        <a14:shadowObscured xmlns:a14="http://schemas.microsoft.com/office/drawing/2010/main"/>
+                      </a:ext>
+                    </a:extLst>
+                  </pic:spPr>
+                </pic:pic>
+              </a:graphicData>
+            </a:graphic>
+            <wp14:sizeRelH relativeFrom="margin">
+              <wp14:pctWidth>0</wp14:pctWidth>
+            </wp14:sizeRelH>
+            <wp14:sizeRelV relativeFrom="margin">
+              <wp14:pctHeight>0</wp14:pctHeight>
+            </wp14:sizeRelV>
+          </wp:anchor>
+        </w:drawing>
+      </w:r>
+    </w:p>
+    <w:p>
+      <w:pPr>
+        <w:pStyle w:val="Prrafodelista"/>
+        <w:numPr>
+          <w:ilvl w:val="0"/>
+          <w:numId w:val="4"/>
+        </w:numPr>
+        <w:jc w:val="both"/>
+        <w:rPr>
+          <w:lang w:val="es-ES"/>
+        </w:rPr>
+      </w:pPr>
+      <w:bookmarkStart w:id="7" w:name="_Hlk158971775"/>
+      <w:r>
+        <w:rPr>
+          <w:lang w:val="es-ES"/>
+        </w:rPr>
+        <w:t xml:space="preserve">Luego </w:t>
+      </w:r>
+      <w:r>
+        <w:rPr>
+          <w:lang w:val="es-ES"/>
+        </w:rPr>
+        <w:t>llena</w:t>
+      </w:r>
+      <w:r>
+        <w:rPr>
+          <w:lang w:val="es-ES"/>
+        </w:rPr>
+        <w:t xml:space="preserve"> el formulario inicial con tipo de documento, número del mismo y correo electrónico, es importante </w:t>
+      </w:r>
+      <w:r>
+        <w:rPr>
+          <w:b/>
+          <w:lang w:val="es-ES"/>
+        </w:rPr>
+        <w:t>verificar</w:t>
+      </w:r>
+      <w:r>
+        <w:rPr>
+          <w:lang w:val="es-ES"/>
+        </w:rPr>
+        <w:t xml:space="preserve"> la información ingresada ya una vez creados no podrán ser modificados por este rol</w:t>
+      </w:r>
+      <w:r>
+        <w:rPr>
+          <w:lang w:val="es-ES"/>
+        </w:rPr>
+        <w:t xml:space="preserve"> (Candidato)</w:t>
+      </w:r>
+      <w:r>
+        <w:rPr>
+          <w:lang w:val="es-ES"/>
+        </w:rPr>
+        <w:t xml:space="preserve">, en caso de requerir </w:t>
+      </w:r>
+      <w:r>
+        <w:rPr>
+          <w:lang w:val="es-ES"/>
+        </w:rPr>
+        <w:t>modificaciones de esta información el Usuario se</w:t>
+      </w:r>
+      <w:r>
+        <w:rPr>
+          <w:lang w:val="es-ES"/>
+        </w:rPr>
+        <w:t xml:space="preserve"> tendrá que comunicar con el Administrador del sistema. </w:t>
+      </w:r>
+    </w:p>
+    <w:bookmarkEnd w:id="7"/>
+    <w:p>
+      <w:pPr>
+        <w:pStyle w:val="Prrafodelista"/>
+        <w:jc w:val="both"/>
+        <w:rPr>
+          <w:lang w:val="es-ES"/>
+        </w:rPr>
+      </w:pPr>
+    </w:p>
+    <w:p>
+      <w:pPr>
+        <w:ind w:left="360"/>
+        <w:jc w:val="both"/>
+        <w:rPr>
+          <w:lang w:val="es-ES"/>
+        </w:rPr>
+      </w:pPr>
+    </w:p>
+    <w:p>
+      <w:pPr>
+        <w:pStyle w:val="Prrafodelista"/>
+        <w:numPr>
+          <w:ilvl w:val="0"/>
+          <w:numId w:val="4"/>
+        </w:numPr>
+        <w:jc w:val="both"/>
+        <w:rPr>
+          <w:lang w:val="es-ES"/>
+        </w:rPr>
+      </w:pPr>
+      <w:bookmarkStart w:id="8" w:name="_Hlk158972078"/>
+      <w:r>
+        <w:rPr>
+          <w:lang w:val="es-ES"/>
+        </w:rPr>
+        <w:t>Para poder continuar se deben aceptar los términos y condiciones.</w:t>
+      </w:r>
+    </w:p>
+    <w:bookmarkEnd w:id="8"/>
+    <w:p>
+      <w:pPr>
+        <w:ind w:left="360"/>
+        <w:jc w:val="both"/>
+        <w:rPr>
+          <w:lang w:val="es-ES"/>
+        </w:rPr>
+      </w:pPr>
+    </w:p>
+    <w:p>
+      <w:pPr>
+        <w:ind w:left="360"/>
+        <w:jc w:val="both"/>
+        <w:rPr>
+          <w:lang w:val="es-ES"/>
+        </w:rPr>
+      </w:pPr>
+      <w:r>
+        <w:rPr>
+          <w:lang w:val="es-ES"/>
+        </w:rPr>
+        <w:drawing>
+          <wp:anchor distT="0" distB="0" distL="114300" distR="114300" simplePos="0" relativeHeight="251659264" behindDoc="1" locked="0" layoutInCell="1" allowOverlap="1" wp14:anchorId="6454C413" wp14:editId="22F2F880">
+            <wp:simplePos x="0" y="0"/>
+            <wp:positionH relativeFrom="column">
+              <wp:posOffset>480695</wp:posOffset>
+            </wp:positionH>
+            <wp:positionV relativeFrom="paragraph">
+              <wp:posOffset>231140</wp:posOffset>
+            </wp:positionV>
+            <wp:extent cx="2491740" cy="2011680"/>
+            <wp:effectExtent l="0" t="0" r="3810" b="7620"/>
+            <wp:wrapTight wrapText="bothSides">
+              <wp:wrapPolygon edited="0">
+                <wp:start x="0" y="0"/>
+                <wp:lineTo x="0" y="21477"/>
+                <wp:lineTo x="21468" y="21477"/>
+                <wp:lineTo x="21468" y="0"/>
+                <wp:lineTo x="0" y="0"/>
+              </wp:wrapPolygon>
+            </wp:wrapTight>
+            <wp:docPr id="10" name="Imagen 10"/>
+            <wp:cNvGraphicFramePr>
+              <a:graphicFrameLocks xmlns:a="http://schemas.openxmlformats.org/drawingml/2006/main" noChangeAspect="1"/>
+            </wp:cNvGraphicFramePr>
+            <a:graphic xmlns:a="http://schemas.openxmlformats.org/drawingml/2006/main">
+              <a:graphicData uri="http://schemas.openxmlformats.org/drawingml/2006/picture">
+                <pic:pic xmlns:pic="http://schemas.openxmlformats.org/drawingml/2006/picture">
+                  <pic:nvPicPr>
+                    <pic:cNvPr id="1" name=""/>
+                    <pic:cNvPicPr/>
+                  </pic:nvPicPr>
+                  <pic:blipFill>
+                    <a:blip r:embed="rId11" cstate="print">
+                      <a:extLst>
+                        <a:ext uri="{28A0092B-C50C-407E-A947-70E740481C1C}">
+                          <a14:useLocalDpi xmlns:a14="http://schemas.microsoft.com/office/drawing/2010/main" val="0"/>
+                        </a:ext>
+                      </a:extLst>
+                    </a:blip>
+                    <a:stretch>
+                      <a:fillRect/>
+                    </a:stretch>
+                  </pic:blipFill>
+                  <pic:spPr>
+                    <a:xfrm>
+                      <a:off x="0" y="0"/>
+                      <a:ext cx="2491740" cy="2011680"/>
+                    </a:xfrm>
+                    <a:prstGeom prst="rect">
+                      <a:avLst/>
+                    </a:prstGeom>
+                  </pic:spPr>
+                </pic:pic>
+              </a:graphicData>
+            </a:graphic>
+          </wp:anchor>
+        </w:drawing>
+      </w:r>
+    </w:p>
+    <w:p>
+      <w:pPr>
+        <w:pStyle w:val="Prrafodelista"/>
+        <w:numPr>
+          <w:ilvl w:val="0"/>
+          <w:numId w:val="4"/>
+        </w:numPr>
+        <w:jc w:val="both"/>
+        <w:rPr>
+          <w:lang w:val="es-ES"/>
+        </w:rPr>
+      </w:pPr>
+      <w:bookmarkStart w:id="9" w:name="_Hlk158972397"/>
+      <w:r>
+        <w:rPr>
+          <w:lang w:val="es-ES"/>
+        </w:rPr>
+        <w:t xml:space="preserve"> </w:t>
+      </w:r>
+      <w:r>
+        <w:rPr>
+          <w:lang w:val="es-ES"/>
+        </w:rPr>
+        <w:t xml:space="preserve">Se enviará </w:t>
+      </w:r>
+      <w:r>
+        <w:rPr>
+          <w:lang w:val="es-ES"/>
+        </w:rPr>
+        <w:t>u</w:t>
+      </w:r>
+      <w:r>
+        <w:rPr>
+          <w:lang w:val="es-ES"/>
+        </w:rPr>
+        <w:t xml:space="preserve">n token de seguridad para confirmar que el correo electrónico </w:t>
+      </w:r>
+      <w:r>
+        <w:rPr>
+          <w:lang w:val="es-ES"/>
+        </w:rPr>
+        <w:t xml:space="preserve">le </w:t>
+      </w:r>
+      <w:r>
+        <w:rPr>
+          <w:lang w:val="es-ES"/>
+        </w:rPr>
+        <w:t>pertenece</w:t>
+      </w:r>
+      <w:r>
+        <w:rPr>
+          <w:lang w:val="es-ES"/>
+        </w:rPr>
+        <w:t>, este tendrá una duración de 10 minutos, revise su correo e ingrese el token.</w:t>
+      </w:r>
+    </w:p>
+    <w:p>
+      <w:pPr>
+        <w:pStyle w:val="Prrafodelista"/>
+        <w:jc w:val="both"/>
+        <w:rPr>
+          <w:lang w:val="es-ES"/>
+        </w:rPr>
+      </w:pPr>
+    </w:p>
+    <w:p>
+      <w:pPr>
+        <w:pStyle w:val="Prrafodelista"/>
+        <w:jc w:val="both"/>
+        <w:rPr>
+          <w:lang w:val="es-ES"/>
+        </w:rPr>
+      </w:pPr>
+    </w:p>
+    <w:p>
+      <w:pPr>
+        <w:pStyle w:val="Prrafodelista"/>
+        <w:jc w:val="both"/>
+        <w:rPr>
+          <w:lang w:val="es-ES"/>
+        </w:rPr>
+      </w:pPr>
+    </w:p>
+    <w:p>
+      <w:pPr>
+        <w:pStyle w:val="Prrafodelista"/>
+        <w:jc w:val="both"/>
+        <w:rPr>
+          <w:lang w:val="es-ES"/>
+        </w:rPr>
+      </w:pPr>
+      <w:r>
+        <w:rPr>
+          <w:lang w:val="es-ES"/>
+        </w:rPr>
+        <w:t xml:space="preserve">En caso de no haberlo recibido verifique que el correo ingresado sea el correcto y vuelva a generar un token de verificación. </w:t>
+      </w:r>
+    </w:p>
+    <w:bookmarkEnd w:id="9"/>
+    <w:p>
+      <w:pPr>
+        <w:pStyle w:val="Prrafodelista"/>
+        <w:jc w:val="both"/>
+        <w:rPr>
+          <w:lang w:val="es-ES"/>
+        </w:rPr>
+      </w:pPr>
+    </w:p>
+    <w:p>
+      <w:pPr>
+        <w:pStyle w:val="Prrafodelista"/>
+        <w:jc w:val="both"/>
+        <w:rPr>
+          <w:lang w:val="es-ES"/>
+        </w:rPr>
+      </w:pPr>
+    </w:p>
+    <w:p>
+      <w:pPr>
+        <w:pStyle w:val="Prrafodelista"/>
+        <w:numPr>
+          <w:ilvl w:val="0"/>
+          <w:numId w:val="4"/>
+        </w:numPr>
+        <w:jc w:val="both"/>
+        <w:rPr>
+          <w:lang w:val="es-ES"/>
+        </w:rPr>
+      </w:pPr>
+      <w:r>
+        <w:rPr>
+          <w:lang w:val="es-ES"/>
+        </w:rPr>
+        <w:drawing>
+          <wp:anchor distT="0" distB="0" distL="114300" distR="114300" simplePos="0" relativeHeight="251662336" behindDoc="0" locked="0" layoutInCell="1" allowOverlap="1" wp14:anchorId="5E341A0B" wp14:editId="0FD80625">
+            <wp:simplePos x="0" y="0"/>
+            <wp:positionH relativeFrom="column">
+              <wp:posOffset>3629025</wp:posOffset>
+            </wp:positionH>
+            <wp:positionV relativeFrom="paragraph">
+              <wp:posOffset>0</wp:posOffset>
+            </wp:positionV>
+            <wp:extent cx="1974215" cy="1909445"/>
+            <wp:effectExtent l="0" t="0" r="6985" b="0"/>
+            <wp:wrapThrough wrapText="bothSides">
+              <wp:wrapPolygon edited="0">
+                <wp:start x="0" y="0"/>
+                <wp:lineTo x="0" y="21334"/>
+                <wp:lineTo x="21468" y="21334"/>
+                <wp:lineTo x="21468" y="0"/>
+                <wp:lineTo x="0" y="0"/>
+              </wp:wrapPolygon>
+            </wp:wrapThrough>
+            <wp:docPr id="11" name="Imagen 11"/>
+            <wp:cNvGraphicFramePr>
+              <a:graphicFrameLocks xmlns:a="http://schemas.openxmlformats.org/drawingml/2006/main" noChangeAspect="1"/>
+            </wp:cNvGraphicFramePr>
+            <a:graphic xmlns:a="http://schemas.openxmlformats.org/drawingml/2006/main">
+              <a:graphicData uri="http://schemas.openxmlformats.org/drawingml/2006/picture">
+                <pic:pic xmlns:pic="http://schemas.openxmlformats.org/drawingml/2006/picture">
+                  <pic:nvPicPr>
+                    <pic:cNvPr id="1" name=""/>
+                    <pic:cNvPicPr/>
+                  </pic:nvPicPr>
+                  <pic:blipFill rotWithShape="1">
+                    <a:blip r:embed="rId12">
+                      <a:extLst>
+                        <a:ext uri="{28A0092B-C50C-407E-A947-70E740481C1C}">
+                          <a14:useLocalDpi xmlns:a14="http://schemas.microsoft.com/office/drawing/2010/main" val="0"/>
+                        </a:ext>
+                      </a:extLst>
+                    </a:blip>
+                    <a:srcRect b="8700"/>
+                    <a:stretch/>
+                  </pic:blipFill>
+                  <pic:spPr bwMode="auto">
+                    <a:xfrm>
+                      <a:off x="0" y="0"/>
+                      <a:ext cx="1974215" cy="1909445"/>
+                    </a:xfrm>
+                    <a:prstGeom prst="rect">
+                      <a:avLst/>
+                    </a:prstGeom>
+                    <a:ln>
+                      <a:noFill/>
+                    </a:ln>
+                    <a:extLst>
+                      <a:ext uri="{53640926-AAD7-44D8-BBD7-CCE9431645EC}">
+                        <a14:shadowObscured xmlns:a14="http://schemas.microsoft.com/office/drawing/2010/main"/>
+                      </a:ext>
+                    </a:extLst>
+                  </pic:spPr>
+                </pic:pic>
+              </a:graphicData>
+            </a:graphic>
+            <wp14:sizeRelH relativeFrom="margin">
+              <wp14:pctWidth>0</wp14:pctWidth>
+            </wp14:sizeRelH>
+            <wp14:sizeRelV relativeFrom="margin">
+              <wp14:pctHeight>0</wp14:pctHeight>
+            </wp14:sizeRelV>
+          </wp:anchor>
+        </w:drawing>
+      </w:r>
+      <w:r>
+        <w:rPr>
+          <w:lang w:val="es-ES"/>
+        </w:rPr>
+        <w:t>A</w:t>
+      </w:r>
+      <w:bookmarkStart w:id="10" w:name="_Hlk158972611"/>
+      <w:r>
+        <w:rPr>
+          <w:lang w:val="es-ES"/>
+        </w:rPr>
+        <w:t>hora se crea una contraseña y se presiona crear cuenta. En caso de que no se cree la cuenta verifique que las dos contraseñas ingresadas coincidan.</w:t>
+      </w:r>
+    </w:p>
+    <w:p>
+      <w:pPr>
+        <w:ind w:left="720"/>
+        <w:jc w:val="both"/>
+        <w:rPr>
+          <w:noProof/>
+          <w:lang w:val="es-ES"/>
+        </w:rPr>
+      </w:pPr>
+      <w:r>
+        <w:rPr>
+          <w:noProof/>
+          <w:lang w:val="es-ES"/>
+        </w:rPr>
+        <w:t>Por segurid</w:t>
+      </w:r>
+      <w:r>
+        <w:rPr>
+          <w:noProof/>
+          <w:lang w:val="es-ES"/>
+        </w:rPr>
+        <w:t>ad del usuario la contraseña de</w:t>
+      </w:r>
+      <w:r>
+        <w:rPr>
+          <w:noProof/>
+          <w:lang w:val="es-ES"/>
+        </w:rPr>
+        <w:t>be contener: mayusculas, minusculas, y un carácter especial. Si olvida la contraseña la podra recuperar en el formulario de Inicio de Sesión</w:t>
+      </w:r>
+      <w:r>
+        <w:rPr>
+          <w:noProof/>
+          <w:lang w:val="es-ES"/>
+        </w:rPr>
+        <w:t xml:space="preserve"> </w:t>
+      </w:r>
+      <w:r>
+        <w:rPr>
+          <w:noProof/>
+          <w:lang w:val="es-ES"/>
+        </w:rPr>
+        <w:t>en el enlace :</w:t>
+      </w:r>
+    </w:p>
+    <w:p>
+      <w:pPr>
+        <w:ind w:left="720"/>
+        <w:jc w:val="both"/>
+        <w:rPr>
+          <w:rFonts w:ascii="Inter" w:hAnsi="Inter"/>
+          <w:color w:val="00B050"/>
+          <w:sz w:val="21"/>
+          <w:szCs w:val="21"/>
+          <w:bdr w:val="none" w:sz="0" w:space="0" w:color="auto" w:frame="1"/>
+          <w:shd w:val="clear" w:color="auto" w:fill="F9F9FA"/>
+          <w:lang w:val="es-CO"/>
+        </w:rPr>
+      </w:pPr>
+      <w:r>
+        <w:rPr>
+          <w:rFonts w:ascii="Inter" w:hAnsi="Inter"/>
+          <w:color w:val="000000"/>
+          <w:sz w:val="21"/>
+          <w:szCs w:val="21"/>
+          <w:shd w:val="clear" w:color="auto" w:fill="F9F9FA"/>
+          <w:lang w:val="es-CO"/>
+        </w:rPr>
+        <w:t>¿Olvidaste tu contraseña? </w:t>
+      </w:r>
+      <w:r>
+        <w:rPr>
+          <w:rFonts w:ascii="Inter" w:hAnsi="Inter"/>
+          <w:color w:val="00B050"/>
+          <w:sz w:val="21"/>
+          <w:szCs w:val="21"/>
+          <w:bdr w:val="none" w:sz="0" w:space="0" w:color="auto" w:frame="1"/>
+          <w:shd w:val="clear" w:color="auto" w:fill="F9F9FA"/>
+          <w:lang w:val="es-CO"/>
+        </w:rPr>
+        <w:t>Restab</w:t>
+      </w:r>
+      <w:r>
+        <w:rPr>
+          <w:rFonts w:ascii="Inter" w:hAnsi="Inter"/>
+          <w:color w:val="00B050"/>
+          <w:sz w:val="21"/>
+          <w:szCs w:val="21"/>
+          <w:bdr w:val="none" w:sz="0" w:space="0" w:color="auto" w:frame="1"/>
+          <w:shd w:val="clear" w:color="auto" w:fill="F9F9FA"/>
+          <w:lang w:val="es-CO"/>
+        </w:rPr>
+        <w:t>l</w:t>
+      </w:r>
+      <w:r>
+        <w:rPr>
+          <w:rFonts w:ascii="Inter" w:hAnsi="Inter"/>
+          <w:color w:val="00B050"/>
+          <w:sz w:val="21"/>
+          <w:szCs w:val="21"/>
+          <w:bdr w:val="none" w:sz="0" w:space="0" w:color="auto" w:frame="1"/>
+          <w:shd w:val="clear" w:color="auto" w:fill="F9F9FA"/>
+          <w:lang w:val="es-CO"/>
+        </w:rPr>
+        <w:t>ecer</w:t>
+      </w:r>
+    </w:p>
+    <w:bookmarkEnd w:id="10"/>
+    <w:p>
+      <w:pPr>
+        <w:ind w:left="720"/>
+        <w:jc w:val="both"/>
+        <w:rPr>
+          <w:rFonts w:ascii="Inter" w:hAnsi="Inter"/>
+          <w:color w:val="00B050"/>
+          <w:sz w:val="21"/>
+          <w:szCs w:val="21"/>
+          <w:bdr w:val="none" w:sz="0" w:space="0" w:color="auto" w:frame="1"/>
+          <w:shd w:val="clear" w:color="auto" w:fill="F9F9FA"/>
+          <w:lang w:val="es-CO"/>
+        </w:rPr>
+      </w:pPr>
+    </w:p>
+    <w:p>
+      <w:pPr>
+        <w:ind w:left="720"/>
+        <w:jc w:val="both"/>
+        <w:rPr>
+          <w:rFonts w:ascii="Inter" w:hAnsi="Inter"/>
+          <w:color w:val="00B050"/>
+          <w:sz w:val="21"/>
+          <w:szCs w:val="21"/>
+          <w:bdr w:val="none" w:sz="0" w:space="0" w:color="auto" w:frame="1"/>
+          <w:shd w:val="clear" w:color="auto" w:fill="F9F9FA"/>
+          <w:lang w:val="es-CO"/>
+        </w:rPr>
+      </w:pPr>
+    </w:p>
+    <w:p>
+      <w:pPr>
+        <w:pStyle w:val="Prrafodelista"/>
+        <w:numPr>
+          <w:ilvl w:val="0"/>
+          <w:numId w:val="4"/>
+        </w:numPr>
+        <w:jc w:val="both"/>
+        <w:rPr>
+          <w:rFonts w:ascii="Inter" w:hAnsi="Inter"/>
+          <w:color w:val="00B050"/>
+          <w:sz w:val="21"/>
+          <w:szCs w:val="21"/>
+          <w:bdr w:val="none" w:sz="0" w:space="0" w:color="auto" w:frame="1"/>
+          <w:shd w:val="clear" w:color="auto" w:fill="F9F9FA"/>
+          <w:lang w:val="es-CO"/>
+        </w:rPr>
+      </w:pPr>
+      <w:bookmarkStart w:id="11" w:name="_Hlk158972739"/>
+      <w:r>
+        <w:rPr>
+          <w:lang w:val="es-CO"/>
+        </w:rPr>
+        <w:t xml:space="preserve">Sera direccionado </w:t>
+      </w:r>
+      <w:r>
+        <w:rPr>
+          <w:lang w:val="es-CO"/>
+        </w:rPr>
+        <w:t>a</w:t>
+      </w:r>
+      <w:r>
+        <w:rPr>
+          <w:lang w:val="es-CO"/>
+        </w:rPr>
+        <w:t xml:space="preserve"> </w:t>
+      </w:r>
+      <w:r>
+        <w:rPr>
+          <w:rFonts w:ascii="Inter" w:hAnsi="Inter"/>
+          <w:b/>
+          <w:color w:val="000000"/>
+          <w:sz w:val="21"/>
+          <w:szCs w:val="21"/>
+          <w:shd w:val="clear" w:color="auto" w:fill="F9F9FA"/>
+          <w:lang w:val="es-CO"/>
+        </w:rPr>
+        <w:t>Inicia</w:t>
+      </w:r>
+      <w:r>
+        <w:rPr>
+          <w:rFonts w:ascii="Inter" w:hAnsi="Inter"/>
+          <w:b/>
+          <w:color w:val="000000"/>
+          <w:sz w:val="21"/>
+          <w:szCs w:val="21"/>
+          <w:shd w:val="clear" w:color="auto" w:fill="F9F9FA"/>
+          <w:lang w:val="es-CO"/>
+        </w:rPr>
+        <w:t> </w:t>
+      </w:r>
+      <w:r>
+        <w:rPr>
+          <w:rFonts w:ascii="Inter" w:hAnsi="Inter"/>
+          <w:b/>
+          <w:color w:val="00B050"/>
+          <w:sz w:val="21"/>
+          <w:szCs w:val="21"/>
+          <w:bdr w:val="none" w:sz="0" w:space="0" w:color="auto" w:frame="1"/>
+          <w:shd w:val="clear" w:color="auto" w:fill="F9F9FA"/>
+          <w:lang w:val="es-CO"/>
+        </w:rPr>
+        <w:t>Sesión</w:t>
+      </w:r>
+      <w:r>
+        <w:rPr>
+          <w:lang w:val="es-CO"/>
+        </w:rPr>
+        <w:t xml:space="preserve">, ingrese el correo y la contraseña </w:t>
+      </w:r>
+      <w:r>
+        <w:rPr>
+          <w:lang w:val="es-CO"/>
+        </w:rPr>
+        <w:t>de la nueva cuenta</w:t>
+      </w:r>
+      <w:r>
+        <w:rPr>
+          <w:lang w:val="es-CO"/>
+        </w:rPr>
+        <w:t>, si el registro fue exitoso podrá ingresar sin problema. En este punto el Usuario (Candidato) solo a diligenciado los datos iniciales para tener una cuenta en MiEmpleo.co, ahora para empezar a utilizar el sistema hará falta diligenciar los datos básicos por completo.</w:t>
+      </w:r>
+    </w:p>
+    <w:bookmarkEnd w:id="11"/>
+    <w:p>
+      <w:pPr>
+        <w:pStyle w:val="Prrafodelista"/>
+        <w:jc w:val="both"/>
+        <w:rPr>
+          <w:rFonts w:ascii="Inter" w:hAnsi="Inter"/>
+          <w:color w:val="00B050"/>
+          <w:sz w:val="21"/>
+          <w:szCs w:val="21"/>
+          <w:bdr w:val="none" w:sz="0" w:space="0" w:color="auto" w:frame="1"/>
+          <w:shd w:val="clear" w:color="auto" w:fill="F9F9FA"/>
+          <w:lang w:val="es-CO"/>
+        </w:rPr>
+      </w:pPr>
+    </w:p>
+    <w:p>
+      <w:pPr>
+        <w:pStyle w:val="Prrafodelista"/>
+        <w:jc w:val="both"/>
+        <w:rPr>
+          <w:b/>
+          <w:color w:val="00B050"/>
+          <w:lang w:val="es-CO"/>
+        </w:rPr>
+      </w:pPr>
+      <w:r>
+        <w:rPr>
+          <w:lang w:val="es-CO"/>
+        </w:rPr>
+        <w:t xml:space="preserve">Al momento de ingresar por primera vez estará presente un cuadro emergente indicando que complete los datos básicos, presionamos </w:t>
+      </w:r>
+      <w:r>
+        <w:rPr>
+          <w:b/>
+          <w:color w:val="00B050"/>
+          <w:lang w:val="es-CO"/>
+        </w:rPr>
+        <w:t>Completar</w:t>
+      </w:r>
+      <w:r>
+        <w:rPr>
+          <w:b/>
+          <w:color w:val="00B050"/>
+          <w:lang w:val="es-CO"/>
+        </w:rPr>
+        <w:t>.</w:t>
+      </w:r>
+    </w:p>
+    <w:p>
+      <w:pPr>
+        <w:pStyle w:val="Prrafodelista"/>
+        <w:jc w:val="both"/>
+        <w:rPr>
+          <w:rFonts w:ascii="Inter" w:hAnsi="Inter"/>
+          <w:color w:val="00B050"/>
+          <w:sz w:val="21"/>
+          <w:szCs w:val="21"/>
+          <w:bdr w:val="none" w:sz="0" w:space="0" w:color="auto" w:frame="1"/>
+          <w:shd w:val="clear" w:color="auto" w:fill="F9F9FA"/>
+          <w:lang w:val="es-CO"/>
+        </w:rPr>
+      </w:pPr>
+      <w:r>
+        <w:rPr>
+          <w:rFonts w:ascii="Inter" w:hAnsi="Inter"/>
+          <w:color w:val="00B050"/>
+          <w:sz w:val="21"/>
+          <w:szCs w:val="21"/>
+          <w:bdr w:val="none" w:sz="0" w:space="0" w:color="auto" w:frame="1"/>
+          <w:shd w:val="clear" w:color="auto" w:fill="F9F9FA"/>
+          <w:lang w:val="es-CO"/>
+        </w:rPr>
+        <w:drawing>
+          <wp:inline distT="0" distB="0" distL="0" distR="0" wp14:anchorId="6D706D5D" wp14:editId="0D208445">
+            <wp:extent cx="5138223" cy="1990640"/>
+            <wp:effectExtent l="0" t="0" r="5715" b="0"/>
+            <wp:docPr id="12" name="Imagen 12"/>
+            <wp:cNvGraphicFramePr>
+              <a:graphicFrameLocks xmlns:a="http://schemas.openxmlformats.org/drawingml/2006/main" noChangeAspect="1"/>
+            </wp:cNvGraphicFramePr>
+            <a:graphic xmlns:a="http://schemas.openxmlformats.org/drawingml/2006/main">
+              <a:graphicData uri="http://schemas.openxmlformats.org/drawingml/2006/picture">
+                <pic:pic xmlns:pic="http://schemas.openxmlformats.org/drawingml/2006/picture">
+                  <pic:nvPicPr>
+                    <pic:cNvPr id="1" name=""/>
+                    <pic:cNvPicPr/>
+                  </pic:nvPicPr>
+                  <pic:blipFill>
+                    <a:blip r:embed="rId13"/>
+                    <a:stretch>
+                      <a:fillRect/>
+                    </a:stretch>
+                  </pic:blipFill>
+                  <pic:spPr>
+                    <a:xfrm>
+                      <a:off x="0" y="0"/>
+                      <a:ext cx="5160833" cy="1999399"/>
+                    </a:xfrm>
+                    <a:prstGeom prst="rect">
+                      <a:avLst/>
+                    </a:prstGeom>
+                  </pic:spPr>
+                </pic:pic>
+              </a:graphicData>
+            </a:graphic>
+          </wp:inline>
+        </w:drawing>
+      </w:r>
+    </w:p>
+    <w:p>
+      <w:pPr>
+        <w:pStyle w:val="Prrafodelista"/>
+        <w:jc w:val="both"/>
+        <w:rPr>
+          <w:rFonts w:ascii="Inter" w:hAnsi="Inter"/>
+          <w:color w:val="00B050"/>
+          <w:sz w:val="21"/>
+          <w:szCs w:val="21"/>
+          <w:bdr w:val="none" w:sz="0" w:space="0" w:color="auto" w:frame="1"/>
+          <w:shd w:val="clear" w:color="auto" w:fill="F9F9FA"/>
+          <w:lang w:val="es-CO"/>
+        </w:rPr>
+      </w:pPr>
+    </w:p>
+    <w:p>
+      <w:pPr>
+        <w:pStyle w:val="Prrafodelista"/>
+        <w:jc w:val="both"/>
+        <w:rPr>
+          <w:color w:val="171717" w:themeColor="background2" w:themeShade="1A"/>
+          <w:lang w:val="es-CO"/>
+        </w:rPr>
+      </w:pPr>
+      <w:r>
+        <w:rPr>
+          <w:lang w:val="es-CO"/>
+        </w:rPr>
+        <w:t xml:space="preserve">Se abrirá un el formulario de información básica este se tendrá que llenar en su totalidad, luego de </w:t>
+      </w:r>
+      <w:r>
+        <w:rPr>
+          <w:lang w:val="es-CO"/>
+        </w:rPr>
+        <w:t>haberlo</w:t>
+      </w:r>
+      <w:r>
+        <w:rPr>
+          <w:lang w:val="es-CO"/>
+        </w:rPr>
+        <w:t xml:space="preserve"> diligenciado correctamente presionamos </w:t>
+      </w:r>
+      <w:r>
+        <w:rPr>
+          <w:b/>
+          <w:color w:val="00B050"/>
+          <w:lang w:val="es-CO"/>
+        </w:rPr>
+        <w:t>Actualizar</w:t>
+      </w:r>
+      <w:r>
+        <w:rPr>
+          <w:color w:val="171717" w:themeColor="background2" w:themeShade="1A"/>
+          <w:lang w:val="es-CO"/>
+        </w:rPr>
+        <w:t>, si toda la información es correcta se cerrara el cuadro emérgete y se desbloqueara el sistema para comenzar su uso. La información ingresada en el formulario de información básica podrá se actualizada por el Usuario en cualquier momento.</w:t>
+      </w:r>
+    </w:p>
+    <w:p>
+      <w:pPr>
+        <w:jc w:val="both"/>
+        <w:rPr>
+          <w:rFonts w:ascii="Inter" w:hAnsi="Inter"/>
+          <w:color w:val="171717" w:themeColor="background2" w:themeShade="1A"/>
+          <w:sz w:val="21"/>
+          <w:szCs w:val="21"/>
+          <w:bdr w:val="none" w:sz="0" w:space="0" w:color="auto" w:frame="1"/>
+          <w:shd w:val="clear" w:color="auto" w:fill="F9F9FA"/>
+          <w:lang w:val="es-CO"/>
+        </w:rPr>
+      </w:pPr>
+    </w:p>
+    <w:p>
+      <w:pPr>
+        <w:jc w:val="both"/>
+        <w:rPr>
+          <w:rFonts w:ascii="Inter" w:hAnsi="Inter"/>
+          <w:color w:val="171717" w:themeColor="background2" w:themeShade="1A"/>
+          <w:sz w:val="21"/>
+          <w:szCs w:val="21"/>
+          <w:bdr w:val="none" w:sz="0" w:space="0" w:color="auto" w:frame="1"/>
+          <w:shd w:val="clear" w:color="auto" w:fill="F9F9FA"/>
+          <w:lang w:val="es-CO"/>
+        </w:rPr>
+      </w:pPr>
+    </w:p>
+    <w:p>
+      <w:pPr>
+        <w:jc w:val="both"/>
+        <w:rPr>
+          <w:rFonts w:ascii="Inter" w:hAnsi="Inter"/>
+          <w:color w:val="171717" w:themeColor="background2" w:themeShade="1A"/>
+          <w:sz w:val="21"/>
+          <w:szCs w:val="21"/>
+          <w:bdr w:val="none" w:sz="0" w:space="0" w:color="auto" w:frame="1"/>
+          <w:shd w:val="clear" w:color="auto" w:fill="F9F9FA"/>
+          <w:lang w:val="es-CO"/>
+        </w:rPr>
+      </w:pPr>
+    </w:p>
+    <w:p>
+      <w:pPr>
+        <w:pStyle w:val="Ttulo2"/>
+        <w:rPr>
+          <w:bdr w:val="none" w:sz="0" w:space="0" w:color="auto" w:frame="1"/>
+          <w:shd w:val="clear" w:color="auto" w:fill="F9F9FA"/>
+          <w:lang w:val="es-CO"/>
+        </w:rPr>
+      </w:pPr>
+      <w:bookmarkStart w:id="12" w:name="_Toc158972131"/>
+      <w:r>
+        <w:rPr>
+          <w:bdr w:val="none" w:sz="0" w:space="0" w:color="auto" w:frame="1"/>
+          <w:shd w:val="clear" w:color="auto" w:fill="F9F9FA"/>
+          <w:lang w:val="es-CO"/>
         </w:rPr>
         <w:lastRenderedPageBreak/>
-        <w:t>Registro</w:t>
-      </w:r>
-      <w:bookmarkEnd w:id="5"/>
-    </w:p>
-    <w:p>
-      <w:pPr>
-        <w:rPr>
-          <w:lang w:val="es-ES"/>
-        </w:rPr>
-      </w:pPr>
-    </w:p>
-    <w:p>
-      <w:pPr>
-        <w:rPr>
-          <w:lang w:val="es-ES"/>
-        </w:rPr>
-      </w:pPr>
+        <w:t>Empresa</w:t>
+      </w:r>
+      <w:bookmarkEnd w:id="12"/>
+    </w:p>
+    <w:p>
+      <w:pPr>
+        <w:pStyle w:val="Prrafodelista"/>
+        <w:numPr>
+          <w:ilvl w:val="0"/>
+          <w:numId w:val="5"/>
+        </w:numPr>
+        <w:jc w:val="both"/>
+        <w:rPr>
+          <w:sz w:val="20"/>
+          <w:szCs w:val="20"/>
+          <w:lang w:val="es-ES"/>
+        </w:rPr>
+      </w:pPr>
+      <w:r>
+        <w:rPr>
+          <w:lang w:val="es-ES"/>
+        </w:rPr>
+        <w:t xml:space="preserve">Estando en la página principal de MiEmpleo.co se dirige hacia </w:t>
+      </w:r>
+      <w:r>
+        <w:rPr>
+          <w:lang w:val="es-ES"/>
+        </w:rPr>
+        <w:t>el enlace</w:t>
+      </w:r>
+      <w:r>
+        <w:rPr>
+          <w:lang w:val="es-ES"/>
+        </w:rPr>
+        <w:t xml:space="preserve"> </w:t>
+      </w:r>
+      <w:bookmarkStart w:id="13" w:name="_Hlk158970901"/>
+      <w:r>
+        <w:rPr>
+          <w:rFonts w:ascii="Inter" w:hAnsi="Inter"/>
+          <w:b/>
+          <w:sz w:val="20"/>
+          <w:szCs w:val="20"/>
+          <w:lang w:val="es-ES"/>
+        </w:rPr>
+        <w:t>Empresa / Publicar oferta gratis</w:t>
+      </w:r>
+      <w:r>
+        <w:rPr>
+          <w:sz w:val="20"/>
+          <w:szCs w:val="20"/>
+          <w:lang w:val="es-ES"/>
+        </w:rPr>
+        <w:t>.</w:t>
+      </w:r>
+      <w:bookmarkEnd w:id="13"/>
+      <w:r>
+        <w:rPr>
+          <w:lang w:val="es-ES"/>
+        </w:rPr>
+        <w:t xml:space="preserve"> O en móvil en el </w:t>
+      </w:r>
+      <w:r>
+        <w:rPr>
+          <w:lang w:val="es-ES"/>
+        </w:rPr>
+        <w:t xml:space="preserve">menú  </w:t>
+      </w:r>
+      <w:r>
+        <w:rPr>
+          <w:noProof/>
+        </w:rPr>
+        <w:drawing>
+          <wp:inline distT="0" distB="0" distL="0" distR="0" wp14:anchorId="45154662" wp14:editId="5C39F93D">
+            <wp:extent cx="161290" cy="161290"/>
+            <wp:effectExtent l="0" t="0" r="0" b="0"/>
+            <wp:docPr id="14" name="Imagen 14" descr="C:\Users\ITMasters\Downloads\Menu.jpg"/>
+            <wp:cNvGraphicFramePr>
+              <a:graphicFrameLocks xmlns:a="http://schemas.openxmlformats.org/drawingml/2006/main" noChangeAspect="1"/>
+            </wp:cNvGraphicFramePr>
+            <a:graphic xmlns:a="http://schemas.openxmlformats.org/drawingml/2006/main">
+              <a:graphicData uri="http://schemas.openxmlformats.org/drawingml/2006/picture">
+                <pic:pic xmlns:pic="http://schemas.openxmlformats.org/drawingml/2006/picture">
+                  <pic:nvPicPr>
+                    <pic:cNvPr id="0" name="Picture 12" descr="C:\Users\ITMasters\Downloads\Menu.jpg"/>
+                    <pic:cNvPicPr>
+                      <a:picLocks noChangeAspect="1" noChangeArrowheads="1"/>
+                    </pic:cNvPicPr>
+                  </pic:nvPicPr>
+                  <pic:blipFill>
+                    <a:blip r:embed="rId14">
+                      <a:extLst>
+                        <a:ext uri="{28A0092B-C50C-407E-A947-70E740481C1C}">
+                          <a14:useLocalDpi xmlns:a14="http://schemas.microsoft.com/office/drawing/2010/main" val="0"/>
+                        </a:ext>
+                      </a:extLst>
+                    </a:blip>
+                    <a:srcRect/>
+                    <a:stretch>
+                      <a:fillRect/>
+                    </a:stretch>
+                  </pic:blipFill>
+                  <pic:spPr bwMode="auto">
+                    <a:xfrm>
+                      <a:off x="0" y="0"/>
+                      <a:ext cx="161290" cy="161290"/>
+                    </a:xfrm>
+                    <a:prstGeom prst="rect">
+                      <a:avLst/>
+                    </a:prstGeom>
+                    <a:noFill/>
+                    <a:ln>
+                      <a:noFill/>
+                    </a:ln>
+                  </pic:spPr>
+                </pic:pic>
+              </a:graphicData>
+            </a:graphic>
+          </wp:inline>
+        </w:drawing>
+      </w:r>
+      <w:r>
+        <w:rPr>
+          <w:lang w:val="es-ES"/>
+        </w:rPr>
+        <w:t xml:space="preserve">  y en el enlace</w:t>
+      </w:r>
+      <w:r>
+        <w:rPr>
+          <w:sz w:val="20"/>
+          <w:szCs w:val="20"/>
+          <w:lang w:val="es-ES"/>
+        </w:rPr>
+        <w:t xml:space="preserve"> </w:t>
+      </w:r>
+      <w:r>
+        <w:rPr>
+          <w:rFonts w:ascii="Inter" w:hAnsi="Inter"/>
+          <w:b/>
+          <w:sz w:val="20"/>
+          <w:szCs w:val="20"/>
+          <w:lang w:val="es-ES"/>
+        </w:rPr>
+        <w:t xml:space="preserve">Empresa / </w:t>
+      </w:r>
+      <w:r>
+        <w:rPr>
+          <w:rFonts w:ascii="Inter" w:hAnsi="Inter"/>
+          <w:b/>
+          <w:sz w:val="20"/>
+          <w:szCs w:val="20"/>
+          <w:u w:val="single"/>
+          <w:lang w:val="es-ES"/>
+        </w:rPr>
+        <w:t>Publicar</w:t>
+      </w:r>
+      <w:r>
+        <w:rPr>
+          <w:rFonts w:ascii="Inter" w:hAnsi="Inter"/>
+          <w:b/>
+          <w:sz w:val="20"/>
+          <w:szCs w:val="20"/>
+          <w:lang w:val="es-ES"/>
+        </w:rPr>
+        <w:t xml:space="preserve"> oferta gratis</w:t>
+      </w:r>
+      <w:r>
+        <w:rPr>
+          <w:sz w:val="20"/>
+          <w:szCs w:val="20"/>
+          <w:lang w:val="es-ES"/>
+        </w:rPr>
+        <w:t>.</w:t>
+      </w:r>
+    </w:p>
+    <w:p>
+      <w:pPr>
+        <w:pStyle w:val="Prrafodelista"/>
+        <w:jc w:val="both"/>
+        <w:rPr>
+          <w:sz w:val="20"/>
+          <w:szCs w:val="20"/>
+          <w:lang w:val="es-ES"/>
+        </w:rPr>
+      </w:pPr>
+      <w:r>
+        <w:rPr>
+          <w:sz w:val="20"/>
+          <w:szCs w:val="20"/>
+          <w:lang w:val="es-ES"/>
+        </w:rPr>
+        <w:drawing>
+          <wp:anchor distT="0" distB="0" distL="114300" distR="114300" simplePos="0" relativeHeight="251663360" behindDoc="0" locked="0" layoutInCell="1" allowOverlap="1" wp14:anchorId="1AD4FFFD" wp14:editId="786D44BB">
+            <wp:simplePos x="0" y="0"/>
+            <wp:positionH relativeFrom="column">
+              <wp:posOffset>2188210</wp:posOffset>
+            </wp:positionH>
+            <wp:positionV relativeFrom="paragraph">
+              <wp:posOffset>115407</wp:posOffset>
+            </wp:positionV>
+            <wp:extent cx="784860" cy="291465"/>
+            <wp:effectExtent l="0" t="0" r="0" b="0"/>
+            <wp:wrapNone/>
+            <wp:docPr id="15" name="Imagen 15"/>
+            <wp:cNvGraphicFramePr>
+              <a:graphicFrameLocks xmlns:a="http://schemas.openxmlformats.org/drawingml/2006/main" noChangeAspect="1"/>
+            </wp:cNvGraphicFramePr>
+            <a:graphic xmlns:a="http://schemas.openxmlformats.org/drawingml/2006/main">
+              <a:graphicData uri="http://schemas.openxmlformats.org/drawingml/2006/picture">
+                <pic:pic xmlns:pic="http://schemas.openxmlformats.org/drawingml/2006/picture">
+                  <pic:nvPicPr>
+                    <pic:cNvPr id="1" name=""/>
+                    <pic:cNvPicPr/>
+                  </pic:nvPicPr>
+                  <pic:blipFill>
+                    <a:blip r:embed="rId15">
+                      <a:extLst>
+                        <a:ext uri="{28A0092B-C50C-407E-A947-70E740481C1C}">
+                          <a14:useLocalDpi xmlns:a14="http://schemas.microsoft.com/office/drawing/2010/main" val="0"/>
+                        </a:ext>
+                      </a:extLst>
+                    </a:blip>
+                    <a:stretch>
+                      <a:fillRect/>
+                    </a:stretch>
+                  </pic:blipFill>
+                  <pic:spPr>
+                    <a:xfrm>
+                      <a:off x="0" y="0"/>
+                      <a:ext cx="784860" cy="291465"/>
+                    </a:xfrm>
+                    <a:prstGeom prst="rect">
+                      <a:avLst/>
+                    </a:prstGeom>
+                  </pic:spPr>
+                </pic:pic>
+              </a:graphicData>
+            </a:graphic>
+          </wp:anchor>
+        </w:drawing>
+      </w:r>
+      <w:r>
+        <w:rPr>
+          <w:noProof/>
+          <w:sz w:val="20"/>
+          <w:szCs w:val="20"/>
+        </w:rPr>
+        <w:drawing>
+          <wp:anchor distT="0" distB="0" distL="114300" distR="114300" simplePos="0" relativeHeight="251664384" behindDoc="0" locked="0" layoutInCell="1" allowOverlap="1" wp14:anchorId="4D68DE95" wp14:editId="4B2FD877">
+            <wp:simplePos x="0" y="0"/>
+            <wp:positionH relativeFrom="column">
+              <wp:posOffset>3749203</wp:posOffset>
+            </wp:positionH>
+            <wp:positionV relativeFrom="paragraph">
+              <wp:posOffset>164465</wp:posOffset>
+            </wp:positionV>
+            <wp:extent cx="169933" cy="169933"/>
+            <wp:effectExtent l="0" t="0" r="1905" b="1905"/>
+            <wp:wrapNone/>
+            <wp:docPr id="16" name="Imagen 16" descr="C:\Users\ITMasters\Downloads\User.jpg"/>
+            <wp:cNvGraphicFramePr>
+              <a:graphicFrameLocks xmlns:a="http://schemas.openxmlformats.org/drawingml/2006/main" noChangeAspect="1"/>
+            </wp:cNvGraphicFramePr>
+            <a:graphic xmlns:a="http://schemas.openxmlformats.org/drawingml/2006/main">
+              <a:graphicData uri="http://schemas.openxmlformats.org/drawingml/2006/picture">
+                <pic:pic xmlns:pic="http://schemas.openxmlformats.org/drawingml/2006/picture">
+                  <pic:nvPicPr>
+                    <pic:cNvPr id="0" name="Picture 13" descr="C:\Users\ITMasters\Downloads\User.jpg"/>
+                    <pic:cNvPicPr>
+                      <a:picLocks noChangeAspect="1" noChangeArrowheads="1"/>
+                    </pic:cNvPicPr>
+                  </pic:nvPicPr>
+                  <pic:blipFill>
+                    <a:blip r:embed="rId16">
+                      <a:extLst>
+                        <a:ext uri="{28A0092B-C50C-407E-A947-70E740481C1C}">
+                          <a14:useLocalDpi xmlns:a14="http://schemas.microsoft.com/office/drawing/2010/main" val="0"/>
+                        </a:ext>
+                      </a:extLst>
+                    </a:blip>
+                    <a:srcRect/>
+                    <a:stretch>
+                      <a:fillRect/>
+                    </a:stretch>
+                  </pic:blipFill>
+                  <pic:spPr bwMode="auto">
+                    <a:xfrm>
+                      <a:off x="0" y="0"/>
+                      <a:ext cx="169933" cy="169933"/>
+                    </a:xfrm>
+                    <a:prstGeom prst="rect">
+                      <a:avLst/>
+                    </a:prstGeom>
+                    <a:noFill/>
+                    <a:ln>
+                      <a:noFill/>
+                    </a:ln>
+                  </pic:spPr>
+                </pic:pic>
+              </a:graphicData>
+            </a:graphic>
+            <wp14:sizeRelH relativeFrom="margin">
+              <wp14:pctWidth>0</wp14:pctWidth>
+            </wp14:sizeRelH>
+            <wp14:sizeRelV relativeFrom="margin">
+              <wp14:pctHeight>0</wp14:pctHeight>
+            </wp14:sizeRelV>
+          </wp:anchor>
+        </w:drawing>
+      </w:r>
+    </w:p>
+    <w:p>
+      <w:pPr>
+        <w:pStyle w:val="Prrafodelista"/>
+        <w:numPr>
+          <w:ilvl w:val="0"/>
+          <w:numId w:val="5"/>
+        </w:numPr>
+        <w:jc w:val="both"/>
+        <w:rPr>
+          <w:sz w:val="20"/>
+          <w:szCs w:val="20"/>
+          <w:lang w:val="es-ES"/>
+        </w:rPr>
+      </w:pPr>
+      <w:r>
+        <w:rPr>
+          <w:sz w:val="20"/>
+          <w:szCs w:val="20"/>
+          <w:lang w:val="es-ES"/>
+        </w:rPr>
+        <w:t xml:space="preserve">A continuación, presionamos en                                  o en móvil </w:t>
+      </w:r>
+      <w:r>
+        <w:rPr>
+          <w:sz w:val="20"/>
+          <w:szCs w:val="20"/>
+          <w:lang w:val="es-ES"/>
+        </w:rPr>
+        <w:t xml:space="preserve">en      , </w:t>
+      </w:r>
+      <w:r>
+        <w:rPr>
+          <w:sz w:val="20"/>
+          <w:szCs w:val="20"/>
+          <w:lang w:val="es-ES"/>
+        </w:rPr>
+        <w:t xml:space="preserve"> ahora presionamos en </w:t>
+      </w:r>
+      <w:r>
+        <w:rPr>
+          <w:sz w:val="20"/>
+          <w:szCs w:val="20"/>
+          <w:lang w:val="es-ES"/>
+        </w:rPr>
+        <w:t>el enlace:</w:t>
+      </w:r>
+    </w:p>
+    <w:p>
+      <w:pPr>
+        <w:pStyle w:val="Prrafodelista"/>
+        <w:rPr>
+          <w:sz w:val="20"/>
+          <w:szCs w:val="20"/>
+          <w:lang w:val="es-ES"/>
+        </w:rPr>
+      </w:pPr>
+    </w:p>
+    <w:p>
+      <w:pPr>
+        <w:pStyle w:val="Prrafodelista"/>
+        <w:jc w:val="center"/>
+        <w:rPr>
+          <w:rFonts w:ascii="Inter" w:hAnsi="Inter"/>
+          <w:color w:val="FFC000"/>
+          <w:sz w:val="21"/>
+          <w:szCs w:val="21"/>
+          <w:u w:val="single"/>
+          <w:bdr w:val="none" w:sz="0" w:space="0" w:color="auto" w:frame="1"/>
+          <w:shd w:val="clear" w:color="auto" w:fill="F9F9FA"/>
+          <w:lang w:val="es-ES"/>
+        </w:rPr>
+      </w:pPr>
+      <w:r>
+        <w:rPr>
+          <w:rFonts w:ascii="Inter" w:hAnsi="Inter"/>
+          <w:color w:val="000000"/>
+          <w:sz w:val="21"/>
+          <w:szCs w:val="21"/>
+          <w:shd w:val="clear" w:color="auto" w:fill="F9F9FA"/>
+          <w:lang w:val="es-ES"/>
+        </w:rPr>
+        <w:t>¿Aún no tienes una cuenta? </w:t>
+      </w:r>
+      <w:r>
+        <w:rPr>
+          <w:rFonts w:ascii="Inter" w:hAnsi="Inter"/>
+          <w:color w:val="FFC000"/>
+          <w:sz w:val="21"/>
+          <w:szCs w:val="21"/>
+          <w:u w:val="single"/>
+          <w:bdr w:val="none" w:sz="0" w:space="0" w:color="auto" w:frame="1"/>
+          <w:shd w:val="clear" w:color="auto" w:fill="F9F9FA"/>
+          <w:lang w:val="es-ES"/>
+        </w:rPr>
+        <w:t>Regístrate</w:t>
+      </w:r>
+    </w:p>
+    <w:p>
+      <w:pPr>
+        <w:pStyle w:val="Prrafodelista"/>
+        <w:jc w:val="center"/>
+        <w:rPr>
+          <w:rFonts w:ascii="Inter" w:hAnsi="Inter"/>
+          <w:color w:val="FFC000"/>
+          <w:sz w:val="21"/>
+          <w:szCs w:val="21"/>
+          <w:u w:val="single"/>
+          <w:bdr w:val="none" w:sz="0" w:space="0" w:color="auto" w:frame="1"/>
+          <w:shd w:val="clear" w:color="auto" w:fill="F9F9FA"/>
+          <w:lang w:val="es-ES"/>
+        </w:rPr>
+      </w:pPr>
+    </w:p>
+    <w:p>
+      <w:pPr>
+        <w:pStyle w:val="Prrafodelista"/>
+        <w:numPr>
+          <w:ilvl w:val="0"/>
+          <w:numId w:val="5"/>
+        </w:numPr>
+        <w:jc w:val="both"/>
+        <w:rPr>
+          <w:lang w:val="es-ES"/>
+        </w:rPr>
+      </w:pPr>
+      <w:r>
+        <w:rPr>
+          <w:lang w:val="es-ES"/>
+        </w:rPr>
+        <w:t xml:space="preserve">Luego llena el formulario inicial </w:t>
+      </w:r>
+      <w:r>
+        <w:rPr>
+          <w:lang w:val="es-ES"/>
+        </w:rPr>
+        <w:t xml:space="preserve">con el NIT </w:t>
+      </w:r>
+      <w:r>
+        <w:rPr>
+          <w:lang w:val="es-ES"/>
+        </w:rPr>
+        <w:t xml:space="preserve">y correo electrónico, es importante </w:t>
+      </w:r>
+      <w:r>
+        <w:rPr>
+          <w:b/>
+          <w:lang w:val="es-ES"/>
+        </w:rPr>
+        <w:t>verificar</w:t>
+      </w:r>
+      <w:r>
+        <w:rPr>
+          <w:lang w:val="es-ES"/>
+        </w:rPr>
+        <w:t xml:space="preserve"> la información ingresada ya una vez creados no podrán ser modificados por este rol (</w:t>
+      </w:r>
+      <w:r>
+        <w:rPr>
+          <w:lang w:val="es-ES"/>
+        </w:rPr>
+        <w:t>Empresa</w:t>
+      </w:r>
+      <w:r>
+        <w:rPr>
+          <w:lang w:val="es-ES"/>
+        </w:rPr>
+        <w:t xml:space="preserve">), en caso de requerir modificaciones de esta información el Usuario se tendrá que comunicar con el Administrador del sistema. </w:t>
+      </w:r>
+      <w:r>
+        <w:rPr>
+          <w:lang w:val="es-ES"/>
+        </w:rPr>
+        <w:t>Para poder continuar se deben aceptar los términos y condiciones.</w:t>
+      </w:r>
+    </w:p>
+    <w:p>
+      <w:pPr>
+        <w:ind w:left="720"/>
+        <w:rPr>
+          <w:sz w:val="20"/>
+          <w:szCs w:val="20"/>
+          <w:lang w:val="es-ES"/>
+        </w:rPr>
+      </w:pPr>
+      <w:r>
+        <w:rPr>
+          <w:noProof/>
+          <w:sz w:val="20"/>
+          <w:szCs w:val="20"/>
+        </w:rPr>
+        <mc:AlternateContent>
+          <mc:Choice Requires="wps">
+            <w:drawing>
+              <wp:anchor distT="0" distB="0" distL="114300" distR="114300" simplePos="0" relativeHeight="251665408" behindDoc="0" locked="0" layoutInCell="1" allowOverlap="1">
+                <wp:simplePos x="0" y="0"/>
+                <wp:positionH relativeFrom="column">
+                  <wp:posOffset>1679249</wp:posOffset>
+                </wp:positionH>
+                <wp:positionV relativeFrom="paragraph">
+                  <wp:posOffset>1774212</wp:posOffset>
+                </wp:positionV>
+                <wp:extent cx="0" cy="453154"/>
+                <wp:effectExtent l="95250" t="38100" r="57150" b="23495"/>
+                <wp:wrapNone/>
+                <wp:docPr id="18" name="Conector recto de flecha 18"/>
+                <wp:cNvGraphicFramePr/>
+                <a:graphic xmlns:a="http://schemas.openxmlformats.org/drawingml/2006/main">
+                  <a:graphicData uri="http://schemas.microsoft.com/office/word/2010/wordprocessingShape">
+                    <wps:wsp>
+                      <wps:cNvCnPr/>
+                      <wps:spPr>
+                        <a:xfrm flipV="1">
+                          <a:off x="0" y="0"/>
+                          <a:ext cx="0" cy="453154"/>
+                        </a:xfrm>
+                        <a:prstGeom prst="straightConnector1">
+                          <a:avLst/>
+                        </a:prstGeom>
+                        <a:ln w="19050" cap="flat" cmpd="sng" algn="ctr">
+                          <a:solidFill>
+                            <a:schemeClr val="accent1"/>
+                          </a:solidFill>
+                          <a:prstDash val="solid"/>
+                          <a:round/>
+                          <a:headEnd type="none" w="med" len="med"/>
+                          <a:tailEnd type="arrow" w="med" len="med"/>
+                        </a:ln>
+                      </wps:spPr>
+                      <wps:style>
+                        <a:lnRef idx="0">
+                          <a:scrgbClr r="0" g="0" b="0"/>
+                        </a:lnRef>
+                        <a:fillRef idx="0">
+                          <a:scrgbClr r="0" g="0" b="0"/>
+                        </a:fillRef>
+                        <a:effectRef idx="0">
+                          <a:scrgbClr r="0" g="0" b="0"/>
+                        </a:effectRef>
+                        <a:fontRef idx="minor">
+                          <a:schemeClr val="tx1"/>
+                        </a:fontRef>
+                      </wps:style>
+                      <wps:bodyPr/>
+                    </wps:wsp>
+                  </a:graphicData>
+                </a:graphic>
+              </wp:anchor>
+            </w:drawing>
+          </mc:Choice>
+          <mc:Fallback>
+            <w:pict>
+              <v:shapetype w14:anchorId="20D72F47" id="_x0000_t32" coordsize="21600,21600" o:spt="32" o:oned="t" path="m,l21600,21600e" filled="f">
+                <v:path arrowok="t" fillok="f" o:connecttype="none"/>
+                <o:lock v:ext="edit" shapetype="t"/>
+              </v:shapetype>
+              <v:shape id="Conector recto de flecha 18" o:spid="_x0000_s1026" type="#_x0000_t32" style="position:absolute;margin-left:132.2pt;margin-top:139.7pt;width:0;height:35.7pt;flip:y;z-index:251665408;visibility:visible;mso-wrap-style:square;mso-wrap-distance-left:9pt;mso-wrap-distance-top:0;mso-wrap-distance-right:9pt;mso-wrap-distance-bottom:0;mso-position-horizontal:absolute;mso-position-horizontal-relative:text;mso-position-vertical:absolute;mso-position-vertical-relative:text" o:gfxdata="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" strokecolor="#5b9bd5 [3204]" strokeweight="1.5pt">
+                <v:stroke endarrow="open"/>
+              </v:shape>
+            </w:pict>
+          </mc:Fallback>
+        </mc:AlternateContent>
+      </w:r>
+      <w:r>
+        <w:rPr>
+          <w:sz w:val="20"/>
+          <w:szCs w:val="20"/>
+          <w:lang w:val="es-ES"/>
+        </w:rPr>
+        <w:drawing>
+          <wp:inline distT="0" distB="0" distL="0" distR="0" wp14:anchorId="56DEBE31" wp14:editId="3B5F5BFF">
+            <wp:extent cx="5162550" cy="2443794"/>
+            <wp:effectExtent l="0" t="0" r="0" b="0"/>
+            <wp:docPr id="17" name="Imagen 17"/>
+            <wp:cNvGraphicFramePr>
+              <a:graphicFrameLocks xmlns:a="http://schemas.openxmlformats.org/drawingml/2006/main" noChangeAspect="1"/>
+            </wp:cNvGraphicFramePr>
+            <a:graphic xmlns:a="http://schemas.openxmlformats.org/drawingml/2006/main">
+              <a:graphicData uri="http://schemas.openxmlformats.org/drawingml/2006/picture">
+                <pic:pic xmlns:pic="http://schemas.openxmlformats.org/drawingml/2006/picture">
+                  <pic:nvPicPr>
+                    <pic:cNvPr id="1" name=""/>
+                    <pic:cNvPicPr/>
+                  </pic:nvPicPr>
+                  <pic:blipFill rotWithShape="1">
+                    <a:blip r:embed="rId17"/>
+                    <a:srcRect l="-10" t="26465" r="10" b="682"/>
+                    <a:stretch/>
+                  </pic:blipFill>
+                  <pic:spPr bwMode="auto">
+                    <a:xfrm>
+                      <a:off x="0" y="0"/>
+                      <a:ext cx="5195864" cy="2459564"/>
+                    </a:xfrm>
+                    <a:prstGeom prst="rect">
+                      <a:avLst/>
+                    </a:prstGeom>
+                    <a:ln>
+                      <a:noFill/>
+                    </a:ln>
+                    <a:extLst>
+                      <a:ext uri="{53640926-AAD7-44D8-BBD7-CCE9431645EC}">
+                        <a14:shadowObscured xmlns:a14="http://schemas.microsoft.com/office/drawing/2010/main"/>
+                      </a:ext>
+                    </a:extLst>
+                  </pic:spPr>
+                </pic:pic>
+              </a:graphicData>
+            </a:graphic>
+          </wp:inline>
+        </w:drawing>
+      </w:r>
+    </w:p>
+    <w:p>
+      <w:pPr>
+        <w:pStyle w:val="Prrafodelista"/>
+        <w:numPr>
+          <w:ilvl w:val="0"/>
+          <w:numId w:val="5"/>
+        </w:numPr>
+        <w:jc w:val="both"/>
+        <w:rPr>
+          <w:lang w:val="es-ES"/>
+        </w:rPr>
+      </w:pPr>
+      <w:r>
+        <w:rPr>
+          <w:lang w:val="es-ES"/>
+        </w:rPr>
+        <w:t>Se enviará un token de seguridad para confirmar que el correo electrónico le pertenece, este tendrá una duración de 10 minutos, revise su correo e ingrese el token.</w:t>
+      </w:r>
+      <w:r>
+        <w:rPr>
+          <w:lang w:val="es-ES"/>
+        </w:rPr>
+        <w:t xml:space="preserve"> </w:t>
+      </w:r>
+    </w:p>
+    <w:p>
+      <w:pPr>
+        <w:pStyle w:val="Prrafodelista"/>
+        <w:jc w:val="both"/>
+        <w:rPr>
+          <w:lang w:val="es-ES"/>
+        </w:rPr>
+      </w:pPr>
+    </w:p>
+    <w:p>
+      <w:pPr>
+        <w:pStyle w:val="Prrafodelista"/>
+        <w:jc w:val="both"/>
+        <w:rPr>
+          <w:lang w:val="es-ES"/>
+        </w:rPr>
+      </w:pPr>
+      <w:r>
+        <w:rPr>
+          <w:noProof/>
+        </w:rPr>
+        <w:drawing>
+          <wp:inline distT="0" distB="0" distL="0" distR="0" wp14:anchorId="0CFC428C" wp14:editId="4C9BF617">
+            <wp:extent cx="5138016" cy="1863574"/>
+            <wp:effectExtent l="0" t="0" r="5715" b="3810"/>
+            <wp:docPr id="19" name="Imagen 19"/>
+            <wp:cNvGraphicFramePr>
+              <a:graphicFrameLocks xmlns:a="http://schemas.openxmlformats.org/drawingml/2006/main" noChangeAspect="1"/>
+            </wp:cNvGraphicFramePr>
+            <a:graphic xmlns:a="http://schemas.openxmlformats.org/drawingml/2006/main">
+              <a:graphicData uri="http://schemas.openxmlformats.org/drawingml/2006/picture">
+                <pic:pic xmlns:pic="http://schemas.openxmlformats.org/drawingml/2006/picture">
+                  <pic:nvPicPr>
+                    <pic:cNvPr id="1" name=""/>
+                    <pic:cNvPicPr/>
+                  </pic:nvPicPr>
+                  <pic:blipFill rotWithShape="1">
+                    <a:blip r:embed="rId18"/>
+                    <a:srcRect l="2451" r="5989"/>
+                    <a:stretch/>
+                  </pic:blipFill>
+                  <pic:spPr bwMode="auto">
+                    <a:xfrm>
+                      <a:off x="0" y="0"/>
+                      <a:ext cx="5138432" cy="1863725"/>
+                    </a:xfrm>
+                    <a:prstGeom prst="rect">
+                      <a:avLst/>
+                    </a:prstGeom>
+                    <a:ln>
+                      <a:noFill/>
+                    </a:ln>
+                    <a:extLst>
+                      <a:ext uri="{53640926-AAD7-44D8-BBD7-CCE9431645EC}">
+                        <a14:shadowObscured xmlns:a14="http://schemas.microsoft.com/office/drawing/2010/main"/>
+                      </a:ext>
+                    </a:extLst>
+                  </pic:spPr>
+                </pic:pic>
+              </a:graphicData>
+            </a:graphic>
+          </wp:inline>
+        </w:drawing>
+      </w:r>
+    </w:p>
+    <w:p>
+      <w:pPr>
+        <w:pStyle w:val="Prrafodelista"/>
+        <w:rPr>
+          <w:lang w:val="es-ES"/>
+        </w:rPr>
+      </w:pPr>
+    </w:p>
+    <w:p>
+      <w:pPr>
+        <w:pStyle w:val="Prrafodelista"/>
+        <w:jc w:val="both"/>
+        <w:rPr>
+          <w:lang w:val="es-ES"/>
+        </w:rPr>
+      </w:pPr>
+      <w:r>
+        <w:rPr>
+          <w:lang w:val="es-ES"/>
+        </w:rPr>
+        <w:t xml:space="preserve">En caso de no haberlo recibido verifique que el correo ingresado sea el correcto y vuelva a generar un token de verificación. </w:t>
+      </w:r>
+    </w:p>
+    <w:p>
+      <w:pPr>
+        <w:pStyle w:val="Prrafodelista"/>
+        <w:jc w:val="both"/>
+        <w:rPr>
+          <w:lang w:val="es-ES"/>
+        </w:rPr>
+      </w:pPr>
+      <w:r>
+        <w:rPr>
+          <w:noProof/>
+        </w:rPr>
+        <w:lastRenderedPageBreak/>
+        <w:drawing>
+          <wp:anchor distT="0" distB="0" distL="114300" distR="114300" simplePos="0" relativeHeight="251666432" behindDoc="1" locked="0" layoutInCell="1" allowOverlap="1" wp14:anchorId="60817C01" wp14:editId="627F1E1C">
+            <wp:simplePos x="0" y="0"/>
+            <wp:positionH relativeFrom="column">
+              <wp:posOffset>3653414</wp:posOffset>
+            </wp:positionH>
+            <wp:positionV relativeFrom="paragraph">
+              <wp:posOffset>151765</wp:posOffset>
+            </wp:positionV>
+            <wp:extent cx="1851660" cy="1836420"/>
+            <wp:effectExtent l="0" t="0" r="0" b="0"/>
+            <wp:wrapTight wrapText="bothSides">
+              <wp:wrapPolygon edited="0">
+                <wp:start x="0" y="0"/>
+                <wp:lineTo x="0" y="21286"/>
+                <wp:lineTo x="21333" y="21286"/>
+                <wp:lineTo x="21333" y="0"/>
+                <wp:lineTo x="0" y="0"/>
+              </wp:wrapPolygon>
+            </wp:wrapTight>
+            <wp:docPr id="20" name="Imagen 20"/>
+            <wp:cNvGraphicFramePr>
+              <a:graphicFrameLocks xmlns:a="http://schemas.openxmlformats.org/drawingml/2006/main" noChangeAspect="1"/>
+            </wp:cNvGraphicFramePr>
+            <a:graphic xmlns:a="http://schemas.openxmlformats.org/drawingml/2006/main">
+              <a:graphicData uri="http://schemas.openxmlformats.org/drawingml/2006/picture">
+                <pic:pic xmlns:pic="http://schemas.openxmlformats.org/drawingml/2006/picture">
+                  <pic:nvPicPr>
+                    <pic:cNvPr id="1" name=""/>
+                    <pic:cNvPicPr/>
+                  </pic:nvPicPr>
+                  <pic:blipFill>
+                    <a:blip r:embed="rId19">
+                      <a:extLst>
+                        <a:ext uri="{28A0092B-C50C-407E-A947-70E740481C1C}">
+                          <a14:useLocalDpi xmlns:a14="http://schemas.microsoft.com/office/drawing/2010/main" val="0"/>
+                        </a:ext>
+                      </a:extLst>
+                    </a:blip>
+                    <a:stretch>
+                      <a:fillRect/>
+                    </a:stretch>
+                  </pic:blipFill>
+                  <pic:spPr>
+                    <a:xfrm>
+                      <a:off x="0" y="0"/>
+                      <a:ext cx="1851660" cy="1836420"/>
+                    </a:xfrm>
+                    <a:prstGeom prst="rect">
+                      <a:avLst/>
+                    </a:prstGeom>
+                  </pic:spPr>
+                </pic:pic>
+              </a:graphicData>
+            </a:graphic>
+            <wp14:sizeRelH relativeFrom="margin">
+              <wp14:pctWidth>0</wp14:pctWidth>
+            </wp14:sizeRelH>
+            <wp14:sizeRelV relativeFrom="margin">
+              <wp14:pctHeight>0</wp14:pctHeight>
+            </wp14:sizeRelV>
+          </wp:anchor>
+        </w:drawing>
+      </w:r>
+    </w:p>
+    <w:p>
+      <w:pPr>
+        <w:pStyle w:val="Prrafodelista"/>
+        <w:numPr>
+          <w:ilvl w:val="0"/>
+          <w:numId w:val="5"/>
+        </w:numPr>
+        <w:jc w:val="both"/>
+        <w:rPr>
+          <w:lang w:val="es-ES"/>
+        </w:rPr>
+      </w:pPr>
+      <w:r>
+        <w:rPr>
+          <w:lang w:val="es-ES"/>
+        </w:rPr>
+        <w:t>A</w:t>
+      </w:r>
+      <w:r>
+        <w:rPr>
+          <w:lang w:val="es-ES"/>
+        </w:rPr>
+        <w:t>hora se crea una contraseña y se presiona crear cuenta. En caso de que no se cree la cuenta verifique que las dos contraseñas ingresadas coincidan</w:t>
+      </w:r>
+      <w:r>
+        <w:rPr>
+          <w:lang w:val="es-ES"/>
+        </w:rPr>
+        <w:t xml:space="preserve"> entre ellas.</w:t>
+      </w:r>
+    </w:p>
+    <w:p>
+      <w:pPr>
+        <w:ind w:left="720"/>
+        <w:jc w:val="both"/>
+        <w:rPr>
+          <w:noProof/>
+          <w:lang w:val="es-ES"/>
+        </w:rPr>
+      </w:pPr>
+      <w:r>
+        <w:rPr>
+          <w:noProof/>
+          <w:lang w:val="es-ES"/>
+        </w:rPr>
+        <w:t>Por seguridad del usuario la contraseña debe contener: mayusculas, minusculas, y un carácter especial. Si olvida la contraseña la podra recuperar en el formulario de Inicio de Sesión</w:t>
+      </w:r>
+      <w:r>
+        <w:rPr>
+          <w:noProof/>
+          <w:lang w:val="es-ES"/>
+        </w:rPr>
+        <w:t xml:space="preserve"> </w:t>
+      </w:r>
+      <w:r>
+        <w:rPr>
+          <w:noProof/>
+          <w:lang w:val="es-ES"/>
+        </w:rPr>
+        <w:t>en el enlace :</w:t>
+      </w:r>
+    </w:p>
+    <w:p>
+      <w:pPr>
+        <w:ind w:left="720"/>
+        <w:jc w:val="both"/>
+        <w:rPr>
+          <w:rFonts w:ascii="Inter" w:hAnsi="Inter"/>
+          <w:color w:val="FFC000"/>
+          <w:sz w:val="21"/>
+          <w:szCs w:val="21"/>
+          <w:u w:val="single"/>
+          <w:bdr w:val="none" w:sz="0" w:space="0" w:color="auto" w:frame="1"/>
+          <w:shd w:val="clear" w:color="auto" w:fill="F9F9FA"/>
+          <w:lang w:val="es-CO"/>
+        </w:rPr>
+      </w:pPr>
+      <w:r>
+        <w:rPr>
+          <w:rFonts w:ascii="Inter" w:hAnsi="Inter"/>
+          <w:color w:val="000000"/>
+          <w:sz w:val="21"/>
+          <w:szCs w:val="21"/>
+          <w:shd w:val="clear" w:color="auto" w:fill="F9F9FA"/>
+          <w:lang w:val="es-CO"/>
+        </w:rPr>
+        <w:t>¿Olvidaste tu contraseña? </w:t>
+      </w:r>
+      <w:r>
+        <w:rPr>
+          <w:rFonts w:ascii="Inter" w:hAnsi="Inter"/>
+          <w:color w:val="FFC000"/>
+          <w:sz w:val="21"/>
+          <w:szCs w:val="21"/>
+          <w:u w:val="single"/>
+          <w:bdr w:val="none" w:sz="0" w:space="0" w:color="auto" w:frame="1"/>
+          <w:shd w:val="clear" w:color="auto" w:fill="F9F9FA"/>
+          <w:lang w:val="es-CO"/>
+        </w:rPr>
+        <w:t>Restablecer</w:t>
+      </w:r>
+    </w:p>
+    <w:p>
+      <w:pPr>
+        <w:pStyle w:val="Prrafodelista"/>
+        <w:numPr>
+          <w:ilvl w:val="0"/>
+          <w:numId w:val="5"/>
+        </w:numPr>
+        <w:jc w:val="both"/>
+        <w:rPr>
+          <w:rFonts w:ascii="Inter" w:hAnsi="Inter"/>
+          <w:color w:val="00B050"/>
+          <w:sz w:val="21"/>
+          <w:szCs w:val="21"/>
+          <w:bdr w:val="none" w:sz="0" w:space="0" w:color="auto" w:frame="1"/>
+          <w:shd w:val="clear" w:color="auto" w:fill="F9F9FA"/>
+          <w:lang w:val="es-CO"/>
+        </w:rPr>
+      </w:pPr>
+      <w:r>
+        <w:rPr>
+          <w:lang w:val="es-CO"/>
+        </w:rPr>
+        <w:t xml:space="preserve">Sera direccionado a </w:t>
+      </w:r>
+      <w:r>
+        <w:rPr>
+          <w:rFonts w:ascii="Inter" w:hAnsi="Inter"/>
+          <w:b/>
+          <w:color w:val="000000"/>
+          <w:sz w:val="21"/>
+          <w:szCs w:val="21"/>
+          <w:shd w:val="clear" w:color="auto" w:fill="F9F9FA"/>
+          <w:lang w:val="es-CO"/>
+        </w:rPr>
+        <w:t>Inicia </w:t>
+      </w:r>
+      <w:r>
+        <w:rPr>
+          <w:rFonts w:ascii="Inter" w:hAnsi="Inter"/>
+          <w:b/>
+          <w:color w:val="FFC000"/>
+          <w:sz w:val="21"/>
+          <w:szCs w:val="21"/>
+          <w:bdr w:val="none" w:sz="0" w:space="0" w:color="auto" w:frame="1"/>
+          <w:shd w:val="clear" w:color="auto" w:fill="F9F9FA"/>
+          <w:lang w:val="es-CO"/>
+        </w:rPr>
+        <w:t>Sesión</w:t>
+      </w:r>
+      <w:r>
+        <w:rPr>
+          <w:lang w:val="es-CO"/>
+        </w:rPr>
+        <w:t xml:space="preserve">, ingrese el correo y la contraseña de la nueva cuenta, si el registro fue exitoso podrá ingresar sin problema. En este punto el Usuario </w:t>
+      </w:r>
+      <w:r>
+        <w:rPr>
+          <w:lang w:val="es-CO"/>
+        </w:rPr>
+        <w:t>(Empresa</w:t>
+      </w:r>
+      <w:r>
+        <w:rPr>
+          <w:lang w:val="es-CO"/>
+        </w:rPr>
+        <w:t>) solo a diligenciado los datos iniciales para tener una cuenta en MiEmpleo.co, ahora para empezar a utilizar el sistema hará falta diligenciar los datos básicos por completo.</w:t>
+      </w:r>
+    </w:p>
+    <w:p>
+      <w:pPr>
+        <w:pStyle w:val="Prrafodelista"/>
+        <w:jc w:val="both"/>
+        <w:rPr>
+          <w:rFonts w:ascii="Inter" w:hAnsi="Inter"/>
+          <w:color w:val="00B050"/>
+          <w:sz w:val="21"/>
+          <w:szCs w:val="21"/>
+          <w:bdr w:val="none" w:sz="0" w:space="0" w:color="auto" w:frame="1"/>
+          <w:shd w:val="clear" w:color="auto" w:fill="F9F9FA"/>
+          <w:lang w:val="es-CO"/>
+        </w:rPr>
+      </w:pPr>
+    </w:p>
+    <w:p>
+      <w:pPr>
+        <w:pStyle w:val="Prrafodelista"/>
+        <w:jc w:val="both"/>
+        <w:rPr>
+          <w:lang w:val="es-CO"/>
+        </w:rPr>
+      </w:pPr>
+      <w:r>
+        <w:rPr>
+          <w:noProof/>
+        </w:rPr>
+        <mc:AlternateContent>
+          <mc:Choice Requires="wps">
+            <w:drawing>
+              <wp:anchor distT="0" distB="0" distL="114300" distR="114300" simplePos="0" relativeHeight="251667456" behindDoc="0" locked="0" layoutInCell="1" allowOverlap="1">
+                <wp:simplePos x="0" y="0"/>
+                <wp:positionH relativeFrom="column">
+                  <wp:posOffset>1808480</wp:posOffset>
+                </wp:positionH>
+                <wp:positionV relativeFrom="paragraph">
+                  <wp:posOffset>730722</wp:posOffset>
+                </wp:positionV>
+                <wp:extent cx="0" cy="356050"/>
+                <wp:effectExtent l="76200" t="0" r="76200" b="63500"/>
+                <wp:wrapNone/>
+                <wp:docPr id="23" name="Conector recto de flecha 23"/>
+                <wp:cNvGraphicFramePr/>
+                <a:graphic xmlns:a="http://schemas.openxmlformats.org/drawingml/2006/main">
+                  <a:graphicData uri="http://schemas.microsoft.com/office/word/2010/wordprocessingShape">
+                    <wps:wsp>
+                      <wps:cNvCnPr/>
+                      <wps:spPr>
+                        <a:xfrm>
+                          <a:off x="0" y="0"/>
+                          <a:ext cx="0" cy="356050"/>
+                        </a:xfrm>
+                        <a:prstGeom prst="straightConnector1">
+                          <a:avLst/>
+                        </a:prstGeom>
+                        <a:ln>
+                          <a:tailEnd type="triangle"/>
+                        </a:ln>
+                      </wps:spPr>
+                      <wps:style>
+                        <a:lnRef idx="1">
+                          <a:schemeClr val="accent2"/>
+                        </a:lnRef>
+                        <a:fillRef idx="0">
+                          <a:schemeClr val="accent2"/>
+                        </a:fillRef>
+                        <a:effectRef idx="0">
+                          <a:schemeClr val="accent2"/>
+                        </a:effectRef>
+                        <a:fontRef idx="minor">
+                          <a:schemeClr val="tx1"/>
+                        </a:fontRef>
+                      </wps:style>
+                      <wps:bodyPr/>
+                    </wps:wsp>
+                  </a:graphicData>
+                </a:graphic>
+              </wp:anchor>
+            </w:drawing>
+          </mc:Choice>
+          <mc:Fallback>
+            <w:pict>
+              <v:shape w14:anchorId="7CD5C72E" id="Conector recto de flecha 23" o:spid="_x0000_s1026" type="#_x0000_t32" style="position:absolute;margin-left:142.4pt;margin-top:57.55pt;width:0;height:28.05pt;z-index:251667456;visibility:visible;mso-wrap-style:square;mso-wrap-distance-left:9pt;mso-wrap-distance-top:0;mso-wrap-distance-right:9pt;mso-wrap-distance-bottom:0;mso-position-horizontal:absolute;mso-position-horizontal-relative:text;mso-position-vertical:absolute;mso-position-vertical-relative:text" o:gfxdata="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" strokecolor="#ed7d31 [3205]" strokeweight=".5pt">
+                <v:stroke endarrow="block" joinstyle="miter"/>
+              </v:shape>
+            </w:pict>
+          </mc:Fallback>
+        </mc:AlternateContent>
+      </w:r>
+      <w:r>
+        <w:rPr>
+          <w:lang w:val="es-CO"/>
+        </w:rPr>
+        <w:t>Al entrar</w:t>
+      </w:r>
+      <w:r>
+        <w:rPr>
+          <w:lang w:val="es-CO"/>
+        </w:rPr>
+        <w:t xml:space="preserve"> por primera vez el </w:t>
+      </w:r>
+      <w:bookmarkStart w:id="14" w:name="_Hlk158973547"/>
+      <w:r>
+        <w:rPr>
+          <w:lang w:val="es-CO"/>
+        </w:rPr>
+        <w:t>Usuario (</w:t>
+      </w:r>
+      <w:bookmarkStart w:id="15" w:name="_Hlk158973529"/>
+      <w:r>
+        <w:rPr>
+          <w:lang w:val="es-CO"/>
+        </w:rPr>
+        <w:t>E</w:t>
+      </w:r>
+      <w:bookmarkEnd w:id="14"/>
+      <w:r>
+        <w:rPr>
+          <w:lang w:val="es-CO"/>
+        </w:rPr>
+        <w:t xml:space="preserve">mpresa) será </w:t>
+      </w:r>
+      <w:bookmarkEnd w:id="15"/>
+      <w:r>
+        <w:rPr>
+          <w:lang w:val="es-CO"/>
+        </w:rPr>
+        <w:t xml:space="preserve">direccionado al formulario de </w:t>
+      </w:r>
+      <w:r>
+        <w:rPr>
+          <w:rFonts w:ascii="Inter" w:hAnsi="Inter"/>
+          <w:b/>
+          <w:lang w:val="es-CO"/>
+        </w:rPr>
+        <w:t xml:space="preserve">Registro de </w:t>
+      </w:r>
+      <w:r>
+        <w:rPr>
+          <w:rFonts w:ascii="Inter" w:hAnsi="Inter"/>
+          <w:b/>
+          <w:color w:val="FFC000"/>
+          <w:lang w:val="es-CO"/>
+        </w:rPr>
+        <w:t>Empresas</w:t>
+      </w:r>
+      <w:r>
+        <w:rPr>
+          <w:lang w:val="es-CO"/>
+        </w:rPr>
+        <w:t xml:space="preserve">, </w:t>
+      </w:r>
+      <w:r>
+        <w:rPr>
+          <w:lang w:val="es-CO"/>
+        </w:rPr>
+        <w:t>esta consta de tres etapas se</w:t>
+      </w:r>
+      <w:r>
+        <w:rPr>
+          <w:lang w:val="es-CO"/>
+        </w:rPr>
+        <w:t xml:space="preserve"> tendrá que llenar en</w:t>
+      </w:r>
+      <w:r>
+        <w:rPr>
+          <w:lang w:val="es-CO"/>
+        </w:rPr>
+        <w:t xml:space="preserve"> su totalidad. Para subir los documentos necesarios para la aprobación como Cámara de Comercio y RUT presionamos </w:t>
+      </w:r>
+      <w:r>
+        <w:rPr>
+          <w:b/>
+          <w:color w:val="FFC000"/>
+          <w:lang w:val="es-CO"/>
+        </w:rPr>
+        <w:t>A</w:t>
+      </w:r>
+      <w:r>
+        <w:rPr>
+          <w:b/>
+          <w:color w:val="FFC000"/>
+          <w:lang w:val="es-CO"/>
+        </w:rPr>
+        <w:t>djuntar documento</w:t>
+      </w:r>
+    </w:p>
+    <w:p>
+      <w:pPr>
+        <w:pStyle w:val="Prrafodelista"/>
+        <w:ind w:left="0"/>
+        <w:contextualSpacing w:val="0"/>
+        <w:rPr>
+          <w:sz w:val="20"/>
+          <w:szCs w:val="20"/>
+          <w:lang w:val="es-CO"/>
+        </w:rPr>
+      </w:pPr>
+    </w:p>
+    <w:p>
+      <w:pPr>
+        <w:pStyle w:val="Prrafodelista"/>
+        <w:ind w:left="0"/>
+        <w:contextualSpacing w:val="0"/>
+        <w:jc w:val="center"/>
+        <w:rPr>
+          <w:sz w:val="20"/>
+          <w:szCs w:val="20"/>
+          <w:lang w:val="es-ES"/>
+        </w:rPr>
+      </w:pPr>
+      <w:r>
+        <w:rPr>
+          <w:noProof/>
+          <w:sz w:val="20"/>
+          <w:szCs w:val="20"/>
+        </w:rPr>
+        <mc:AlternateContent>
+          <mc:Choice Requires="wps">
+            <w:drawing>
+              <wp:anchor distT="0" distB="0" distL="114300" distR="114300" simplePos="0" relativeHeight="251668480" behindDoc="0" locked="0" layoutInCell="1" allowOverlap="1">
+                <wp:simplePos x="0" y="0"/>
+                <wp:positionH relativeFrom="column">
+                  <wp:posOffset>3828263</wp:posOffset>
+                </wp:positionH>
+                <wp:positionV relativeFrom="paragraph">
+                  <wp:posOffset>642242</wp:posOffset>
+                </wp:positionV>
+                <wp:extent cx="45719" cy="303291"/>
+                <wp:effectExtent l="57150" t="38100" r="50165" b="20955"/>
+                <wp:wrapNone/>
+                <wp:docPr id="24" name="Conector recto de flecha 24"/>
+                <wp:cNvGraphicFramePr/>
+                <a:graphic xmlns:a="http://schemas.openxmlformats.org/drawingml/2006/main">
+                  <a:graphicData uri="http://schemas.microsoft.com/office/word/2010/wordprocessingShape">
+                    <wps:wsp>
+                      <wps:cNvCnPr/>
+                      <wps:spPr>
+                        <a:xfrm flipH="1" flipV="1">
+                          <a:off x="0" y="0"/>
+                          <a:ext cx="45719" cy="303291"/>
+                        </a:xfrm>
+                        <a:prstGeom prst="straightConnector1">
+                          <a:avLst/>
+                        </a:prstGeom>
+                        <a:ln>
+                          <a:tailEnd type="triangle"/>
+                        </a:ln>
+                      </wps:spPr>
+                      <wps:style>
+                        <a:lnRef idx="1">
+                          <a:schemeClr val="accent2"/>
+                        </a:lnRef>
+                        <a:fillRef idx="0">
+                          <a:schemeClr val="accent2"/>
+                        </a:fillRef>
+                        <a:effectRef idx="0">
+                          <a:schemeClr val="accent2"/>
+                        </a:effectRef>
+                        <a:fontRef idx="minor">
+                          <a:schemeClr val="tx1"/>
+                        </a:fontRef>
+                      </wps:style>
+                      <wps:bodyPr/>
+                    </wps:wsp>
+                  </a:graphicData>
+                </a:graphic>
+                <wp14:sizeRelH relativeFrom="margin">
+                  <wp14:pctWidth>0</wp14:pctWidth>
+                </wp14:sizeRelH>
+                <wp14:sizeRelV relativeFrom="margin">
+                  <wp14:pctHeight>0</wp14:pctHeight>
+                </wp14:sizeRelV>
+              </wp:anchor>
+            </w:drawing>
+          </mc:Choice>
+          <mc:Fallback>
+            <w:pict>
+              <v:shape w14:anchorId="312FCE58" id="Conector recto de flecha 24" o:spid="_x0000_s1026" type="#_x0000_t32" style="position:absolute;margin-left:301.45pt;margin-top:50.55pt;width:3.6pt;height:23.9pt;flip:x y;z-index:251668480;visibility:visible;mso-wrap-style:square;mso-width-percent:0;mso-height-percent:0;mso-wrap-distance-left:9pt;mso-wrap-distance-top:0;mso-wrap-distance-right:9pt;mso-wrap-distance-bottom:0;mso-position-horizontal:absolute;mso-position-horizontal-relative:text;mso-position-vertical:absolute;mso-position-vertical-relative:text;mso-width-percent:0;mso-height-percent:0;mso-width-relative:margin;mso-height-relative:margin" o:gfxdata="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" strokecolor="#ed7d31 [3205]" strokeweight=".5pt">
+                <v:stroke endarrow="block" joinstyle="miter"/>
+              </v:shape>
+            </w:pict>
+          </mc:Fallback>
+        </mc:AlternateContent>
+      </w:r>
+      <w:r>
+        <w:rPr>
+          <w:sz w:val="20"/>
+          <w:szCs w:val="20"/>
+          <w:lang w:val="es-ES"/>
+        </w:rPr>
+        <w:drawing>
+          <wp:inline distT="0" distB="0" distL="0" distR="0" wp14:anchorId="382F5EFF" wp14:editId="4660F1FD">
+            <wp:extent cx="4067743" cy="685896"/>
+            <wp:effectExtent l="0" t="0" r="0" b="0"/>
+            <wp:docPr id="22" name="Imagen 22"/>
+            <wp:cNvGraphicFramePr>
+              <a:graphicFrameLocks xmlns:a="http://schemas.openxmlformats.org/drawingml/2006/main" noChangeAspect="1"/>
+            </wp:cNvGraphicFramePr>
+            <a:graphic xmlns:a="http://schemas.openxmlformats.org/drawingml/2006/main">
+              <a:graphicData uri="http://schemas.openxmlformats.org/drawingml/2006/picture">
+                <pic:pic xmlns:pic="http://schemas.openxmlformats.org/drawingml/2006/picture">
+                  <pic:nvPicPr>
+                    <pic:cNvPr id="1" name=""/>
+                    <pic:cNvPicPr/>
+                  </pic:nvPicPr>
+                  <pic:blipFill>
+                    <a:blip r:embed="rId20"/>
+                    <a:stretch>
+                      <a:fillRect/>
+                    </a:stretch>
+                  </pic:blipFill>
+                  <pic:spPr>
+                    <a:xfrm>
+                      <a:off x="0" y="0"/>
+                      <a:ext cx="4067743" cy="685896"/>
+                    </a:xfrm>
+                    <a:prstGeom prst="rect">
+                      <a:avLst/>
+                    </a:prstGeom>
+                  </pic:spPr>
+                </pic:pic>
+              </a:graphicData>
+            </a:graphic>
+          </wp:inline>
+        </w:drawing>
+      </w:r>
+    </w:p>
+    <w:p>
+      <w:pPr>
+        <w:pStyle w:val="Prrafodelista"/>
+        <w:ind w:left="0"/>
+        <w:contextualSpacing w:val="0"/>
+        <w:jc w:val="center"/>
+        <w:rPr>
+          <w:sz w:val="20"/>
+          <w:szCs w:val="20"/>
+          <w:lang w:val="es-ES"/>
+        </w:rPr>
+      </w:pPr>
+    </w:p>
+    <w:p>
+      <w:pPr>
+        <w:pStyle w:val="Prrafodelista"/>
+        <w:ind w:left="709"/>
+        <w:contextualSpacing w:val="0"/>
+        <w:jc w:val="both"/>
+        <w:rPr>
+          <w:sz w:val="20"/>
+          <w:szCs w:val="20"/>
+          <w:lang w:val="es-ES"/>
+        </w:rPr>
+      </w:pPr>
+      <w:r>
+        <w:rPr>
+          <w:sz w:val="20"/>
+          <w:szCs w:val="20"/>
+          <w:lang w:val="es-ES"/>
+        </w:rPr>
+        <w:t xml:space="preserve">Aquí </w:t>
+      </w:r>
+      <w:r>
+        <w:rPr>
+          <w:sz w:val="20"/>
+          <w:szCs w:val="20"/>
+          <w:lang w:val="es-ES"/>
+        </w:rPr>
+        <w:t>quedará</w:t>
+      </w:r>
+      <w:r>
+        <w:rPr>
+          <w:sz w:val="20"/>
+          <w:szCs w:val="20"/>
+          <w:lang w:val="es-ES"/>
+        </w:rPr>
+        <w:t xml:space="preserve"> selecciona</w:t>
+      </w:r>
+      <w:r>
+        <w:rPr>
+          <w:sz w:val="20"/>
+          <w:szCs w:val="20"/>
+          <w:lang w:val="es-ES"/>
+        </w:rPr>
+        <w:t>do</w:t>
+      </w:r>
+      <w:r>
+        <w:rPr>
+          <w:sz w:val="20"/>
+          <w:szCs w:val="20"/>
+          <w:lang w:val="es-ES"/>
+        </w:rPr>
+        <w:t xml:space="preserve"> el documento, después presionamos </w:t>
+      </w:r>
+      <w:r>
+        <w:rPr>
+          <w:b/>
+          <w:color w:val="FFC000"/>
+          <w:sz w:val="20"/>
+          <w:szCs w:val="20"/>
+          <w:lang w:val="es-ES"/>
+        </w:rPr>
+        <w:t>Subir Documento</w:t>
+      </w:r>
+      <w:r>
+        <w:rPr>
+          <w:b/>
+          <w:color w:val="FFC000"/>
+          <w:sz w:val="20"/>
+          <w:szCs w:val="20"/>
+          <w:lang w:val="es-ES"/>
+        </w:rPr>
+        <w:t xml:space="preserve"> </w:t>
+      </w:r>
+      <w:r>
+        <w:rPr>
+          <w:sz w:val="20"/>
+          <w:szCs w:val="20"/>
+          <w:lang w:val="es-ES"/>
+        </w:rPr>
+        <w:t>si el documento cumple con los requisitos como la extensión .PDF y el peso máximo, saldrá un mensaje confirmando la subida del documento.</w:t>
+      </w:r>
+    </w:p>
+    <w:p>
+      <w:pPr>
+        <w:pStyle w:val="Prrafodelista"/>
+        <w:ind w:left="709"/>
+        <w:contextualSpacing w:val="0"/>
+        <w:rPr>
+          <w:sz w:val="20"/>
+          <w:szCs w:val="20"/>
+          <w:lang w:val="es-ES"/>
+        </w:rPr>
+      </w:pPr>
+      <w:r>
+        <w:rPr>
+          <w:sz w:val="20"/>
+          <w:szCs w:val="20"/>
+          <w:lang w:val="es-ES"/>
+        </w:rPr>
+        <w:drawing>
+          <wp:inline distT="0" distB="0" distL="0" distR="0" wp14:anchorId="6F68CE6C" wp14:editId="45E66FAF">
+            <wp:extent cx="4957529" cy="431800"/>
+            <wp:effectExtent l="0" t="0" r="0" b="6350"/>
+            <wp:docPr id="25" name="Imagen 25"/>
+            <wp:cNvGraphicFramePr>
+              <a:graphicFrameLocks xmlns:a="http://schemas.openxmlformats.org/drawingml/2006/main" noChangeAspect="1"/>
+            </wp:cNvGraphicFramePr>
+            <a:graphic xmlns:a="http://schemas.openxmlformats.org/drawingml/2006/main">
+              <a:graphicData uri="http://schemas.openxmlformats.org/drawingml/2006/picture">
+                <pic:pic xmlns:pic="http://schemas.openxmlformats.org/drawingml/2006/picture">
+                  <pic:nvPicPr>
+                    <pic:cNvPr id="1" name=""/>
+                    <pic:cNvPicPr/>
+                  </pic:nvPicPr>
+                  <pic:blipFill rotWithShape="1">
+                    <a:blip r:embed="rId21"/>
+                    <a:srcRect l="1921"/>
+                    <a:stretch/>
+                  </pic:blipFill>
+                  <pic:spPr bwMode="auto">
+                    <a:xfrm>
+                      <a:off x="0" y="0"/>
+                      <a:ext cx="5006611" cy="436075"/>
+                    </a:xfrm>
+                    <a:prstGeom prst="rect">
+                      <a:avLst/>
+                    </a:prstGeom>
+                    <a:ln>
+                      <a:noFill/>
+                    </a:ln>
+                    <a:extLst>
+                      <a:ext uri="{53640926-AAD7-44D8-BBD7-CCE9431645EC}">
+                        <a14:shadowObscured xmlns:a14="http://schemas.microsoft.com/office/drawing/2010/main"/>
+                      </a:ext>
+                    </a:extLst>
+                  </pic:spPr>
+                </pic:pic>
+              </a:graphicData>
+            </a:graphic>
+          </wp:inline>
+        </w:drawing>
+      </w:r>
+    </w:p>
+    <w:p>
+      <w:pPr>
+        <w:pStyle w:val="Prrafodelista"/>
+        <w:ind w:left="709"/>
+        <w:contextualSpacing w:val="0"/>
+        <w:jc w:val="both"/>
+        <w:rPr>
+          <w:color w:val="000000" w:themeColor="text1"/>
+          <w:sz w:val="20"/>
+          <w:szCs w:val="20"/>
+          <w:lang w:val="es-ES"/>
+        </w:rPr>
+      </w:pPr>
+      <w:r>
+        <w:rPr>
+          <w:sz w:val="20"/>
+          <w:szCs w:val="20"/>
+          <w:lang w:val="es-ES"/>
+        </w:rPr>
+        <w:t xml:space="preserve">Por ultimo presionamos </w:t>
+      </w:r>
+      <w:r>
+        <w:rPr>
+          <w:b/>
+          <w:color w:val="FFC000"/>
+          <w:sz w:val="20"/>
+          <w:szCs w:val="20"/>
+          <w:lang w:val="es-ES"/>
+        </w:rPr>
+        <w:t>Finalizar</w:t>
+      </w:r>
+      <w:r>
+        <w:rPr>
+          <w:color w:val="000000" w:themeColor="text1"/>
+          <w:sz w:val="20"/>
+          <w:szCs w:val="20"/>
+          <w:lang w:val="es-ES"/>
+        </w:rPr>
+        <w:t xml:space="preserve">, si se </w:t>
+      </w:r>
+      <w:r>
+        <w:rPr>
+          <w:color w:val="000000" w:themeColor="text1"/>
+          <w:sz w:val="20"/>
+          <w:szCs w:val="20"/>
+          <w:lang w:val="es-ES"/>
+        </w:rPr>
+        <w:t>diligencio el formulario correctamente saldrá un mensaje confirmando esto. Luego de enviar la información del formulario habrá que esperar que el Administrador del sistema apruebe la empresa para que pueda comenzar a usar el sistema.</w:t>
+      </w:r>
+      <w:bookmarkStart w:id="16" w:name="_GoBack"/>
+      <w:bookmarkEnd w:id="16"/>
     </w:p>
     <w:sectPr>
-      <w:headerReference w:type="default" r:id="rId8"/>
+      <w:headerReference w:type="default" r:id="rId22"/>
       <w:pgSz w:w="12240" w:h="15840"/>
       <w:pgMar w:top="1417" w:right="1701" w:bottom="1417" w:left="1701" w:header="708" w:footer="708" w:gutter="0"/>
       <w:cols w:space="708"/>
@@ -804,6 +3735,7 @@
         <w:dataBinding w:prefixMappings="xmlns:ns0='http://purl.org/dc/elements/1.1/' xmlns:ns1='http://schemas.openxmlformats.org/package/2006/metadata/core-properties' " w:xpath="/ns1:coreProperties[1]/ns0:title[1]" w:storeItemID="{6C3C8BC8-F283-45AE-878A-BAB7291924A1}"/>
         <w:text/>
       </w:sdtPr>
+      <w:sdtEndPr/>
       <w:sdtContent>
         <w:r>
           <w:rPr>
@@ -900,6 +3832,367 @@
 <file path=word/numbering.xml><?xml version="1.0" encoding="utf-8"?>
 <w:numbering xmlns:wpc="http://schemas.microsoft.com/office/word/2010/wordprocessingCanvas" xmlns:cx="http://schemas.microsoft.com/office/drawing/2014/chartex" xmlns:mc="http://schemas.openxmlformats.org/markup-compatibility/2006" xmlns:o="urn:schemas-microsoft-com:office:office" xmlns:r="http://schemas.openxmlformats.org/officeDocument/2006/relationships" xmlns:m="http://schemas.openxmlformats.org/officeDocument/2006/math" xmlns:v="urn:schemas-microsoft-com:vml" xmlns:wp14="http://schemas.microsoft.com/office/word/2010/wordprocessingDrawing" xmlns:wp="http://schemas.openxmlformats.org/drawingml/2006/wordprocessingDrawing" xmlns:w10="urn:schemas-microsoft-com:office:word" xmlns:w="http://schemas.openxmlformats.org/wordprocessingml/2006/main" xmlns:w14="http://schemas.microsoft.com/office/word/2010/wordml" xmlns:w15="http://schemas.microsoft.com/office/word/2012/wordml" xmlns:w16se="http://schemas.microsoft.com/office/word/2015/wordml/symex" xmlns:wpg="http://schemas.microsoft.com/office/word/2010/wordprocessingGroup" xmlns:wpi="http://schemas.microsoft.com/office/word/2010/wordprocessingInk" xmlns:wne="http://schemas.microsoft.com/office/word/2006/wordml" xmlns:wps="http://schemas.microsoft.com/office/word/2010/wordprocessingShape" mc:Ignorable="w14 w15 w16se wp14">
   <w:abstractNum w:abstractNumId="0" w15:restartNumberingAfterBreak="0">
+    <w:nsid w:val="039F25B0"/>
+    <w:multiLevelType w:val="hybridMultilevel"/>
+    <w:tmpl w:val="FAF2A6F2"/>
+    <w:lvl w:ilvl="0" w:tplc="3F0ABB52">
+      <w:start w:val="1"/>
+      <w:numFmt w:val="decimal"/>
+      <w:lvlText w:val="%1."/>
+      <w:lvlJc w:val="left"/>
+      <w:pPr>
+        <w:ind w:left="720" w:hanging="360"/>
+      </w:pPr>
+      <w:rPr>
+        <w:rFonts w:hint="default"/>
+        <w:color w:val="0D0D0D" w:themeColor="text1" w:themeTint="F2"/>
+      </w:rPr>
+    </w:lvl>
+    <w:lvl w:ilvl="1" w:tplc="04090019">
+      <w:start w:val="1"/>
+      <w:numFmt w:val="lowerLetter"/>
+      <w:lvlText w:val="%2."/>
+      <w:lvlJc w:val="left"/>
+      <w:pPr>
+        <w:ind w:left="1440" w:hanging="360"/>
+      </w:pPr>
+    </w:lvl>
+    <w:lvl w:ilvl="2" w:tplc="0409001B" w:tentative="1">
+      <w:start w:val="1"/>
+      <w:numFmt w:val="lowerRoman"/>
+      <w:lvlText w:val="%3."/>
+      <w:lvlJc w:val="right"/>
+      <w:pPr>
+        <w:ind w:left="2160" w:hanging="180"/>
+      </w:pPr>
+    </w:lvl>
+    <w:lvl w:ilvl="3" w:tplc="0409000F" w:tentative="1">
+      <w:start w:val="1"/>
+      <w:numFmt w:val="decimal"/>
+      <w:lvlText w:val="%4."/>
+      <w:lvlJc w:val="left"/>
+      <w:pPr>
+        <w:ind w:left="2880" w:hanging="360"/>
+      </w:pPr>
+    </w:lvl>
+    <w:lvl w:ilvl="4" w:tplc="04090019" w:tentative="1">
+      <w:start w:val="1"/>
+      <w:numFmt w:val="lowerLetter"/>
+      <w:lvlText w:val="%5."/>
+      <w:lvlJc w:val="left"/>
+      <w:pPr>
+        <w:ind w:left="3600" w:hanging="360"/>
+      </w:pPr>
+    </w:lvl>
+    <w:lvl w:ilvl="5" w:tplc="0409001B" w:tentative="1">
+      <w:start w:val="1"/>
+      <w:numFmt w:val="lowerRoman"/>
+      <w:lvlText w:val="%6."/>
+      <w:lvlJc w:val="right"/>
+      <w:pPr>
+        <w:ind w:left="4320" w:hanging="180"/>
+      </w:pPr>
+    </w:lvl>
+    <w:lvl w:ilvl="6" w:tplc="0409000F" w:tentative="1">
+      <w:start w:val="1"/>
+      <w:numFmt w:val="decimal"/>
+      <w:lvlText w:val="%7."/>
+      <w:lvlJc w:val="left"/>
+      <w:pPr>
+        <w:ind w:left="5040" w:hanging="360"/>
+      </w:pPr>
+    </w:lvl>
+    <w:lvl w:ilvl="7" w:tplc="04090019" w:tentative="1">
+      <w:start w:val="1"/>
+      <w:numFmt w:val="lowerLetter"/>
+      <w:lvlText w:val="%8."/>
+      <w:lvlJc w:val="left"/>
+      <w:pPr>
+        <w:ind w:left="5760" w:hanging="360"/>
+      </w:pPr>
+    </w:lvl>
+    <w:lvl w:ilvl="8" w:tplc="0409001B" w:tentative="1">
+      <w:start w:val="1"/>
+      <w:numFmt w:val="lowerRoman"/>
+      <w:lvlText w:val="%9."/>
+      <w:lvlJc w:val="right"/>
+      <w:pPr>
+        <w:ind w:left="6480" w:hanging="180"/>
+      </w:pPr>
+    </w:lvl>
+  </w:abstractNum>
+  <w:abstractNum w:abstractNumId="1" w15:restartNumberingAfterBreak="0">
+    <w:nsid w:val="1ADD400F"/>
+    <w:multiLevelType w:val="hybridMultilevel"/>
+    <w:tmpl w:val="34B69034"/>
+    <w:lvl w:ilvl="0" w:tplc="D2C6B3BE">
+      <w:start w:val="6"/>
+      <w:numFmt w:val="decimal"/>
+      <w:lvlText w:val="%1"/>
+      <w:lvlJc w:val="left"/>
+      <w:pPr>
+        <w:ind w:left="1080" w:hanging="360"/>
+      </w:pPr>
+      <w:rPr>
+        <w:rFonts w:asciiTheme="minorHAnsi" w:hAnsiTheme="minorHAnsi" w:hint="default"/>
+        <w:color w:val="auto"/>
+        <w:sz w:val="22"/>
+      </w:rPr>
+    </w:lvl>
+    <w:lvl w:ilvl="1" w:tplc="04090019" w:tentative="1">
+      <w:start w:val="1"/>
+      <w:numFmt w:val="lowerLetter"/>
+      <w:lvlText w:val="%2."/>
+      <w:lvlJc w:val="left"/>
+      <w:pPr>
+        <w:ind w:left="1800" w:hanging="360"/>
+      </w:pPr>
+    </w:lvl>
+    <w:lvl w:ilvl="2" w:tplc="0409001B" w:tentative="1">
+      <w:start w:val="1"/>
+      <w:numFmt w:val="lowerRoman"/>
+      <w:lvlText w:val="%3."/>
+      <w:lvlJc w:val="right"/>
+      <w:pPr>
+        <w:ind w:left="2520" w:hanging="180"/>
+      </w:pPr>
+    </w:lvl>
+    <w:lvl w:ilvl="3" w:tplc="0409000F" w:tentative="1">
+      <w:start w:val="1"/>
+      <w:numFmt w:val="decimal"/>
+      <w:lvlText w:val="%4."/>
+      <w:lvlJc w:val="left"/>
+      <w:pPr>
+        <w:ind w:left="3240" w:hanging="360"/>
+      </w:pPr>
+    </w:lvl>
+    <w:lvl w:ilvl="4" w:tplc="04090019" w:tentative="1">
+      <w:start w:val="1"/>
+      <w:numFmt w:val="lowerLetter"/>
+      <w:lvlText w:val="%5."/>
+      <w:lvlJc w:val="left"/>
+      <w:pPr>
+        <w:ind w:left="3960" w:hanging="360"/>
+      </w:pPr>
+    </w:lvl>
+    <w:lvl w:ilvl="5" w:tplc="0409001B" w:tentative="1">
+      <w:start w:val="1"/>
+      <w:numFmt w:val="lowerRoman"/>
+      <w:lvlText w:val="%6."/>
+      <w:lvlJc w:val="right"/>
+      <w:pPr>
+        <w:ind w:left="4680" w:hanging="180"/>
+      </w:pPr>
+    </w:lvl>
+    <w:lvl w:ilvl="6" w:tplc="0409000F" w:tentative="1">
+      <w:start w:val="1"/>
+      <w:numFmt w:val="decimal"/>
+      <w:lvlText w:val="%7."/>
+      <w:lvlJc w:val="left"/>
+      <w:pPr>
+        <w:ind w:left="5400" w:hanging="360"/>
+      </w:pPr>
+    </w:lvl>
+    <w:lvl w:ilvl="7" w:tplc="04090019" w:tentative="1">
+      <w:start w:val="1"/>
+      <w:numFmt w:val="lowerLetter"/>
+      <w:lvlText w:val="%8."/>
+      <w:lvlJc w:val="left"/>
+      <w:pPr>
+        <w:ind w:left="6120" w:hanging="360"/>
+      </w:pPr>
+    </w:lvl>
+    <w:lvl w:ilvl="8" w:tplc="0409001B" w:tentative="1">
+      <w:start w:val="1"/>
+      <w:numFmt w:val="lowerRoman"/>
+      <w:lvlText w:val="%9."/>
+      <w:lvlJc w:val="right"/>
+      <w:pPr>
+        <w:ind w:left="6840" w:hanging="180"/>
+      </w:pPr>
+    </w:lvl>
+  </w:abstractNum>
+  <w:abstractNum w:abstractNumId="2" w15:restartNumberingAfterBreak="0">
+    <w:nsid w:val="1E9C05D6"/>
+    <w:multiLevelType w:val="hybridMultilevel"/>
+    <w:tmpl w:val="E1E4A4BE"/>
+    <w:lvl w:ilvl="0" w:tplc="0409000F">
+      <w:start w:val="7"/>
+      <w:numFmt w:val="decimal"/>
+      <w:lvlText w:val="%1."/>
+      <w:lvlJc w:val="left"/>
+      <w:pPr>
+        <w:ind w:left="720" w:hanging="360"/>
+      </w:pPr>
+      <w:rPr>
+        <w:rFonts w:hint="default"/>
+      </w:rPr>
+    </w:lvl>
+    <w:lvl w:ilvl="1" w:tplc="04090019" w:tentative="1">
+      <w:start w:val="1"/>
+      <w:numFmt w:val="lowerLetter"/>
+      <w:lvlText w:val="%2."/>
+      <w:lvlJc w:val="left"/>
+      <w:pPr>
+        <w:ind w:left="1440" w:hanging="360"/>
+      </w:pPr>
+    </w:lvl>
+    <w:lvl w:ilvl="2" w:tplc="0409001B" w:tentative="1">
+      <w:start w:val="1"/>
+      <w:numFmt w:val="lowerRoman"/>
+      <w:lvlText w:val="%3."/>
+      <w:lvlJc w:val="right"/>
+      <w:pPr>
+        <w:ind w:left="2160" w:hanging="180"/>
+      </w:pPr>
+    </w:lvl>
+    <w:lvl w:ilvl="3" w:tplc="0409000F" w:tentative="1">
+      <w:start w:val="1"/>
+      <w:numFmt w:val="decimal"/>
+      <w:lvlText w:val="%4."/>
+      <w:lvlJc w:val="left"/>
+      <w:pPr>
+        <w:ind w:left="2880" w:hanging="360"/>
+      </w:pPr>
+    </w:lvl>
+    <w:lvl w:ilvl="4" w:tplc="04090019" w:tentative="1">
+      <w:start w:val="1"/>
+      <w:numFmt w:val="lowerLetter"/>
+      <w:lvlText w:val="%5."/>
+      <w:lvlJc w:val="left"/>
+      <w:pPr>
+        <w:ind w:left="3600" w:hanging="360"/>
+      </w:pPr>
+    </w:lvl>
+    <w:lvl w:ilvl="5" w:tplc="0409001B" w:tentative="1">
+      <w:start w:val="1"/>
+      <w:numFmt w:val="lowerRoman"/>
+      <w:lvlText w:val="%6."/>
+      <w:lvlJc w:val="right"/>
+      <w:pPr>
+        <w:ind w:left="4320" w:hanging="180"/>
+      </w:pPr>
+    </w:lvl>
+    <w:lvl w:ilvl="6" w:tplc="0409000F" w:tentative="1">
+      <w:start w:val="1"/>
+      <w:numFmt w:val="decimal"/>
+      <w:lvlText w:val="%7."/>
+      <w:lvlJc w:val="left"/>
+      <w:pPr>
+        <w:ind w:left="5040" w:hanging="360"/>
+      </w:pPr>
+    </w:lvl>
+    <w:lvl w:ilvl="7" w:tplc="04090019" w:tentative="1">
+      <w:start w:val="1"/>
+      <w:numFmt w:val="lowerLetter"/>
+      <w:lvlText w:val="%8."/>
+      <w:lvlJc w:val="left"/>
+      <w:pPr>
+        <w:ind w:left="5760" w:hanging="360"/>
+      </w:pPr>
+    </w:lvl>
+    <w:lvl w:ilvl="8" w:tplc="0409001B" w:tentative="1">
+      <w:start w:val="1"/>
+      <w:numFmt w:val="lowerRoman"/>
+      <w:lvlText w:val="%9."/>
+      <w:lvlJc w:val="right"/>
+      <w:pPr>
+        <w:ind w:left="6480" w:hanging="180"/>
+      </w:pPr>
+    </w:lvl>
+  </w:abstractNum>
+  <w:abstractNum w:abstractNumId="3" w15:restartNumberingAfterBreak="0">
+    <w:nsid w:val="2E180199"/>
+    <w:multiLevelType w:val="hybridMultilevel"/>
+    <w:tmpl w:val="D898C032"/>
+    <w:lvl w:ilvl="0" w:tplc="B71C3D0E">
+      <w:start w:val="1"/>
+      <w:numFmt w:val="decimal"/>
+      <w:lvlText w:val="%1."/>
+      <w:lvlJc w:val="left"/>
+      <w:pPr>
+        <w:ind w:left="720" w:hanging="360"/>
+      </w:pPr>
+      <w:rPr>
+        <w:rFonts w:hint="default"/>
+        <w:color w:val="171717" w:themeColor="background2" w:themeShade="1A"/>
+        <w:sz w:val="22"/>
+      </w:rPr>
+    </w:lvl>
+    <w:lvl w:ilvl="1" w:tplc="04090019" w:tentative="1">
+      <w:start w:val="1"/>
+      <w:numFmt w:val="lowerLetter"/>
+      <w:lvlText w:val="%2."/>
+      <w:lvlJc w:val="left"/>
+      <w:pPr>
+        <w:ind w:left="1440" w:hanging="360"/>
+      </w:pPr>
+    </w:lvl>
+    <w:lvl w:ilvl="2" w:tplc="0409001B" w:tentative="1">
+      <w:start w:val="1"/>
+      <w:numFmt w:val="lowerRoman"/>
+      <w:lvlText w:val="%3."/>
+      <w:lvlJc w:val="right"/>
+      <w:pPr>
+        <w:ind w:left="2160" w:hanging="180"/>
+      </w:pPr>
+    </w:lvl>
+    <w:lvl w:ilvl="3" w:tplc="0409000F" w:tentative="1">
+      <w:start w:val="1"/>
+      <w:numFmt w:val="decimal"/>
+      <w:lvlText w:val="%4."/>
+      <w:lvlJc w:val="left"/>
+      <w:pPr>
+        <w:ind w:left="2880" w:hanging="360"/>
+      </w:pPr>
+    </w:lvl>
+    <w:lvl w:ilvl="4" w:tplc="04090019" w:tentative="1">
+      <w:start w:val="1"/>
+      <w:numFmt w:val="lowerLetter"/>
+      <w:lvlText w:val="%5."/>
+      <w:lvlJc w:val="left"/>
+      <w:pPr>
+        <w:ind w:left="3600" w:hanging="360"/>
+      </w:pPr>
+    </w:lvl>
+    <w:lvl w:ilvl="5" w:tplc="0409001B" w:tentative="1">
+      <w:start w:val="1"/>
+      <w:numFmt w:val="lowerRoman"/>
+      <w:lvlText w:val="%6."/>
+      <w:lvlJc w:val="right"/>
+      <w:pPr>
+        <w:ind w:left="4320" w:hanging="180"/>
+      </w:pPr>
+    </w:lvl>
+    <w:lvl w:ilvl="6" w:tplc="0409000F" w:tentative="1">
+      <w:start w:val="1"/>
+      <w:numFmt w:val="decimal"/>
+      <w:lvlText w:val="%7."/>
+      <w:lvlJc w:val="left"/>
+      <w:pPr>
+        <w:ind w:left="5040" w:hanging="360"/>
+      </w:pPr>
+    </w:lvl>
+    <w:lvl w:ilvl="7" w:tplc="04090019" w:tentative="1">
+      <w:start w:val="1"/>
+      <w:numFmt w:val="lowerLetter"/>
+      <w:lvlText w:val="%8."/>
+      <w:lvlJc w:val="left"/>
+      <w:pPr>
+        <w:ind w:left="5760" w:hanging="360"/>
+      </w:pPr>
+    </w:lvl>
+    <w:lvl w:ilvl="8" w:tplc="0409001B" w:tentative="1">
+      <w:start w:val="1"/>
+      <w:numFmt w:val="lowerRoman"/>
+      <w:lvlText w:val="%9."/>
+      <w:lvlJc w:val="right"/>
+      <w:pPr>
+        <w:ind w:left="6480" w:hanging="180"/>
+      </w:pPr>
+    </w:lvl>
+  </w:abstractNum>
+  <w:abstractNum w:abstractNumId="4" w15:restartNumberingAfterBreak="0">
     <w:nsid w:val="451028E3"/>
     <w:multiLevelType w:val="hybridMultilevel"/>
     <w:tmpl w:val="719C08EE"/>
@@ -1012,7 +4305,7 @@
       </w:rPr>
     </w:lvl>
   </w:abstractNum>
-  <w:abstractNum w:abstractNumId="1" w15:restartNumberingAfterBreak="0">
+  <w:abstractNum w:abstractNumId="5" w15:restartNumberingAfterBreak="0">
     <w:nsid w:val="5189497C"/>
     <w:multiLevelType w:val="hybridMultilevel"/>
     <w:tmpl w:val="9B7C8C28"/>
@@ -1098,7 +4391,7 @@
       </w:pPr>
     </w:lvl>
   </w:abstractNum>
-  <w:abstractNum w:abstractNumId="2" w15:restartNumberingAfterBreak="0">
+  <w:abstractNum w:abstractNumId="6" w15:restartNumberingAfterBreak="0">
     <w:nsid w:val="6C386DF6"/>
     <w:multiLevelType w:val="hybridMultilevel"/>
     <w:tmpl w:val="6ECE4F94"/>
@@ -1184,13 +4477,117 @@
       </w:pPr>
     </w:lvl>
   </w:abstractNum>
+  <w:abstractNum w:abstractNumId="7" w15:restartNumberingAfterBreak="0">
+    <w:nsid w:val="7E234720"/>
+    <w:multiLevelType w:val="hybridMultilevel"/>
+    <w:tmpl w:val="F39422D4"/>
+    <w:lvl w:ilvl="0" w:tplc="22B0097A">
+      <w:start w:val="4"/>
+      <w:numFmt w:val="decimal"/>
+      <w:lvlText w:val="%1"/>
+      <w:lvlJc w:val="left"/>
+      <w:pPr>
+        <w:ind w:left="720" w:hanging="360"/>
+      </w:pPr>
+      <w:rPr>
+        <w:rFonts w:hint="default"/>
+      </w:rPr>
+    </w:lvl>
+    <w:lvl w:ilvl="1" w:tplc="04090019" w:tentative="1">
+      <w:start w:val="1"/>
+      <w:numFmt w:val="lowerLetter"/>
+      <w:lvlText w:val="%2."/>
+      <w:lvlJc w:val="left"/>
+      <w:pPr>
+        <w:ind w:left="1440" w:hanging="360"/>
+      </w:pPr>
+    </w:lvl>
+    <w:lvl w:ilvl="2" w:tplc="0409001B" w:tentative="1">
+      <w:start w:val="1"/>
+      <w:numFmt w:val="lowerRoman"/>
+      <w:lvlText w:val="%3."/>
+      <w:lvlJc w:val="right"/>
+      <w:pPr>
+        <w:ind w:left="2160" w:hanging="180"/>
+      </w:pPr>
+    </w:lvl>
+    <w:lvl w:ilvl="3" w:tplc="0409000F" w:tentative="1">
+      <w:start w:val="1"/>
+      <w:numFmt w:val="decimal"/>
+      <w:lvlText w:val="%4."/>
+      <w:lvlJc w:val="left"/>
+      <w:pPr>
+        <w:ind w:left="2880" w:hanging="360"/>
+      </w:pPr>
+    </w:lvl>
+    <w:lvl w:ilvl="4" w:tplc="04090019" w:tentative="1">
+      <w:start w:val="1"/>
+      <w:numFmt w:val="lowerLetter"/>
+      <w:lvlText w:val="%5."/>
+      <w:lvlJc w:val="left"/>
+      <w:pPr>
+        <w:ind w:left="3600" w:hanging="360"/>
+      </w:pPr>
+    </w:lvl>
+    <w:lvl w:ilvl="5" w:tplc="0409001B" w:tentative="1">
+      <w:start w:val="1"/>
+      <w:numFmt w:val="lowerRoman"/>
+      <w:lvlText w:val="%6."/>
+      <w:lvlJc w:val="right"/>
+      <w:pPr>
+        <w:ind w:left="4320" w:hanging="180"/>
+      </w:pPr>
+    </w:lvl>
+    <w:lvl w:ilvl="6" w:tplc="0409000F" w:tentative="1">
+      <w:start w:val="1"/>
+      <w:numFmt w:val="decimal"/>
+      <w:lvlText w:val="%7."/>
+      <w:lvlJc w:val="left"/>
+      <w:pPr>
+        <w:ind w:left="5040" w:hanging="360"/>
+      </w:pPr>
+    </w:lvl>
+    <w:lvl w:ilvl="7" w:tplc="04090019" w:tentative="1">
+      <w:start w:val="1"/>
+      <w:numFmt w:val="lowerLetter"/>
+      <w:lvlText w:val="%8."/>
+      <w:lvlJc w:val="left"/>
+      <w:pPr>
+        <w:ind w:left="5760" w:hanging="360"/>
+      </w:pPr>
+    </w:lvl>
+    <w:lvl w:ilvl="8" w:tplc="0409001B" w:tentative="1">
+      <w:start w:val="1"/>
+      <w:numFmt w:val="lowerRoman"/>
+      <w:lvlText w:val="%9."/>
+      <w:lvlJc w:val="right"/>
+      <w:pPr>
+        <w:ind w:left="6480" w:hanging="180"/>
+      </w:pPr>
+    </w:lvl>
+  </w:abstractNum>
   <w:num w:numId="1">
+    <w:abstractNumId w:val="4"/>
+  </w:num>
+  <w:num w:numId="2">
+    <w:abstractNumId w:val="6"/>
+  </w:num>
+  <w:num w:numId="3">
+    <w:abstractNumId w:val="5"/>
+  </w:num>
+  <w:num w:numId="4">
     <w:abstractNumId w:val="0"/>
   </w:num>
-  <w:num w:numId="2">
+  <w:num w:numId="5">
+    <w:abstractNumId w:val="3"/>
+  </w:num>
+  <w:num w:numId="6">
     <w:abstractNumId w:val="2"/>
   </w:num>
-  <w:num w:numId="3">
+  <w:num w:numId="7">
+    <w:abstractNumId w:val="7"/>
+  </w:num>
+  <w:num w:numId="8">
     <w:abstractNumId w:val="1"/>
   </w:num>
 </w:numbering>
@@ -1589,6 +4986,7 @@
   <w:style w:type="paragraph" w:default="1" w:styleId="Normal">
     <w:name w:val="Normal"/>
     <w:qFormat/>
+    <w:rsid w:val="007C0D88"/>
   </w:style>
   <w:style w:type="paragraph" w:styleId="Ttulo1">
     <w:name w:val="heading 1"/>
@@ -1896,6 +5294,36 @@
       <w:color w:val="808080"/>
     </w:rPr>
   </w:style>
+  <w:style w:type="paragraph" w:styleId="Textodeglobo">
+    <w:name w:val="Balloon Text"/>
+    <w:basedOn w:val="Normal"/>
+    <w:link w:val="TextodegloboCar"/>
+    <w:uiPriority w:val="99"/>
+    <w:semiHidden/>
+    <w:unhideWhenUsed/>
+    <w:rsid w:val="00AB35F1"/>
+    <w:pPr>
+      <w:spacing w:after="0" w:line="240" w:lineRule="auto"/>
+    </w:pPr>
+    <w:rPr>
+      <w:rFonts w:ascii="Segoe UI" w:hAnsi="Segoe UI" w:cs="Segoe UI"/>
+      <w:sz w:val="18"/>
+      <w:szCs w:val="18"/>
+    </w:rPr>
+  </w:style>
+  <w:style w:type="character" w:customStyle="1" w:styleId="TextodegloboCar">
+    <w:name w:val="Texto de globo Car"/>
+    <w:basedOn w:val="Fuentedeprrafopredeter"/>
+    <w:link w:val="Textodeglobo"/>
+    <w:uiPriority w:val="99"/>
+    <w:semiHidden/>
+    <w:rsid w:val="00AB35F1"/>
+    <w:rPr>
+      <w:rFonts w:ascii="Segoe UI" w:hAnsi="Segoe UI" w:cs="Segoe UI"/>
+      <w:sz w:val="18"/>
+      <w:szCs w:val="18"/>
+    </w:rPr>
+  </w:style>
 </w:styles>
 </file>
 
@@ -1938,19 +5366,26 @@
 
 <file path=word/glossary/fontTable.xml><?xml version="1.0" encoding="utf-8"?>
 <w:fonts xmlns:mc="http://schemas.openxmlformats.org/markup-compatibility/2006" xmlns:r="http://schemas.openxmlformats.org/officeDocument/2006/relationships" xmlns:w="http://schemas.openxmlformats.org/wordprocessingml/2006/main" xmlns:w14="http://schemas.microsoft.com/office/word/2010/wordml" xmlns:w15="http://schemas.microsoft.com/office/word/2012/wordml" xmlns:w16se="http://schemas.microsoft.com/office/word/2015/wordml/symex" mc:Ignorable="w14 w15 w16se">
+  <w:font w:name="Times New Roman">
+    <w:panose1 w:val="02020603050405020304"/>
+    <w:charset w:val="00"/>
+    <w:family w:val="roman"/>
+    <w:pitch w:val="variable"/>
+    <w:sig w:usb0="E0002EFF" w:usb1="C000785B" w:usb2="00000009" w:usb3="00000000" w:csb0="000001FF" w:csb1="00000000"/>
+  </w:font>
+  <w:font w:name="Calibri">
+    <w:panose1 w:val="020F0502020204030204"/>
+    <w:charset w:val="00"/>
+    <w:family w:val="swiss"/>
+    <w:pitch w:val="variable"/>
+    <w:sig w:usb0="E4002EFF" w:usb1="C000247B" w:usb2="00000009" w:usb3="00000000" w:csb0="000001FF" w:csb1="00000000"/>
+  </w:font>
   <w:font w:name="Symbol">
     <w:panose1 w:val="05050102010706020507"/>
     <w:charset w:val="02"/>
     <w:family w:val="roman"/>
     <w:pitch w:val="variable"/>
     <w:sig w:usb0="00000000" w:usb1="10000000" w:usb2="00000000" w:usb3="00000000" w:csb0="80000000" w:csb1="00000000"/>
-  </w:font>
-  <w:font w:name="Times New Roman">
-    <w:panose1 w:val="02020603050405020304"/>
-    <w:charset w:val="00"/>
-    <w:family w:val="roman"/>
-    <w:pitch w:val="variable"/>
-    <w:sig w:usb0="E0002AFF" w:usb1="C0007843" w:usb2="00000009" w:usb3="00000000" w:csb0="000001FF" w:csb1="00000000"/>
   </w:font>
   <w:font w:name="Courier New">
     <w:panose1 w:val="02070309020205020404"/>
@@ -1966,13 +5401,6 @@
     <w:pitch w:val="variable"/>
     <w:sig w:usb0="00000000" w:usb1="10000000" w:usb2="00000000" w:usb3="00000000" w:csb0="80000000" w:csb1="00000000"/>
   </w:font>
-  <w:font w:name="Calibri">
-    <w:panose1 w:val="020F0502020204030204"/>
-    <w:charset w:val="00"/>
-    <w:family w:val="swiss"/>
-    <w:pitch w:val="variable"/>
-    <w:sig w:usb0="E0002AFF" w:usb1="4000ACFF" w:usb2="00000001" w:usb3="00000000" w:csb0="000001FF" w:csb1="00000000"/>
-  </w:font>
   <w:font w:name="Inter">
     <w:panose1 w:val="02000503000000020004"/>
     <w:charset w:val="00"/>
@@ -1985,7 +5413,14 @@
     <w:charset w:val="00"/>
     <w:family w:val="swiss"/>
     <w:pitch w:val="variable"/>
-    <w:sig w:usb0="A0002AEF" w:usb1="4000207B" w:usb2="00000000" w:usb3="00000000" w:csb0="000001FF" w:csb1="00000000"/>
+    <w:sig w:usb0="E4002EFF" w:usb1="C000247B" w:usb2="00000009" w:usb3="00000000" w:csb0="000001FF" w:csb1="00000000"/>
+  </w:font>
+  <w:font w:name="Segoe UI">
+    <w:panose1 w:val="020B0502040204020203"/>
+    <w:charset w:val="00"/>
+    <w:family w:val="swiss"/>
+    <w:pitch w:val="variable"/>
+    <w:sig w:usb0="E4002EFF" w:usb1="C000E47F" w:usb2="00000009" w:usb3="00000000" w:csb0="000001FF" w:csb1="00000000"/>
   </w:font>
 </w:fonts>
 </file>
@@ -2005,8 +5440,10 @@
   </w:compat>
   <w:rsids>
     <w:rsidRoot w:val="009E1425"/>
+    <w:rsid w:val="00156A77"/>
     <w:rsid w:val="00181330"/>
     <w:rsid w:val="009E1425"/>
+    <w:rsid w:val="00AC00F6"/>
   </w:rsids>
   <m:mathPr>
     <m:mathFont m:val="Cambria Math"/>
@@ -2756,7 +6193,7 @@
 </file>
 
 <file path=customXml/itemProps1.xml><?xml version="1.0" encoding="utf-8"?>
-<ds:datastoreItem xmlns:ds="http://schemas.openxmlformats.org/officeDocument/2006/customXml" ds:itemID="{E8288385-E895-44A1-9F3D-72F88CDF04F9}">
+<ds:datastoreItem xmlns:ds="http://schemas.openxmlformats.org/officeDocument/2006/customXml" ds:itemID="{F9702240-3898-4CFE-A026-A4D660895BDE}">
   <ds:schemaRefs>
     <ds:schemaRef ds:uri="http://schemas.openxmlformats.org/officeDocument/2006/bibliography"/>
   </ds:schemaRefs>

</xml_diff>

<commit_message>
Manual de ofertas empresa
</commit_message>
<xml_diff>
--- a/Manual de Usuario MiEmpleo.docx
+++ b/Manual de Usuario MiEmpleo.docx
@@ -3679,21 +3679,7 @@
           <w:rFonts w:cstheme="minorHAnsi"/>
           <w:color w:val="000000" w:themeColor="text1"/>
         </w:rPr>
-        <w:t xml:space="preserve"> una </w:t>
-      </w:r>
-      <w:r>
-        <w:rPr>
-          <w:rFonts w:cstheme="minorHAnsi"/>
-          <w:color w:val="000000" w:themeColor="text1"/>
-        </w:rPr>
-        <w:t xml:space="preserve">experiencia laboral </w:t>
-      </w:r>
-      <w:r>
-        <w:rPr>
-          <w:rFonts w:cstheme="minorHAnsi"/>
-          <w:color w:val="000000" w:themeColor="text1"/>
-        </w:rPr>
-        <w:t>presiona</w:t>
+        <w:t xml:space="preserve"> una experiencia laboral presiona</w:t>
       </w:r>
       <w:r>
         <w:rPr>
@@ -3751,39 +3737,7 @@
           <w:color w:val="000000" w:themeColor="text1"/>
           <w:shd w:val="clear" w:color="auto" w:fill="FFFFFF"/>
         </w:rPr>
-        <w:t xml:space="preserve">se abrirá un formulario donde podrá editar toda la información relacionada a la </w:t>
-      </w:r>
-      <w:r>
-        <w:rPr>
-          <w:rFonts w:cstheme="minorHAnsi"/>
-          <w:color w:val="000000" w:themeColor="text1"/>
-          <w:shd w:val="clear" w:color="auto" w:fill="FFFFFF"/>
-        </w:rPr>
-        <w:t>experiencia</w:t>
-      </w:r>
-      <w:r>
-        <w:rPr>
-          <w:rFonts w:cstheme="minorHAnsi"/>
-          <w:color w:val="000000" w:themeColor="text1"/>
-          <w:shd w:val="clear" w:color="auto" w:fill="FFFFFF"/>
-        </w:rPr>
-        <w:t xml:space="preserve"> </w:t>
-      </w:r>
-      <w:r>
-        <w:rPr>
-          <w:rFonts w:cstheme="minorHAnsi"/>
-          <w:color w:val="000000" w:themeColor="text1"/>
-          <w:shd w:val="clear" w:color="auto" w:fill="FFFFFF"/>
-        </w:rPr>
-        <w:t>laboral</w:t>
-      </w:r>
-      <w:r>
-        <w:rPr>
-          <w:rFonts w:cstheme="minorHAnsi"/>
-          <w:color w:val="000000" w:themeColor="text1"/>
-          <w:shd w:val="clear" w:color="auto" w:fill="FFFFFF"/>
-        </w:rPr>
-        <w:t xml:space="preserve">, presione </w:t>
+        <w:t xml:space="preserve">se abrirá un formulario donde podrá editar toda la información relacionada a la experiencia laboral, presione </w:t>
       </w:r>
       <w:r>
         <w:rPr>
@@ -3815,8 +3769,10 @@
       <w:r>
         <w:rPr>
           <w:rFonts w:cstheme="minorHAnsi"/>
+          <w:noProof/>
           <w:color w:val="222A35" w:themeColor="text2" w:themeShade="80"/>
           <w:shd w:val="clear" w:color="auto" w:fill="FFFFFF"/>
+          <w:lang w:val="en-US"/>
         </w:rPr>
         <w:drawing>
           <wp:anchor distT="0" distB="0" distL="114300" distR="114300" simplePos="0" relativeHeight="251680768" behindDoc="0" locked="0" layoutInCell="1" allowOverlap="1" wp14:anchorId="343FFCBC" wp14:editId="15CF796A">
@@ -3888,7 +3844,9 @@
       <w:r>
         <w:rPr>
           <w:rFonts w:cstheme="minorHAnsi"/>
+          <w:noProof/>
           <w:color w:val="222A35" w:themeColor="text2" w:themeShade="80"/>
+          <w:lang w:val="en-US"/>
         </w:rPr>
         <w:drawing>
           <wp:anchor distT="0" distB="0" distL="114300" distR="114300" simplePos="0" relativeHeight="251679744" behindDoc="0" locked="0" layoutInCell="1" allowOverlap="1" wp14:anchorId="53718510" wp14:editId="450AA16F">
@@ -4596,7 +4554,7 @@
       <w:r>
         <w:rPr>
           <w:noProof/>
-          <w:lang w:val="es-ES"/>
+          <w:lang w:val="en-US"/>
         </w:rPr>
         <w:drawing>
           <wp:anchor distT="0" distB="0" distL="114300" distR="114300" simplePos="0" relativeHeight="251681792" behindDoc="0" locked="0" layoutInCell="1" allowOverlap="1" wp14:anchorId="7A79CF31" wp14:editId="2E0E73DA">
@@ -5939,6 +5897,83 @@
       </w:pPr>
       <w:r>
         <w:rPr>
+          <w:noProof/>
+          <w:lang w:val="en-US"/>
+        </w:rPr>
+        <mc:AlternateContent>
+          <mc:Choice Requires="wps">
+            <w:drawing>
+              <wp:anchor distT="0" distB="0" distL="114300" distR="114300" simplePos="0" relativeHeight="251706368" behindDoc="0" locked="0" layoutInCell="1" allowOverlap="1" wp14:anchorId="2A8EFD70" wp14:editId="4A9D8109">
+                <wp:simplePos x="0" y="0"/>
+                <wp:positionH relativeFrom="column">
+                  <wp:posOffset>1749465</wp:posOffset>
+                </wp:positionH>
+                <wp:positionV relativeFrom="paragraph">
+                  <wp:posOffset>351455</wp:posOffset>
+                </wp:positionV>
+                <wp:extent cx="2671200" cy="388800"/>
+                <wp:effectExtent l="38100" t="0" r="15240" b="87630"/>
+                <wp:wrapNone/>
+                <wp:docPr id="32" name="Conector recto de flecha 32"/>
+                <wp:cNvGraphicFramePr/>
+                <a:graphic xmlns:a="http://schemas.openxmlformats.org/drawingml/2006/main">
+                  <a:graphicData uri="http://schemas.microsoft.com/office/word/2010/wordprocessingShape">
+                    <wps:wsp>
+                      <wps:cNvCnPr/>
+                      <wps:spPr>
+                        <a:xfrm flipH="1">
+                          <a:off x="0" y="0"/>
+                          <a:ext cx="2671200" cy="388800"/>
+                        </a:xfrm>
+                        <a:prstGeom prst="straightConnector1">
+                          <a:avLst/>
+                        </a:prstGeom>
+                        <a:ln>
+                          <a:tailEnd type="triangle"/>
+                        </a:ln>
+                      </wps:spPr>
+                      <wps:style>
+                        <a:lnRef idx="1">
+                          <a:schemeClr val="accent2"/>
+                        </a:lnRef>
+                        <a:fillRef idx="0">
+                          <a:schemeClr val="accent2"/>
+                        </a:fillRef>
+                        <a:effectRef idx="0">
+                          <a:schemeClr val="accent2"/>
+                        </a:effectRef>
+                        <a:fontRef idx="minor">
+                          <a:schemeClr val="tx1"/>
+                        </a:fontRef>
+                      </wps:style>
+                      <wps:bodyPr/>
+                    </wps:wsp>
+                  </a:graphicData>
+                </a:graphic>
+                <wp14:sizeRelH relativeFrom="margin">
+                  <wp14:pctWidth>0</wp14:pctWidth>
+                </wp14:sizeRelH>
+                <wp14:sizeRelV relativeFrom="margin">
+                  <wp14:pctHeight>0</wp14:pctHeight>
+                </wp14:sizeRelV>
+              </wp:anchor>
+            </w:drawing>
+          </mc:Choice>
+          <mc:Fallback>
+            <w:pict>
+              <v:shapetype w14:anchorId="14EC7223" id="_x0000_t32" coordsize="21600,21600" o:spt="32" o:oned="t" path="m,l21600,21600e" filled="f">
+                <v:path arrowok="t" fillok="f" o:connecttype="none"/>
+                <o:lock v:ext="edit" shapetype="t"/>
+              </v:shapetype>
+              <v:shape id="Conector recto de flecha 32" o:spid="_x0000_s1026" type="#_x0000_t32" style="position:absolute;margin-left:137.75pt;margin-top:27.65pt;width:210.35pt;height:30.6pt;flip:x;z-index:251706368;visibility:visible;mso-wrap-style:square;mso-width-percent:0;mso-height-percent:0;mso-wrap-distance-left:9pt;mso-wrap-distance-top:0;mso-wrap-distance-right:9pt;mso-wrap-distance-bottom:0;mso-position-horizontal:absolute;mso-position-horizontal-relative:text;mso-position-vertical:absolute;mso-position-vertical-relative:text;mso-width-percent:0;mso-height-percent:0;mso-width-relative:margin;mso-height-relative:margin" o:gfxdata="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" strokecolor="#ed7d31 [3205]" strokeweight=".5pt">
+                <v:stroke endarrow="block" joinstyle="miter"/>
+              </v:shape>
+            </w:pict>
+          </mc:Fallback>
+        </mc:AlternateContent>
+      </w:r>
+      <w:r>
+        <w:rPr>
           <w:lang w:val="es-ES"/>
         </w:rPr>
         <w:t xml:space="preserve">Aquí </w:t>
@@ -5980,6 +6015,13 @@
           <w:lang w:val="es-ES"/>
         </w:rPr>
         <w:t>si el documento cumple con los requisitos como la extensión .PDF y el peso máximo, saldrá un mensaje confirmando la subida del documento.</w:t>
+      </w:r>
+      <w:r>
+        <w:rPr>
+          <w:noProof/>
+          <w:lang w:val="es-ES"/>
+        </w:rPr>
+        <w:t xml:space="preserve"> </w:t>
       </w:r>
     </w:p>
     <w:p>
@@ -6175,13 +6217,14 @@
       </w:pPr>
       <w:r>
         <w:rPr>
-          <w:color w:val="000000" w:themeColor="text1"/>
-          <w:lang w:val="es-ES"/>
+          <w:noProof/>
+          <w:color w:val="000000" w:themeColor="text1"/>
+          <w:lang w:val="en-US"/>
         </w:rPr>
         <w:drawing>
           <wp:inline distT="0" distB="0" distL="0" distR="0" wp14:anchorId="105B4757" wp14:editId="2B555293">
             <wp:extent cx="5612130" cy="2595880"/>
-            <wp:effectExtent l="0" t="0" r="7620" b="0"/>
+            <wp:effectExtent l="0" t="0" r="5715" b="0"/>
             <wp:docPr id="43" name="Imagen 43"/>
             <wp:cNvGraphicFramePr>
               <a:graphicFrameLocks xmlns:a="http://schemas.openxmlformats.org/drawingml/2006/main" noChangeAspect="1"/>
@@ -6335,7 +6378,8 @@
       </w:r>
       <w:r>
         <w:rPr>
-          <w:lang w:val="es-ES"/>
+          <w:noProof/>
+          <w:lang w:val="en-US"/>
         </w:rPr>
         <w:drawing>
           <wp:anchor distT="0" distB="0" distL="114300" distR="114300" simplePos="0" relativeHeight="251686912" behindDoc="0" locked="0" layoutInCell="1" allowOverlap="1" wp14:anchorId="0AD5577C" wp14:editId="3589F5A8">
@@ -6403,8 +6447,9 @@
       </w:r>
       <w:r>
         <w:rPr>
-          <w:color w:val="000000" w:themeColor="text1"/>
-          <w:lang w:val="es-ES"/>
+          <w:noProof/>
+          <w:color w:val="000000" w:themeColor="text1"/>
+          <w:lang w:val="en-US"/>
         </w:rPr>
         <w:drawing>
           <wp:anchor distT="0" distB="0" distL="114300" distR="114300" simplePos="0" relativeHeight="251687936" behindDoc="0" locked="0" layoutInCell="1" allowOverlap="1" wp14:anchorId="08A1FE0F" wp14:editId="499C38A0">
@@ -6644,10 +6689,200 @@
       <w:r>
         <w:rPr>
           <w:noProof/>
+          <w:color w:val="000000" w:themeColor="text1"/>
           <w:lang w:val="en-US"/>
         </w:rPr>
+        <mc:AlternateContent>
+          <mc:Choice Requires="wpg">
+            <w:drawing>
+              <wp:anchor distT="0" distB="0" distL="114300" distR="114300" simplePos="0" relativeHeight="251697152" behindDoc="0" locked="0" layoutInCell="1" allowOverlap="1" wp14:anchorId="2332928E" wp14:editId="662D0AD4">
+                <wp:simplePos x="0" y="0"/>
+                <wp:positionH relativeFrom="column">
+                  <wp:posOffset>143510</wp:posOffset>
+                </wp:positionH>
+                <wp:positionV relativeFrom="paragraph">
+                  <wp:posOffset>12700</wp:posOffset>
+                </wp:positionV>
+                <wp:extent cx="1546225" cy="2640965"/>
+                <wp:effectExtent l="0" t="0" r="0" b="6985"/>
+                <wp:wrapThrough wrapText="bothSides">
+                  <wp:wrapPolygon edited="0">
+                    <wp:start x="266" y="0"/>
+                    <wp:lineTo x="0" y="17606"/>
+                    <wp:lineTo x="0" y="18697"/>
+                    <wp:lineTo x="266" y="21501"/>
+                    <wp:lineTo x="21290" y="21501"/>
+                    <wp:lineTo x="21290" y="0"/>
+                    <wp:lineTo x="266" y="0"/>
+                  </wp:wrapPolygon>
+                </wp:wrapThrough>
+                <wp:docPr id="58" name="Grupo 58"/>
+                <wp:cNvGraphicFramePr/>
+                <a:graphic xmlns:a="http://schemas.openxmlformats.org/drawingml/2006/main">
+                  <a:graphicData uri="http://schemas.microsoft.com/office/word/2010/wordprocessingGroup">
+                    <wpg:wgp>
+                      <wpg:cNvGrpSpPr/>
+                      <wpg:grpSpPr>
+                        <a:xfrm>
+                          <a:off x="0" y="0"/>
+                          <a:ext cx="1546225" cy="2640965"/>
+                          <a:chOff x="79256" y="0"/>
+                          <a:chExt cx="1548067" cy="2640965"/>
+                        </a:xfrm>
+                      </wpg:grpSpPr>
+                      <pic:pic xmlns:pic="http://schemas.openxmlformats.org/drawingml/2006/picture">
+                        <pic:nvPicPr>
+                          <pic:cNvPr id="51" name="Imagen 51"/>
+                          <pic:cNvPicPr>
+                            <a:picLocks noChangeAspect="1"/>
+                          </pic:cNvPicPr>
+                        </pic:nvPicPr>
+                        <pic:blipFill>
+                          <a:blip r:embed="rId42">
+                            <a:extLst>
+                              <a:ext uri="{28A0092B-C50C-407E-A947-70E740481C1C}">
+                                <a14:useLocalDpi xmlns:a14="http://schemas.microsoft.com/office/drawing/2010/main" val="0"/>
+                              </a:ext>
+                            </a:extLst>
+                          </a:blip>
+                          <a:stretch>
+                            <a:fillRect/>
+                          </a:stretch>
+                        </pic:blipFill>
+                        <pic:spPr>
+                          <a:xfrm>
+                            <a:off x="130628" y="0"/>
+                            <a:ext cx="1496695" cy="2640965"/>
+                          </a:xfrm>
+                          <a:prstGeom prst="rect">
+                            <a:avLst/>
+                          </a:prstGeom>
+                        </pic:spPr>
+                      </pic:pic>
+                      <pic:pic xmlns:pic="http://schemas.openxmlformats.org/drawingml/2006/picture">
+                        <pic:nvPicPr>
+                          <pic:cNvPr id="54" name="Imagen 54" descr="C:\Users\ITMasters\Downloads\Frame 95.png"/>
+                          <pic:cNvPicPr>
+                            <a:picLocks noChangeAspect="1"/>
+                          </pic:cNvPicPr>
+                        </pic:nvPicPr>
+                        <pic:blipFill>
+                          <a:blip r:embed="rId43">
+                            <a:extLst>
+                              <a:ext uri="{28A0092B-C50C-407E-A947-70E740481C1C}">
+                                <a14:useLocalDpi xmlns:a14="http://schemas.microsoft.com/office/drawing/2010/main" val="0"/>
+                              </a:ext>
+                            </a:extLst>
+                          </a:blip>
+                          <a:srcRect/>
+                          <a:stretch>
+                            <a:fillRect/>
+                          </a:stretch>
+                        </pic:blipFill>
+                        <pic:spPr bwMode="auto">
+                          <a:xfrm>
+                            <a:off x="327304" y="1769363"/>
+                            <a:ext cx="152994" cy="153037"/>
+                          </a:xfrm>
+                          <a:prstGeom prst="rect">
+                            <a:avLst/>
+                          </a:prstGeom>
+                          <a:noFill/>
+                          <a:ln>
+                            <a:noFill/>
+                          </a:ln>
+                        </pic:spPr>
+                      </pic:pic>
+                      <pic:pic xmlns:pic="http://schemas.openxmlformats.org/drawingml/2006/picture">
+                        <pic:nvPicPr>
+                          <pic:cNvPr id="56" name="Imagen 56" descr="C:\Users\ITMasters\Downloads\Frame 95 (2).png"/>
+                          <pic:cNvPicPr>
+                            <a:picLocks noChangeAspect="1"/>
+                          </pic:cNvPicPr>
+                        </pic:nvPicPr>
+                        <pic:blipFill>
+                          <a:blip r:embed="rId44" cstate="print">
+                            <a:extLst>
+                              <a:ext uri="{28A0092B-C50C-407E-A947-70E740481C1C}">
+                                <a14:useLocalDpi xmlns:a14="http://schemas.microsoft.com/office/drawing/2010/main" val="0"/>
+                              </a:ext>
+                            </a:extLst>
+                          </a:blip>
+                          <a:srcRect/>
+                          <a:stretch>
+                            <a:fillRect/>
+                          </a:stretch>
+                        </pic:blipFill>
+                        <pic:spPr bwMode="auto">
+                          <a:xfrm>
+                            <a:off x="79256" y="2154049"/>
+                            <a:ext cx="154800" cy="154800"/>
+                          </a:xfrm>
+                          <a:prstGeom prst="rect">
+                            <a:avLst/>
+                          </a:prstGeom>
+                          <a:noFill/>
+                          <a:ln>
+                            <a:noFill/>
+                          </a:ln>
+                        </pic:spPr>
+                      </pic:pic>
+                    </wpg:wgp>
+                  </a:graphicData>
+                </a:graphic>
+                <wp14:sizeRelH relativeFrom="margin">
+                  <wp14:pctWidth>0</wp14:pctWidth>
+                </wp14:sizeRelH>
+              </wp:anchor>
+            </w:drawing>
+          </mc:Choice>
+          <mc:Fallback>
+            <w:pict>
+              <v:group w14:anchorId="48D84A08" id="Grupo 58" o:spid="_x0000_s1026" style="position:absolute;margin-left:11.3pt;margin-top:1pt;width:121.75pt;height:207.95pt;z-index:251697152;mso-width-relative:margin" coordorigin="792" coordsize="15480,26409" o:gfxdata="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">
+                <v:shapetype id="_x0000_t75" coordsize="21600,21600" o:spt="75" o:preferrelative="t" path="m@4@5l@4@11@9@11@9@5xe" filled="f" stroked="f">
+                  <v:stroke joinstyle="miter"/>
+                  <v:formulas>
+                    <v:f eqn="if lineDrawn pixelLineWidth 0"/>
+                    <v:f eqn="sum @0 1 0"/>
+                    <v:f eqn="sum 0 0 @1"/>
+                    <v:f eqn="prod @2 1 2"/>
+                    <v:f eqn="prod @3 21600 pixelWidth"/>
+                    <v:f eqn="prod @3 21600 pixelHeight"/>
+                    <v:f eqn="sum @0 0 1"/>
+                    <v:f eqn="prod @6 1 2"/>
+                    <v:f eqn="prod @7 21600 pixelWidth"/>
+                    <v:f eqn="sum @8 21600 0"/>
+                    <v:f eqn="prod @7 21600 pixelHeight"/>
+                    <v:f eqn="sum @10 21600 0"/>
+                  </v:formulas>
+                  <v:path o:extrusionok="f" gradientshapeok="t" o:connecttype="rect"/>
+                  <o:lock v:ext="edit" aspectratio="t"/>
+                </v:shapetype>
+                <v:shape id="Imagen 51" o:spid="_x0000_s1027" type="#_x0000_t75" style="position:absolute;left:1306;width:14967;height:26409;visibility:visible;mso-wrap-style:square" o:gfxdata="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">
+                  <v:imagedata r:id="rId45" o:title=""/>
+                  <v:path arrowok="t"/>
+                </v:shape>
+                <v:shape id="Imagen 54" o:spid="_x0000_s1028" type="#_x0000_t75" style="position:absolute;left:3273;top:17693;width:1529;height:1531;visibility:visible;mso-wrap-style:square" o:gfxdata="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">
+                  <v:imagedata r:id="rId46" o:title="Frame 95"/>
+                  <v:path arrowok="t"/>
+                </v:shape>
+                <v:shape id="Imagen 56" o:spid="_x0000_s1029" type="#_x0000_t75" style="position:absolute;left:792;top:21540;width:1548;height:1548;visibility:visible;mso-wrap-style:square" o:gfxdata="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">
+                  <v:imagedata r:id="rId47" o:title="Frame 95 (2)"/>
+                  <v:path arrowok="t"/>
+                </v:shape>
+                <w10:wrap type="through"/>
+              </v:group>
+            </w:pict>
+          </mc:Fallback>
+        </mc:AlternateContent>
+      </w:r>
+      <w:r>
+        <w:rPr>
+          <w:noProof/>
+          <w:lang w:val="en-US"/>
+        </w:rPr>
         <w:drawing>
-          <wp:anchor distT="0" distB="0" distL="114300" distR="114300" simplePos="0" relativeHeight="251699200" behindDoc="0" locked="0" layoutInCell="1" allowOverlap="1" wp14:anchorId="4F70CB38" wp14:editId="35310460">
+          <wp:anchor distT="0" distB="0" distL="114300" distR="114300" simplePos="0" relativeHeight="251699200" behindDoc="0" locked="0" layoutInCell="1" allowOverlap="1" wp14:anchorId="369D9637" wp14:editId="56988A34">
             <wp:simplePos x="0" y="0"/>
             <wp:positionH relativeFrom="column">
               <wp:posOffset>3688080</wp:posOffset>
@@ -6680,7 +6915,7 @@
                     </pic:cNvPicPr>
                   </pic:nvPicPr>
                   <pic:blipFill>
-                    <a:blip r:embed="rId42" cstate="print">
+                    <a:blip r:embed="rId44" cstate="print">
                       <a:extLst>
                         <a:ext uri="{28A0092B-C50C-407E-A947-70E740481C1C}">
                           <a14:useLocalDpi xmlns:a14="http://schemas.microsoft.com/office/drawing/2010/main" val="0"/>
@@ -6724,7 +6959,7 @@
           <w:lang w:val="en-US"/>
         </w:rPr>
         <w:drawing>
-          <wp:anchor distT="0" distB="0" distL="114300" distR="114300" simplePos="0" relativeHeight="251695104" behindDoc="0" locked="0" layoutInCell="1" allowOverlap="1" wp14:anchorId="3481B955" wp14:editId="6FAFBF47">
+          <wp:anchor distT="0" distB="0" distL="114300" distR="114300" simplePos="0" relativeHeight="251695104" behindDoc="0" locked="0" layoutInCell="1" allowOverlap="1" wp14:anchorId="34FADF02" wp14:editId="174A1BB5">
             <wp:simplePos x="0" y="0"/>
             <wp:positionH relativeFrom="column">
               <wp:posOffset>3687380</wp:posOffset>
@@ -6796,198 +7031,6 @@
       </w:r>
       <w:r>
         <w:rPr>
-          <w:noProof/>
-          <w:color w:val="000000" w:themeColor="text1"/>
-          <w:lang w:val="en-US"/>
-        </w:rPr>
-        <mc:AlternateContent>
-          <mc:Choice Requires="wpg">
-            <w:drawing>
-              <wp:anchor distT="0" distB="0" distL="114300" distR="114300" simplePos="0" relativeHeight="251697152" behindDoc="0" locked="0" layoutInCell="1" allowOverlap="1" wp14:anchorId="4449F8FC" wp14:editId="64E1AE7E">
-                <wp:simplePos x="0" y="0"/>
-                <wp:positionH relativeFrom="column">
-                  <wp:posOffset>66675</wp:posOffset>
-                </wp:positionH>
-                <wp:positionV relativeFrom="paragraph">
-                  <wp:posOffset>11275</wp:posOffset>
-                </wp:positionV>
-                <wp:extent cx="1627323" cy="2640965"/>
-                <wp:effectExtent l="0" t="0" r="0" b="6985"/>
-                <wp:wrapThrough wrapText="bothSides">
-                  <wp:wrapPolygon edited="0">
-                    <wp:start x="1265" y="0"/>
-                    <wp:lineTo x="1265" y="14957"/>
-                    <wp:lineTo x="0" y="17450"/>
-                    <wp:lineTo x="0" y="18853"/>
-                    <wp:lineTo x="1265" y="19943"/>
-                    <wp:lineTo x="1265" y="21501"/>
-                    <wp:lineTo x="21246" y="21501"/>
-                    <wp:lineTo x="21246" y="0"/>
-                    <wp:lineTo x="1265" y="0"/>
-                  </wp:wrapPolygon>
-                </wp:wrapThrough>
-                <wp:docPr id="58" name="Grupo 58"/>
-                <wp:cNvGraphicFramePr/>
-                <a:graphic xmlns:a="http://schemas.openxmlformats.org/drawingml/2006/main">
-                  <a:graphicData uri="http://schemas.microsoft.com/office/word/2010/wordprocessingGroup">
-                    <wpg:wgp>
-                      <wpg:cNvGrpSpPr/>
-                      <wpg:grpSpPr>
-                        <a:xfrm>
-                          <a:off x="0" y="0"/>
-                          <a:ext cx="1627323" cy="2640965"/>
-                          <a:chOff x="0" y="0"/>
-                          <a:chExt cx="1627323" cy="2640965"/>
-                        </a:xfrm>
-                      </wpg:grpSpPr>
-                      <pic:pic xmlns:pic="http://schemas.openxmlformats.org/drawingml/2006/picture">
-                        <pic:nvPicPr>
-                          <pic:cNvPr id="51" name="Imagen 51"/>
-                          <pic:cNvPicPr>
-                            <a:picLocks noChangeAspect="1"/>
-                          </pic:cNvPicPr>
-                        </pic:nvPicPr>
-                        <pic:blipFill>
-                          <a:blip r:embed="rId44">
-                            <a:extLst>
-                              <a:ext uri="{28A0092B-C50C-407E-A947-70E740481C1C}">
-                                <a14:useLocalDpi xmlns:a14="http://schemas.microsoft.com/office/drawing/2010/main" val="0"/>
-                              </a:ext>
-                            </a:extLst>
-                          </a:blip>
-                          <a:stretch>
-                            <a:fillRect/>
-                          </a:stretch>
-                        </pic:blipFill>
-                        <pic:spPr>
-                          <a:xfrm>
-                            <a:off x="130628" y="0"/>
-                            <a:ext cx="1496695" cy="2640965"/>
-                          </a:xfrm>
-                          <a:prstGeom prst="rect">
-                            <a:avLst/>
-                          </a:prstGeom>
-                        </pic:spPr>
-                      </pic:pic>
-                      <pic:pic xmlns:pic="http://schemas.openxmlformats.org/drawingml/2006/picture">
-                        <pic:nvPicPr>
-                          <pic:cNvPr id="54" name="Imagen 54" descr="C:\Users\ITMasters\Downloads\Frame 95.png"/>
-                          <pic:cNvPicPr>
-                            <a:picLocks noChangeAspect="1"/>
-                          </pic:cNvPicPr>
-                        </pic:nvPicPr>
-                        <pic:blipFill>
-                          <a:blip r:embed="rId43">
-                            <a:extLst>
-                              <a:ext uri="{28A0092B-C50C-407E-A947-70E740481C1C}">
-                                <a14:useLocalDpi xmlns:a14="http://schemas.microsoft.com/office/drawing/2010/main" val="0"/>
-                              </a:ext>
-                            </a:extLst>
-                          </a:blip>
-                          <a:srcRect/>
-                          <a:stretch>
-                            <a:fillRect/>
-                          </a:stretch>
-                        </pic:blipFill>
-                        <pic:spPr bwMode="auto">
-                          <a:xfrm>
-                            <a:off x="298579" y="1726163"/>
-                            <a:ext cx="205105" cy="205105"/>
-                          </a:xfrm>
-                          <a:prstGeom prst="rect">
-                            <a:avLst/>
-                          </a:prstGeom>
-                          <a:noFill/>
-                          <a:ln>
-                            <a:noFill/>
-                          </a:ln>
-                        </pic:spPr>
-                      </pic:pic>
-                      <pic:pic xmlns:pic="http://schemas.openxmlformats.org/drawingml/2006/picture">
-                        <pic:nvPicPr>
-                          <pic:cNvPr id="56" name="Imagen 56" descr="C:\Users\ITMasters\Downloads\Frame 95 (2).png"/>
-                          <pic:cNvPicPr>
-                            <a:picLocks noChangeAspect="1"/>
-                          </pic:cNvPicPr>
-                        </pic:nvPicPr>
-                        <pic:blipFill>
-                          <a:blip r:embed="rId42" cstate="print">
-                            <a:extLst>
-                              <a:ext uri="{28A0092B-C50C-407E-A947-70E740481C1C}">
-                                <a14:useLocalDpi xmlns:a14="http://schemas.microsoft.com/office/drawing/2010/main" val="0"/>
-                              </a:ext>
-                            </a:extLst>
-                          </a:blip>
-                          <a:srcRect/>
-                          <a:stretch>
-                            <a:fillRect/>
-                          </a:stretch>
-                        </pic:blipFill>
-                        <pic:spPr bwMode="auto">
-                          <a:xfrm>
-                            <a:off x="0" y="2118049"/>
-                            <a:ext cx="215900" cy="215900"/>
-                          </a:xfrm>
-                          <a:prstGeom prst="rect">
-                            <a:avLst/>
-                          </a:prstGeom>
-                          <a:noFill/>
-                          <a:ln>
-                            <a:noFill/>
-                          </a:ln>
-                        </pic:spPr>
-                      </pic:pic>
-                    </wpg:wgp>
-                  </a:graphicData>
-                </a:graphic>
-                <wp14:sizeRelH relativeFrom="margin">
-                  <wp14:pctWidth>0</wp14:pctWidth>
-                </wp14:sizeRelH>
-              </wp:anchor>
-            </w:drawing>
-          </mc:Choice>
-          <mc:Fallback>
-            <w:pict>
-              <v:group w14:anchorId="6E5FA630" id="Grupo 58" o:spid="_x0000_s1026" style="position:absolute;margin-left:5.25pt;margin-top:.9pt;width:128.15pt;height:207.95pt;z-index:251697152;mso-width-relative:margin" coordsize="16273,26409" o:gfxdata="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">
-                <v:shapetype id="_x0000_t75" coordsize="21600,21600" o:spt="75" o:preferrelative="t" path="m@4@5l@4@11@9@11@9@5xe" filled="f" stroked="f">
-                  <v:stroke joinstyle="miter"/>
-                  <v:formulas>
-                    <v:f eqn="if lineDrawn pixelLineWidth 0"/>
-                    <v:f eqn="sum @0 1 0"/>
-                    <v:f eqn="sum 0 0 @1"/>
-                    <v:f eqn="prod @2 1 2"/>
-                    <v:f eqn="prod @3 21600 pixelWidth"/>
-                    <v:f eqn="prod @3 21600 pixelHeight"/>
-                    <v:f eqn="sum @0 0 1"/>
-                    <v:f eqn="prod @6 1 2"/>
-                    <v:f eqn="prod @7 21600 pixelWidth"/>
-                    <v:f eqn="sum @8 21600 0"/>
-                    <v:f eqn="prod @7 21600 pixelHeight"/>
-                    <v:f eqn="sum @10 21600 0"/>
-                  </v:formulas>
-                  <v:path o:extrusionok="f" gradientshapeok="t" o:connecttype="rect"/>
-                  <o:lock v:ext="edit" aspectratio="t"/>
-                </v:shapetype>
-                <v:shape id="Imagen 51" o:spid="_x0000_s1027" type="#_x0000_t75" style="position:absolute;left:1306;width:14967;height:26409;visibility:visible;mso-wrap-style:square" o:gfxdata="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">
-                  <v:imagedata r:id="rId45" o:title=""/>
-                  <v:path arrowok="t"/>
-                </v:shape>
-                <v:shape id="Imagen 54" o:spid="_x0000_s1028" type="#_x0000_t75" style="position:absolute;left:2985;top:17261;width:2051;height:2051;visibility:visible;mso-wrap-style:square" o:gfxdata="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">
-                  <v:imagedata r:id="rId46" o:title="Frame 95"/>
-                  <v:path arrowok="t"/>
-                </v:shape>
-                <v:shape id="Imagen 56" o:spid="_x0000_s1029" type="#_x0000_t75" style="position:absolute;top:21180;width:2159;height:2159;visibility:visible;mso-wrap-style:square" o:gfxdata="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">
-                  <v:imagedata r:id="rId47" o:title="Frame 95 (2)"/>
-                  <v:path arrowok="t"/>
-                </v:shape>
-                <w10:wrap type="through"/>
-              </v:group>
-            </w:pict>
-          </mc:Fallback>
-        </mc:AlternateContent>
-      </w:r>
-      <w:r>
-        <w:rPr>
           <w:color w:val="000000" w:themeColor="text1"/>
           <w:lang w:val="es-ES"/>
         </w:rPr>
@@ -7173,7 +7216,8 @@
       </w:pPr>
       <w:r>
         <w:rPr>
-          <w:lang w:val="es-ES"/>
+          <w:noProof/>
+          <w:lang w:val="en-US"/>
         </w:rPr>
         <w:drawing>
           <wp:anchor distT="0" distB="0" distL="114300" distR="114300" simplePos="0" relativeHeight="251702272" behindDoc="0" locked="0" layoutInCell="1" allowOverlap="1" wp14:anchorId="3F8B2E84" wp14:editId="5984594A">
@@ -7328,8 +7372,9 @@
       <w:r>
         <w:rPr>
           <w:rFonts w:cstheme="minorHAnsi"/>
-          <w:color w:val="000000" w:themeColor="text1"/>
-          <w:lang w:val="es-ES"/>
+          <w:noProof/>
+          <w:color w:val="000000" w:themeColor="text1"/>
+          <w:lang w:val="en-US"/>
         </w:rPr>
         <w:drawing>
           <wp:anchor distT="0" distB="0" distL="114300" distR="114300" simplePos="0" relativeHeight="251704320" behindDoc="0" locked="0" layoutInCell="1" allowOverlap="1" wp14:anchorId="4C518A11" wp14:editId="6F2A8E28">
@@ -7397,8 +7442,9 @@
       </w:r>
       <w:r>
         <w:rPr>
-          <w:color w:val="000000" w:themeColor="text1"/>
-          <w:lang w:val="es-ES"/>
+          <w:noProof/>
+          <w:color w:val="000000" w:themeColor="text1"/>
+          <w:lang w:val="en-US"/>
         </w:rPr>
         <w:drawing>
           <wp:anchor distT="0" distB="0" distL="114300" distR="114300" simplePos="0" relativeHeight="251703296" behindDoc="0" locked="0" layoutInCell="1" allowOverlap="1" wp14:anchorId="7ECEF740" wp14:editId="64F04F3A">
@@ -7671,7 +7717,21 @@
           <w:color w:val="000000" w:themeColor="text1"/>
           <w:lang w:val="es-ES"/>
         </w:rPr>
-        <w:t xml:space="preserve">, recuerde que para este punto ya se debe haber adquirido un plan previamente, será direccionado a </w:t>
+        <w:t xml:space="preserve">, recuerde que para este punto ya se debe </w:t>
+      </w:r>
+      <w:r>
+        <w:rPr>
+          <w:color w:val="000000" w:themeColor="text1"/>
+          <w:lang w:val="es-ES"/>
+        </w:rPr>
+        <w:t>tener</w:t>
+      </w:r>
+      <w:r>
+        <w:rPr>
+          <w:color w:val="000000" w:themeColor="text1"/>
+          <w:lang w:val="es-ES"/>
+        </w:rPr>
+        <w:t xml:space="preserve"> un plan, será direccionado a </w:t>
       </w:r>
       <w:r>
         <w:rPr>
@@ -7680,7 +7740,17 @@
           <w:color w:val="000000" w:themeColor="text1"/>
           <w:lang w:val="es-ES"/>
         </w:rPr>
-        <w:t xml:space="preserve">Formulario de </w:t>
+        <w:t>For</w:t>
+      </w:r>
+      <w:bookmarkStart w:id="21" w:name="_Hlk159246115"/>
+      <w:r>
+        <w:rPr>
+          <w:rFonts w:ascii="Inter" w:hAnsi="Inter"/>
+          <w:b/>
+          <w:color w:val="000000" w:themeColor="text1"/>
+          <w:lang w:val="es-ES"/>
+        </w:rPr>
+        <w:t xml:space="preserve">mulario de </w:t>
       </w:r>
       <w:r>
         <w:rPr>
@@ -7709,6 +7779,7 @@
         </w:rPr>
         <w:t xml:space="preserve"> </w:t>
       </w:r>
+      <w:bookmarkEnd w:id="21"/>
       <w:r>
         <w:rPr>
           <w:rFonts w:cstheme="minorHAnsi"/>
@@ -7742,8 +7813,417 @@
         </w:rPr>
         <w:t xml:space="preserve"> </w:t>
       </w:r>
-      <w:bookmarkStart w:id="21" w:name="_GoBack"/>
-      <w:bookmarkEnd w:id="21"/>
+      <w:r>
+        <w:rPr>
+          <w:rFonts w:cstheme="minorHAnsi"/>
+          <w:color w:val="000000" w:themeColor="text1"/>
+          <w:lang w:val="es-ES"/>
+        </w:rPr>
+        <w:t>Ahora espera que aprueben la oferta.</w:t>
+      </w:r>
+    </w:p>
+    <w:p>
+      <w:pPr>
+        <w:pStyle w:val="Subttulo"/>
+        <w:rPr>
+          <w:lang w:val="es-ES"/>
+        </w:rPr>
+      </w:pPr>
+      <w:r>
+        <w:rPr>
+          <w:lang w:val="es-ES"/>
+        </w:rPr>
+        <w:lastRenderedPageBreak/>
+        <w:t>3.3.2 Editar Oferta</w:t>
+      </w:r>
+    </w:p>
+    <w:p>
+      <w:pPr>
+        <w:rPr>
+          <w:rFonts w:cstheme="minorHAnsi"/>
+          <w:color w:val="000000" w:themeColor="text1"/>
+          <w:lang w:val="es-ES"/>
+        </w:rPr>
+      </w:pPr>
+      <w:r>
+        <w:rPr>
+          <w:rFonts w:cstheme="minorHAnsi"/>
+          <w:color w:val="000000" w:themeColor="text1"/>
+          <w:lang w:val="es-ES"/>
+        </w:rPr>
+        <w:drawing>
+          <wp:anchor distT="0" distB="0" distL="114300" distR="114300" simplePos="0" relativeHeight="251707392" behindDoc="0" locked="0" layoutInCell="1" allowOverlap="1" wp14:anchorId="0F05C2DF" wp14:editId="6B11A154">
+            <wp:simplePos x="0" y="0"/>
+            <wp:positionH relativeFrom="column">
+              <wp:posOffset>1857390</wp:posOffset>
+            </wp:positionH>
+            <wp:positionV relativeFrom="paragraph">
+              <wp:posOffset>829945</wp:posOffset>
+            </wp:positionV>
+            <wp:extent cx="2310765" cy="231775"/>
+            <wp:effectExtent l="0" t="0" r="0" b="0"/>
+            <wp:wrapThrough wrapText="bothSides">
+              <wp:wrapPolygon edited="0">
+                <wp:start x="0" y="0"/>
+                <wp:lineTo x="0" y="19529"/>
+                <wp:lineTo x="21369" y="19529"/>
+                <wp:lineTo x="21369" y="0"/>
+                <wp:lineTo x="0" y="0"/>
+              </wp:wrapPolygon>
+            </wp:wrapThrough>
+            <wp:docPr id="50" name="Imagen 50"/>
+            <wp:cNvGraphicFramePr>
+              <a:graphicFrameLocks xmlns:a="http://schemas.openxmlformats.org/drawingml/2006/main" noChangeAspect="1"/>
+            </wp:cNvGraphicFramePr>
+            <a:graphic xmlns:a="http://schemas.openxmlformats.org/drawingml/2006/main">
+              <a:graphicData uri="http://schemas.openxmlformats.org/drawingml/2006/picture">
+                <pic:pic xmlns:pic="http://schemas.openxmlformats.org/drawingml/2006/picture">
+                  <pic:nvPicPr>
+                    <pic:cNvPr id="1" name=""/>
+                    <pic:cNvPicPr/>
+                  </pic:nvPicPr>
+                  <pic:blipFill>
+                    <a:blip r:embed="rId51">
+                      <a:extLst>
+                        <a:ext uri="{28A0092B-C50C-407E-A947-70E740481C1C}">
+                          <a14:useLocalDpi xmlns:a14="http://schemas.microsoft.com/office/drawing/2010/main" val="0"/>
+                        </a:ext>
+                      </a:extLst>
+                    </a:blip>
+                    <a:stretch>
+                      <a:fillRect/>
+                    </a:stretch>
+                  </pic:blipFill>
+                  <pic:spPr>
+                    <a:xfrm>
+                      <a:off x="0" y="0"/>
+                      <a:ext cx="2310765" cy="231775"/>
+                    </a:xfrm>
+                    <a:prstGeom prst="rect">
+                      <a:avLst/>
+                    </a:prstGeom>
+                  </pic:spPr>
+                </pic:pic>
+              </a:graphicData>
+            </a:graphic>
+            <wp14:sizeRelH relativeFrom="margin">
+              <wp14:pctWidth>0</wp14:pctWidth>
+            </wp14:sizeRelH>
+            <wp14:sizeRelV relativeFrom="margin">
+              <wp14:pctHeight>0</wp14:pctHeight>
+            </wp14:sizeRelV>
+          </wp:anchor>
+        </w:drawing>
+      </w:r>
+      <w:r>
+        <w:rPr>
+          <w:lang w:val="es-ES"/>
+        </w:rPr>
+        <w:t xml:space="preserve">Las ofertas se pueden </w:t>
+      </w:r>
+      <w:r>
+        <w:rPr>
+          <w:b/>
+          <w:lang w:val="es-ES"/>
+        </w:rPr>
+        <w:t>Editar</w:t>
+      </w:r>
+      <w:r>
+        <w:rPr>
+          <w:b/>
+          <w:lang w:val="es-ES"/>
+        </w:rPr>
+        <w:t xml:space="preserve"> </w:t>
+      </w:r>
+      <w:r>
+        <w:rPr>
+          <w:lang w:val="es-ES"/>
+        </w:rPr>
+        <w:t>solo</w:t>
+      </w:r>
+      <w:r>
+        <w:rPr>
+          <w:lang w:val="es-ES"/>
+        </w:rPr>
+        <w:t xml:space="preserve"> si se encuentran en estado </w:t>
+      </w:r>
+      <w:r>
+        <w:rPr>
+          <w:color w:val="00B050"/>
+          <w:lang w:val="es-ES"/>
+        </w:rPr>
+        <w:t>A</w:t>
+      </w:r>
+      <w:r>
+        <w:rPr>
+          <w:color w:val="00B050"/>
+          <w:lang w:val="es-ES"/>
+        </w:rPr>
+        <w:t xml:space="preserve">ctiva </w:t>
+      </w:r>
+      <w:r>
+        <w:rPr>
+          <w:color w:val="000000" w:themeColor="text1"/>
+          <w:lang w:val="es-ES"/>
+        </w:rPr>
+        <w:t>o</w:t>
+      </w:r>
+      <w:r>
+        <w:rPr>
+          <w:color w:val="000000" w:themeColor="text1"/>
+          <w:lang w:val="es-ES"/>
+        </w:rPr>
+        <w:t xml:space="preserve"> </w:t>
+      </w:r>
+      <w:r>
+        <w:rPr>
+          <w:color w:val="FF0000"/>
+          <w:lang w:val="es-ES"/>
+        </w:rPr>
+        <w:t>Rechazada</w:t>
+      </w:r>
+      <w:r>
+        <w:rPr>
+          <w:color w:val="000000" w:themeColor="text1"/>
+          <w:lang w:val="es-ES"/>
+        </w:rPr>
+        <w:t xml:space="preserve">, para hacerlo no dirigimos a </w:t>
+      </w:r>
+      <w:r>
+        <w:rPr>
+          <w:color w:val="000000" w:themeColor="text1"/>
+          <w:lang w:val="es-ES"/>
+        </w:rPr>
+        <w:drawing>
+          <wp:inline distT="0" distB="0" distL="0" distR="0" wp14:anchorId="50F8198B" wp14:editId="58F8BEEA">
+            <wp:extent cx="154440" cy="187200"/>
+            <wp:effectExtent l="0" t="0" r="0" b="3810"/>
+            <wp:docPr id="45" name="Imagen 45"/>
+            <wp:cNvGraphicFramePr>
+              <a:graphicFrameLocks xmlns:a="http://schemas.openxmlformats.org/drawingml/2006/main" noChangeAspect="1"/>
+            </wp:cNvGraphicFramePr>
+            <a:graphic xmlns:a="http://schemas.openxmlformats.org/drawingml/2006/main">
+              <a:graphicData uri="http://schemas.openxmlformats.org/drawingml/2006/picture">
+                <pic:pic xmlns:pic="http://schemas.openxmlformats.org/drawingml/2006/picture">
+                  <pic:nvPicPr>
+                    <pic:cNvPr id="1" name=""/>
+                    <pic:cNvPicPr/>
+                  </pic:nvPicPr>
+                  <pic:blipFill>
+                    <a:blip r:embed="rId52"/>
+                    <a:stretch>
+                      <a:fillRect/>
+                    </a:stretch>
+                  </pic:blipFill>
+                  <pic:spPr>
+                    <a:xfrm>
+                      <a:off x="0" y="0"/>
+                      <a:ext cx="163690" cy="198412"/>
+                    </a:xfrm>
+                    <a:prstGeom prst="rect">
+                      <a:avLst/>
+                    </a:prstGeom>
+                  </pic:spPr>
+                </pic:pic>
+              </a:graphicData>
+            </a:graphic>
+          </wp:inline>
+        </w:drawing>
+      </w:r>
+      <w:r>
+        <w:rPr>
+          <w:color w:val="000000" w:themeColor="text1"/>
+          <w:lang w:val="es-ES"/>
+        </w:rPr>
+        <w:t xml:space="preserve"> </w:t>
+      </w:r>
+      <w:r>
+        <w:rPr>
+          <w:b/>
+          <w:color w:val="FFC000"/>
+          <w:lang w:val="es-ES"/>
+        </w:rPr>
+        <w:t>Ofertas</w:t>
+      </w:r>
+      <w:r>
+        <w:rPr>
+          <w:b/>
+          <w:color w:val="FFC000"/>
+          <w:lang w:val="es-ES"/>
+        </w:rPr>
+        <w:t xml:space="preserve"> </w:t>
+      </w:r>
+      <w:r>
+        <w:rPr>
+          <w:color w:val="000000" w:themeColor="text1"/>
+          <w:lang w:val="es-ES"/>
+        </w:rPr>
+        <w:t xml:space="preserve">luego al tipo de oferta a editar sea activa o rechazada, ahora buscamos la oferta que vamos a editar y presionamos </w:t>
+      </w:r>
+      <w:r>
+        <w:rPr>
+          <w:color w:val="000000" w:themeColor="text1"/>
+          <w:lang w:val="es-ES"/>
+        </w:rPr>
+        <w:drawing>
+          <wp:inline distT="0" distB="0" distL="0" distR="0" wp14:anchorId="59C0F38B" wp14:editId="5A4C01D9">
+            <wp:extent cx="196650" cy="165600"/>
+            <wp:effectExtent l="0" t="0" r="0" b="6350"/>
+            <wp:docPr id="49" name="Imagen 49"/>
+            <wp:cNvGraphicFramePr>
+              <a:graphicFrameLocks xmlns:a="http://schemas.openxmlformats.org/drawingml/2006/main" noChangeAspect="1"/>
+            </wp:cNvGraphicFramePr>
+            <a:graphic xmlns:a="http://schemas.openxmlformats.org/drawingml/2006/main">
+              <a:graphicData uri="http://schemas.openxmlformats.org/drawingml/2006/picture">
+                <pic:pic xmlns:pic="http://schemas.openxmlformats.org/drawingml/2006/picture">
+                  <pic:nvPicPr>
+                    <pic:cNvPr id="1" name=""/>
+                    <pic:cNvPicPr/>
+                  </pic:nvPicPr>
+                  <pic:blipFill>
+                    <a:blip r:embed="rId53"/>
+                    <a:stretch>
+                      <a:fillRect/>
+                    </a:stretch>
+                  </pic:blipFill>
+                  <pic:spPr>
+                    <a:xfrm>
+                      <a:off x="0" y="0"/>
+                      <a:ext cx="206337" cy="173758"/>
+                    </a:xfrm>
+                    <a:prstGeom prst="rect">
+                      <a:avLst/>
+                    </a:prstGeom>
+                  </pic:spPr>
+                </pic:pic>
+              </a:graphicData>
+            </a:graphic>
+          </wp:inline>
+        </w:drawing>
+      </w:r>
+      <w:r>
+        <w:rPr>
+          <w:color w:val="000000" w:themeColor="text1"/>
+          <w:lang w:val="es-ES"/>
+        </w:rPr>
+        <w:t xml:space="preserve"> , se direccionara a </w:t>
+      </w:r>
+      <w:r>
+        <w:rPr>
+          <w:rFonts w:ascii="Inter" w:hAnsi="Inter"/>
+          <w:b/>
+          <w:color w:val="000000" w:themeColor="text1"/>
+          <w:lang w:val="es-ES"/>
+        </w:rPr>
+        <w:t>Form</w:t>
+      </w:r>
+      <w:r>
+        <w:rPr>
+          <w:rFonts w:ascii="Inter" w:hAnsi="Inter"/>
+          <w:b/>
+          <w:color w:val="000000" w:themeColor="text1"/>
+          <w:lang w:val="es-ES"/>
+        </w:rPr>
+        <w:t xml:space="preserve">ulario de </w:t>
+      </w:r>
+      <w:r>
+        <w:rPr>
+          <w:rFonts w:ascii="Inter" w:hAnsi="Inter"/>
+          <w:b/>
+          <w:color w:val="FFC000"/>
+          <w:lang w:val="es-ES"/>
+        </w:rPr>
+        <w:t xml:space="preserve">oferta </w:t>
+      </w:r>
+      <w:r>
+        <w:rPr>
+          <w:rFonts w:ascii="Inter" w:hAnsi="Inter"/>
+          <w:b/>
+          <w:color w:val="000000" w:themeColor="text1"/>
+          <w:lang w:val="es-ES"/>
+        </w:rPr>
+        <w:t>laboral</w:t>
+      </w:r>
+      <w:r>
+        <w:rPr>
+          <w:rFonts w:ascii="Inter" w:hAnsi="Inter"/>
+          <w:b/>
+          <w:color w:val="000000" w:themeColor="text1"/>
+          <w:lang w:val="es-ES"/>
+        </w:rPr>
+        <w:t xml:space="preserve"> </w:t>
+      </w:r>
+      <w:r>
+        <w:rPr>
+          <w:rFonts w:cstheme="minorHAnsi"/>
+          <w:color w:val="000000" w:themeColor="text1"/>
+          <w:lang w:val="es-ES"/>
+        </w:rPr>
+        <w:t>haga los cambio necesario y presione</w:t>
+      </w:r>
+      <w:r>
+        <w:rPr>
+          <w:rFonts w:cstheme="minorHAnsi"/>
+          <w:color w:val="000000" w:themeColor="text1"/>
+          <w:lang w:val="es-ES"/>
+        </w:rPr>
+        <w:t xml:space="preserve"> </w:t>
+      </w:r>
+      <w:r>
+        <w:rPr>
+          <w:rFonts w:cstheme="minorHAnsi"/>
+          <w:b/>
+          <w:color w:val="FFC000"/>
+          <w:lang w:val="es-ES"/>
+        </w:rPr>
+        <w:t>Publicar Oferta</w:t>
+      </w:r>
+      <w:r>
+        <w:rPr>
+          <w:rFonts w:cstheme="minorHAnsi"/>
+          <w:color w:val="000000" w:themeColor="text1"/>
+          <w:lang w:val="es-ES"/>
+        </w:rPr>
+        <w:t xml:space="preserve">, si la oferta se </w:t>
+      </w:r>
+      <w:r>
+        <w:rPr>
+          <w:rFonts w:cstheme="minorHAnsi"/>
+          <w:color w:val="000000" w:themeColor="text1"/>
+          <w:lang w:val="es-ES"/>
+        </w:rPr>
+        <w:t>editó</w:t>
+      </w:r>
+      <w:r>
+        <w:rPr>
+          <w:rFonts w:cstheme="minorHAnsi"/>
+          <w:color w:val="000000" w:themeColor="text1"/>
+          <w:lang w:val="es-ES"/>
+        </w:rPr>
+        <w:t xml:space="preserve"> correctamente saldrá el siguiente mensaje en pantalla.</w:t>
+      </w:r>
+      <w:r>
+        <w:rPr>
+          <w:rFonts w:cstheme="minorHAnsi"/>
+          <w:color w:val="000000" w:themeColor="text1"/>
+          <w:lang w:val="es-ES"/>
+        </w:rPr>
+        <w:t xml:space="preserve"> </w:t>
+      </w:r>
+    </w:p>
+    <w:p>
+      <w:pPr>
+        <w:pStyle w:val="Subttulo"/>
+        <w:rPr>
+          <w:lang w:val="es-ES"/>
+        </w:rPr>
+      </w:pPr>
+      <w:r>
+        <w:rPr>
+          <w:lang w:val="es-ES"/>
+        </w:rPr>
+        <w:t>3.3.3 Duplicar Oferta</w:t>
+      </w:r>
     </w:p>
     <w:p>
       <w:pPr>
@@ -7754,9 +8234,1279 @@
           <w:lang w:val="es-ES"/>
         </w:rPr>
       </w:pPr>
+      <w:r>
+        <w:rPr>
+          <w:rFonts w:cstheme="minorHAnsi"/>
+          <w:noProof/>
+          <w:color w:val="000000" w:themeColor="text1"/>
+          <w:lang w:val="en-US"/>
+        </w:rPr>
+        <w:drawing>
+          <wp:anchor distT="0" distB="0" distL="114300" distR="114300" simplePos="0" relativeHeight="251711488" behindDoc="0" locked="0" layoutInCell="1" allowOverlap="1" wp14:anchorId="7723543F" wp14:editId="2163D95E">
+            <wp:simplePos x="0" y="0"/>
+            <wp:positionH relativeFrom="column">
+              <wp:posOffset>2477135</wp:posOffset>
+            </wp:positionH>
+            <wp:positionV relativeFrom="paragraph">
+              <wp:posOffset>607755</wp:posOffset>
+            </wp:positionV>
+            <wp:extent cx="3102610" cy="1009015"/>
+            <wp:effectExtent l="0" t="0" r="2540" b="635"/>
+            <wp:wrapThrough wrapText="bothSides">
+              <wp:wrapPolygon edited="0">
+                <wp:start x="0" y="0"/>
+                <wp:lineTo x="0" y="21206"/>
+                <wp:lineTo x="21485" y="21206"/>
+                <wp:lineTo x="21485" y="0"/>
+                <wp:lineTo x="0" y="0"/>
+              </wp:wrapPolygon>
+            </wp:wrapThrough>
+            <wp:docPr id="71" name="Imagen 71"/>
+            <wp:cNvGraphicFramePr>
+              <a:graphicFrameLocks xmlns:a="http://schemas.openxmlformats.org/drawingml/2006/main" noChangeAspect="1"/>
+            </wp:cNvGraphicFramePr>
+            <a:graphic xmlns:a="http://schemas.openxmlformats.org/drawingml/2006/main">
+              <a:graphicData uri="http://schemas.openxmlformats.org/drawingml/2006/picture">
+                <pic:pic xmlns:pic="http://schemas.openxmlformats.org/drawingml/2006/picture">
+                  <pic:nvPicPr>
+                    <pic:cNvPr id="1" name=""/>
+                    <pic:cNvPicPr/>
+                  </pic:nvPicPr>
+                  <pic:blipFill>
+                    <a:blip r:embed="rId49" cstate="print">
+                      <a:extLst>
+                        <a:ext uri="{28A0092B-C50C-407E-A947-70E740481C1C}">
+                          <a14:useLocalDpi xmlns:a14="http://schemas.microsoft.com/office/drawing/2010/main" val="0"/>
+                        </a:ext>
+                      </a:extLst>
+                    </a:blip>
+                    <a:stretch>
+                      <a:fillRect/>
+                    </a:stretch>
+                  </pic:blipFill>
+                  <pic:spPr>
+                    <a:xfrm>
+                      <a:off x="0" y="0"/>
+                      <a:ext cx="3102610" cy="1009015"/>
+                    </a:xfrm>
+                    <a:prstGeom prst="rect">
+                      <a:avLst/>
+                    </a:prstGeom>
+                  </pic:spPr>
+                </pic:pic>
+              </a:graphicData>
+            </a:graphic>
+            <wp14:sizeRelH relativeFrom="margin">
+              <wp14:pctWidth>0</wp14:pctWidth>
+            </wp14:sizeRelH>
+            <wp14:sizeRelV relativeFrom="margin">
+              <wp14:pctHeight>0</wp14:pctHeight>
+            </wp14:sizeRelV>
+          </wp:anchor>
+        </w:drawing>
+      </w:r>
+      <w:r>
+        <w:rPr>
+          <w:lang w:val="es-ES"/>
+        </w:rPr>
+        <w:t>L</w:t>
+      </w:r>
+      <w:r>
+        <w:rPr>
+          <w:lang w:val="es-ES"/>
+        </w:rPr>
+        <w:t xml:space="preserve">as ofertas se pueden </w:t>
+      </w:r>
+      <w:r>
+        <w:rPr>
+          <w:b/>
+          <w:lang w:val="es-ES"/>
+        </w:rPr>
+        <w:t>Duplicar</w:t>
+      </w:r>
+      <w:r>
+        <w:rPr>
+          <w:b/>
+          <w:lang w:val="es-ES"/>
+        </w:rPr>
+        <w:t xml:space="preserve"> </w:t>
+      </w:r>
+      <w:r>
+        <w:rPr>
+          <w:lang w:val="es-ES"/>
+        </w:rPr>
+        <w:t>solo</w:t>
+      </w:r>
+      <w:r>
+        <w:rPr>
+          <w:lang w:val="es-ES"/>
+        </w:rPr>
+        <w:t xml:space="preserve"> si se encuentran en estado </w:t>
+      </w:r>
+      <w:r>
+        <w:rPr>
+          <w:color w:val="00B050"/>
+          <w:lang w:val="es-ES"/>
+        </w:rPr>
+        <w:t>A</w:t>
+      </w:r>
+      <w:r>
+        <w:rPr>
+          <w:color w:val="00B050"/>
+          <w:lang w:val="es-ES"/>
+        </w:rPr>
+        <w:t xml:space="preserve">ctiva </w:t>
+      </w:r>
+      <w:r>
+        <w:rPr>
+          <w:color w:val="000000" w:themeColor="text1"/>
+          <w:lang w:val="es-ES"/>
+        </w:rPr>
+        <w:t>o</w:t>
+      </w:r>
+      <w:r>
+        <w:rPr>
+          <w:color w:val="000000" w:themeColor="text1"/>
+          <w:lang w:val="es-ES"/>
+        </w:rPr>
+        <w:t xml:space="preserve"> </w:t>
+      </w:r>
+      <w:r>
+        <w:rPr>
+          <w:color w:val="FF0000"/>
+          <w:lang w:val="es-ES"/>
+        </w:rPr>
+        <w:t>Rechazada</w:t>
+      </w:r>
+      <w:r>
+        <w:rPr>
+          <w:color w:val="000000" w:themeColor="text1"/>
+          <w:lang w:val="es-ES"/>
+        </w:rPr>
+        <w:t xml:space="preserve">, para hacerlo no dirigimos a </w:t>
+      </w:r>
+      <w:r>
+        <w:rPr>
+          <w:color w:val="000000" w:themeColor="text1"/>
+          <w:lang w:val="es-ES"/>
+        </w:rPr>
+        <w:drawing>
+          <wp:inline distT="0" distB="0" distL="0" distR="0" wp14:anchorId="6E2CF458" wp14:editId="4DA6CF3A">
+            <wp:extent cx="154440" cy="187200"/>
+            <wp:effectExtent l="0" t="0" r="0" b="3810"/>
+            <wp:docPr id="68" name="Imagen 68"/>
+            <wp:cNvGraphicFramePr>
+              <a:graphicFrameLocks xmlns:a="http://schemas.openxmlformats.org/drawingml/2006/main" noChangeAspect="1"/>
+            </wp:cNvGraphicFramePr>
+            <a:graphic xmlns:a="http://schemas.openxmlformats.org/drawingml/2006/main">
+              <a:graphicData uri="http://schemas.openxmlformats.org/drawingml/2006/picture">
+                <pic:pic xmlns:pic="http://schemas.openxmlformats.org/drawingml/2006/picture">
+                  <pic:nvPicPr>
+                    <pic:cNvPr id="1" name=""/>
+                    <pic:cNvPicPr/>
+                  </pic:nvPicPr>
+                  <pic:blipFill>
+                    <a:blip r:embed="rId52"/>
+                    <a:stretch>
+                      <a:fillRect/>
+                    </a:stretch>
+                  </pic:blipFill>
+                  <pic:spPr>
+                    <a:xfrm>
+                      <a:off x="0" y="0"/>
+                      <a:ext cx="163690" cy="198412"/>
+                    </a:xfrm>
+                    <a:prstGeom prst="rect">
+                      <a:avLst/>
+                    </a:prstGeom>
+                  </pic:spPr>
+                </pic:pic>
+              </a:graphicData>
+            </a:graphic>
+          </wp:inline>
+        </w:drawing>
+      </w:r>
+      <w:r>
+        <w:rPr>
+          <w:color w:val="000000" w:themeColor="text1"/>
+          <w:lang w:val="es-ES"/>
+        </w:rPr>
+        <w:t xml:space="preserve"> </w:t>
+      </w:r>
+      <w:r>
+        <w:rPr>
+          <w:b/>
+          <w:color w:val="FFC000"/>
+          <w:lang w:val="es-ES"/>
+        </w:rPr>
+        <w:t>Ofertas</w:t>
+      </w:r>
+      <w:r>
+        <w:rPr>
+          <w:b/>
+          <w:color w:val="FFC000"/>
+          <w:lang w:val="es-ES"/>
+        </w:rPr>
+        <w:t xml:space="preserve"> </w:t>
+      </w:r>
+      <w:r>
+        <w:rPr>
+          <w:color w:val="000000" w:themeColor="text1"/>
+          <w:lang w:val="es-ES"/>
+        </w:rPr>
+        <w:t xml:space="preserve">luego al tipo de oferta a </w:t>
+      </w:r>
+      <w:r>
+        <w:rPr>
+          <w:color w:val="000000" w:themeColor="text1"/>
+          <w:lang w:val="es-ES"/>
+        </w:rPr>
+        <w:t>duplicar</w:t>
+      </w:r>
+      <w:r>
+        <w:rPr>
+          <w:color w:val="000000" w:themeColor="text1"/>
+          <w:lang w:val="es-ES"/>
+        </w:rPr>
+        <w:t xml:space="preserve"> sea activa o rechazada, ahora buscamos la oferta que vamos a </w:t>
+      </w:r>
+      <w:r>
+        <w:rPr>
+          <w:color w:val="000000" w:themeColor="text1"/>
+          <w:lang w:val="es-ES"/>
+        </w:rPr>
+        <w:t>duplicar</w:t>
+      </w:r>
+      <w:r>
+        <w:rPr>
+          <w:color w:val="000000" w:themeColor="text1"/>
+          <w:lang w:val="es-ES"/>
+        </w:rPr>
+        <w:t xml:space="preserve"> y presionamos </w:t>
+      </w:r>
+      <w:r>
+        <w:rPr>
+          <w:color w:val="000000" w:themeColor="text1"/>
+          <w:lang w:val="es-ES"/>
+        </w:rPr>
+        <w:drawing>
+          <wp:inline distT="0" distB="0" distL="0" distR="0" wp14:anchorId="1368B645" wp14:editId="33253282">
+            <wp:extent cx="170550" cy="153495"/>
+            <wp:effectExtent l="0" t="0" r="1270" b="0"/>
+            <wp:docPr id="70" name="Imagen 70"/>
+            <wp:cNvGraphicFramePr>
+              <a:graphicFrameLocks xmlns:a="http://schemas.openxmlformats.org/drawingml/2006/main" noChangeAspect="1"/>
+            </wp:cNvGraphicFramePr>
+            <a:graphic xmlns:a="http://schemas.openxmlformats.org/drawingml/2006/main">
+              <a:graphicData uri="http://schemas.openxmlformats.org/drawingml/2006/picture">
+                <pic:pic xmlns:pic="http://schemas.openxmlformats.org/drawingml/2006/picture">
+                  <pic:nvPicPr>
+                    <pic:cNvPr id="1" name=""/>
+                    <pic:cNvPicPr/>
+                  </pic:nvPicPr>
+                  <pic:blipFill>
+                    <a:blip r:embed="rId54"/>
+                    <a:stretch>
+                      <a:fillRect/>
+                    </a:stretch>
+                  </pic:blipFill>
+                  <pic:spPr>
+                    <a:xfrm>
+                      <a:off x="0" y="0"/>
+                      <a:ext cx="176036" cy="158433"/>
+                    </a:xfrm>
+                    <a:prstGeom prst="rect">
+                      <a:avLst/>
+                    </a:prstGeom>
+                  </pic:spPr>
+                </pic:pic>
+              </a:graphicData>
+            </a:graphic>
+          </wp:inline>
+        </w:drawing>
+      </w:r>
+      <w:r>
+        <w:rPr>
+          <w:color w:val="000000" w:themeColor="text1"/>
+          <w:lang w:val="es-ES"/>
+        </w:rPr>
+        <w:t xml:space="preserve"> , se direccionara a </w:t>
+      </w:r>
+      <w:r>
+        <w:rPr>
+          <w:rFonts w:ascii="Inter" w:hAnsi="Inter"/>
+          <w:b/>
+          <w:color w:val="000000" w:themeColor="text1"/>
+          <w:lang w:val="es-ES"/>
+        </w:rPr>
+        <w:t>Form</w:t>
+      </w:r>
+      <w:r>
+        <w:rPr>
+          <w:rFonts w:ascii="Inter" w:hAnsi="Inter"/>
+          <w:b/>
+          <w:color w:val="000000" w:themeColor="text1"/>
+          <w:lang w:val="es-ES"/>
+        </w:rPr>
+        <w:t xml:space="preserve">ulario de </w:t>
+      </w:r>
+      <w:r>
+        <w:rPr>
+          <w:rFonts w:ascii="Inter" w:hAnsi="Inter"/>
+          <w:b/>
+          <w:color w:val="FFC000"/>
+          <w:lang w:val="es-ES"/>
+        </w:rPr>
+        <w:t xml:space="preserve">oferta </w:t>
+      </w:r>
+      <w:r>
+        <w:rPr>
+          <w:rFonts w:ascii="Inter" w:hAnsi="Inter"/>
+          <w:b/>
+          <w:color w:val="000000" w:themeColor="text1"/>
+          <w:lang w:val="es-ES"/>
+        </w:rPr>
+        <w:t>laboral</w:t>
+      </w:r>
+      <w:r>
+        <w:rPr>
+          <w:rFonts w:ascii="Inter" w:hAnsi="Inter"/>
+          <w:b/>
+          <w:color w:val="000000" w:themeColor="text1"/>
+          <w:lang w:val="es-ES"/>
+        </w:rPr>
+        <w:t xml:space="preserve"> </w:t>
+      </w:r>
+      <w:r>
+        <w:rPr>
+          <w:rFonts w:cstheme="minorHAnsi"/>
+          <w:color w:val="000000" w:themeColor="text1"/>
+          <w:lang w:val="es-ES"/>
+        </w:rPr>
+        <w:t>haga los cambio</w:t>
+      </w:r>
+      <w:r>
+        <w:rPr>
+          <w:rFonts w:cstheme="minorHAnsi"/>
+          <w:color w:val="000000" w:themeColor="text1"/>
+          <w:lang w:val="es-ES"/>
+        </w:rPr>
+        <w:t>s</w:t>
+      </w:r>
+      <w:r>
+        <w:rPr>
+          <w:rFonts w:cstheme="minorHAnsi"/>
+          <w:color w:val="000000" w:themeColor="text1"/>
+          <w:lang w:val="es-ES"/>
+        </w:rPr>
+        <w:t xml:space="preserve"> necesario y presione</w:t>
+      </w:r>
+      <w:r>
+        <w:rPr>
+          <w:rFonts w:cstheme="minorHAnsi"/>
+          <w:color w:val="000000" w:themeColor="text1"/>
+          <w:lang w:val="es-ES"/>
+        </w:rPr>
+        <w:t xml:space="preserve"> </w:t>
+      </w:r>
+      <w:r>
+        <w:rPr>
+          <w:rFonts w:cstheme="minorHAnsi"/>
+          <w:b/>
+          <w:color w:val="FFC000"/>
+          <w:lang w:val="es-ES"/>
+        </w:rPr>
+        <w:t>Publicar Oferta</w:t>
+      </w:r>
+      <w:r>
+        <w:rPr>
+          <w:rFonts w:cstheme="minorHAnsi"/>
+          <w:color w:val="000000" w:themeColor="text1"/>
+          <w:lang w:val="es-ES"/>
+        </w:rPr>
+        <w:t>, si la oferta se editó correctamente saldrá el siguiente mensaje en pantalla.</w:t>
+      </w:r>
+      <w:r>
+        <w:rPr>
+          <w:rFonts w:cstheme="minorHAnsi"/>
+          <w:color w:val="000000" w:themeColor="text1"/>
+          <w:lang w:val="es-ES"/>
+        </w:rPr>
+        <w:t xml:space="preserve"> </w:t>
+      </w:r>
+      <w:r>
+        <w:rPr>
+          <w:rFonts w:cstheme="minorHAnsi"/>
+          <w:color w:val="000000" w:themeColor="text1"/>
+          <w:lang w:val="es-ES"/>
+        </w:rPr>
+        <w:t>Ahora espera que aprueben la oferta.</w:t>
+      </w:r>
+    </w:p>
+    <w:p>
+      <w:pPr>
+        <w:pStyle w:val="Subttulo"/>
+        <w:rPr>
+          <w:lang w:val="es-ES"/>
+        </w:rPr>
+      </w:pPr>
+      <w:r>
+        <w:rPr>
+          <w:lang w:val="es-ES"/>
+        </w:rPr>
+        <w:t>3.3.4 Renovar Oferta</w:t>
+      </w:r>
+    </w:p>
+    <w:p>
+      <w:pPr>
+        <w:jc w:val="both"/>
+        <w:rPr>
+          <w:lang w:val="es-ES"/>
+        </w:rPr>
+      </w:pPr>
+      <w:bookmarkStart w:id="22" w:name="_GoBack"/>
+      <w:r>
+        <w:rPr>
+          <w:rFonts w:cstheme="minorHAnsi"/>
+          <w:noProof/>
+          <w:color w:val="000000" w:themeColor="text1"/>
+          <w:lang w:val="en-US"/>
+        </w:rPr>
+        <w:drawing>
+          <wp:anchor distT="0" distB="0" distL="114300" distR="114300" simplePos="0" relativeHeight="251713536" behindDoc="0" locked="0" layoutInCell="1" allowOverlap="1" wp14:anchorId="549B16B8" wp14:editId="5CC36F8D">
+            <wp:simplePos x="0" y="0"/>
+            <wp:positionH relativeFrom="column">
+              <wp:posOffset>2390400</wp:posOffset>
+            </wp:positionH>
+            <wp:positionV relativeFrom="paragraph">
+              <wp:posOffset>577980</wp:posOffset>
+            </wp:positionV>
+            <wp:extent cx="3102610" cy="1009015"/>
+            <wp:effectExtent l="0" t="0" r="2540" b="635"/>
+            <wp:wrapThrough wrapText="bothSides">
+              <wp:wrapPolygon edited="0">
+                <wp:start x="0" y="0"/>
+                <wp:lineTo x="0" y="21206"/>
+                <wp:lineTo x="21485" y="21206"/>
+                <wp:lineTo x="21485" y="0"/>
+                <wp:lineTo x="0" y="0"/>
+              </wp:wrapPolygon>
+            </wp:wrapThrough>
+            <wp:docPr id="76" name="Imagen 76"/>
+            <wp:cNvGraphicFramePr>
+              <a:graphicFrameLocks xmlns:a="http://schemas.openxmlformats.org/drawingml/2006/main" noChangeAspect="1"/>
+            </wp:cNvGraphicFramePr>
+            <a:graphic xmlns:a="http://schemas.openxmlformats.org/drawingml/2006/main">
+              <a:graphicData uri="http://schemas.openxmlformats.org/drawingml/2006/picture">
+                <pic:pic xmlns:pic="http://schemas.openxmlformats.org/drawingml/2006/picture">
+                  <pic:nvPicPr>
+                    <pic:cNvPr id="1" name=""/>
+                    <pic:cNvPicPr/>
+                  </pic:nvPicPr>
+                  <pic:blipFill>
+                    <a:blip r:embed="rId49" cstate="print">
+                      <a:extLst>
+                        <a:ext uri="{28A0092B-C50C-407E-A947-70E740481C1C}">
+                          <a14:useLocalDpi xmlns:a14="http://schemas.microsoft.com/office/drawing/2010/main" val="0"/>
+                        </a:ext>
+                      </a:extLst>
+                    </a:blip>
+                    <a:stretch>
+                      <a:fillRect/>
+                    </a:stretch>
+                  </pic:blipFill>
+                  <pic:spPr>
+                    <a:xfrm>
+                      <a:off x="0" y="0"/>
+                      <a:ext cx="3102610" cy="1009015"/>
+                    </a:xfrm>
+                    <a:prstGeom prst="rect">
+                      <a:avLst/>
+                    </a:prstGeom>
+                  </pic:spPr>
+                </pic:pic>
+              </a:graphicData>
+            </a:graphic>
+            <wp14:sizeRelH relativeFrom="margin">
+              <wp14:pctWidth>0</wp14:pctWidth>
+            </wp14:sizeRelH>
+            <wp14:sizeRelV relativeFrom="margin">
+              <wp14:pctHeight>0</wp14:pctHeight>
+            </wp14:sizeRelV>
+          </wp:anchor>
+        </w:drawing>
+      </w:r>
+      <w:bookmarkEnd w:id="22"/>
+      <w:r>
+        <w:rPr>
+          <w:lang w:val="es-ES"/>
+        </w:rPr>
+        <w:t xml:space="preserve">Las ofertas se pueden </w:t>
+      </w:r>
+      <w:r>
+        <w:rPr>
+          <w:b/>
+          <w:lang w:val="es-ES"/>
+        </w:rPr>
+        <w:t>Renovar</w:t>
+      </w:r>
+      <w:r>
+        <w:rPr>
+          <w:b/>
+          <w:lang w:val="es-ES"/>
+        </w:rPr>
+        <w:t xml:space="preserve"> </w:t>
+      </w:r>
+      <w:r>
+        <w:rPr>
+          <w:lang w:val="es-ES"/>
+        </w:rPr>
+        <w:t>solo</w:t>
+      </w:r>
+      <w:r>
+        <w:rPr>
+          <w:lang w:val="es-ES"/>
+        </w:rPr>
+        <w:t xml:space="preserve"> si se encuentran en estado </w:t>
+      </w:r>
+      <w:r>
+        <w:rPr>
+          <w:color w:val="FF0000"/>
+          <w:lang w:val="es-ES"/>
+        </w:rPr>
+        <w:t>Vencida</w:t>
+      </w:r>
+      <w:r>
+        <w:rPr>
+          <w:color w:val="000000" w:themeColor="text1"/>
+          <w:lang w:val="es-ES"/>
+        </w:rPr>
+        <w:t xml:space="preserve">, para hacerlo no dirigimos a </w:t>
+      </w:r>
+      <w:r>
+        <w:rPr>
+          <w:color w:val="000000" w:themeColor="text1"/>
+          <w:lang w:val="es-ES"/>
+        </w:rPr>
+        <w:drawing>
+          <wp:inline distT="0" distB="0" distL="0" distR="0" wp14:anchorId="6DFD88D5" wp14:editId="327748F1">
+            <wp:extent cx="154440" cy="187200"/>
+            <wp:effectExtent l="0" t="0" r="0" b="3810"/>
+            <wp:docPr id="72" name="Imagen 72"/>
+            <wp:cNvGraphicFramePr>
+              <a:graphicFrameLocks xmlns:a="http://schemas.openxmlformats.org/drawingml/2006/main" noChangeAspect="1"/>
+            </wp:cNvGraphicFramePr>
+            <a:graphic xmlns:a="http://schemas.openxmlformats.org/drawingml/2006/main">
+              <a:graphicData uri="http://schemas.openxmlformats.org/drawingml/2006/picture">
+                <pic:pic xmlns:pic="http://schemas.openxmlformats.org/drawingml/2006/picture">
+                  <pic:nvPicPr>
+                    <pic:cNvPr id="1" name=""/>
+                    <pic:cNvPicPr/>
+                  </pic:nvPicPr>
+                  <pic:blipFill>
+                    <a:blip r:embed="rId52"/>
+                    <a:stretch>
+                      <a:fillRect/>
+                    </a:stretch>
+                  </pic:blipFill>
+                  <pic:spPr>
+                    <a:xfrm>
+                      <a:off x="0" y="0"/>
+                      <a:ext cx="163690" cy="198412"/>
+                    </a:xfrm>
+                    <a:prstGeom prst="rect">
+                      <a:avLst/>
+                    </a:prstGeom>
+                  </pic:spPr>
+                </pic:pic>
+              </a:graphicData>
+            </a:graphic>
+          </wp:inline>
+        </w:drawing>
+      </w:r>
+      <w:r>
+        <w:rPr>
+          <w:color w:val="000000" w:themeColor="text1"/>
+          <w:lang w:val="es-ES"/>
+        </w:rPr>
+        <w:t xml:space="preserve"> </w:t>
+      </w:r>
+      <w:r>
+        <w:rPr>
+          <w:b/>
+          <w:color w:val="FFC000"/>
+          <w:lang w:val="es-ES"/>
+        </w:rPr>
+        <w:t>Ofertas</w:t>
+      </w:r>
+      <w:r>
+        <w:rPr>
+          <w:b/>
+          <w:color w:val="FFC000"/>
+          <w:lang w:val="es-ES"/>
+        </w:rPr>
+        <w:t xml:space="preserve"> </w:t>
+      </w:r>
+      <w:r>
+        <w:rPr>
+          <w:color w:val="000000" w:themeColor="text1"/>
+          <w:lang w:val="es-ES"/>
+        </w:rPr>
+        <w:t>luego</w:t>
+      </w:r>
+      <w:r>
+        <w:rPr>
+          <w:color w:val="000000" w:themeColor="text1"/>
+          <w:lang w:val="es-ES"/>
+        </w:rPr>
+        <w:t xml:space="preserve"> a </w:t>
+      </w:r>
+      <w:r>
+        <w:rPr>
+          <w:color w:val="000000" w:themeColor="text1"/>
+          <w:lang w:val="es-ES"/>
+        </w:rPr>
+        <w:drawing>
+          <wp:inline distT="0" distB="0" distL="0" distR="0" wp14:anchorId="25361F3E" wp14:editId="28595143">
+            <wp:extent cx="160650" cy="151200"/>
+            <wp:effectExtent l="0" t="0" r="0" b="1270"/>
+            <wp:docPr id="74" name="Imagen 74"/>
+            <wp:cNvGraphicFramePr>
+              <a:graphicFrameLocks xmlns:a="http://schemas.openxmlformats.org/drawingml/2006/main" noChangeAspect="1"/>
+            </wp:cNvGraphicFramePr>
+            <a:graphic xmlns:a="http://schemas.openxmlformats.org/drawingml/2006/main">
+              <a:graphicData uri="http://schemas.openxmlformats.org/drawingml/2006/picture">
+                <pic:pic xmlns:pic="http://schemas.openxmlformats.org/drawingml/2006/picture">
+                  <pic:nvPicPr>
+                    <pic:cNvPr id="1" name=""/>
+                    <pic:cNvPicPr/>
+                  </pic:nvPicPr>
+                  <pic:blipFill>
+                    <a:blip r:embed="rId55"/>
+                    <a:stretch>
+                      <a:fillRect/>
+                    </a:stretch>
+                  </pic:blipFill>
+                  <pic:spPr>
+                    <a:xfrm>
+                      <a:off x="0" y="0"/>
+                      <a:ext cx="178952" cy="168425"/>
+                    </a:xfrm>
+                    <a:prstGeom prst="rect">
+                      <a:avLst/>
+                    </a:prstGeom>
+                  </pic:spPr>
+                </pic:pic>
+              </a:graphicData>
+            </a:graphic>
+          </wp:inline>
+        </w:drawing>
+      </w:r>
+      <w:r>
+        <w:rPr>
+          <w:color w:val="000000" w:themeColor="text1"/>
+          <w:lang w:val="es-ES"/>
+        </w:rPr>
+        <w:t xml:space="preserve"> </w:t>
+      </w:r>
+      <w:r>
+        <w:rPr>
+          <w:b/>
+          <w:color w:val="FFC000"/>
+          <w:lang w:val="es-ES"/>
+        </w:rPr>
+        <w:t>Ofertas</w:t>
+      </w:r>
+      <w:r>
+        <w:rPr>
+          <w:b/>
+          <w:color w:val="FFC000"/>
+          <w:lang w:val="es-ES"/>
+        </w:rPr>
+        <w:t xml:space="preserve"> vencidas</w:t>
+      </w:r>
+      <w:r>
+        <w:rPr>
+          <w:color w:val="000000" w:themeColor="text1"/>
+          <w:lang w:val="es-ES"/>
+        </w:rPr>
+        <w:t xml:space="preserve">, ahora buscamos la oferta que vamos a </w:t>
+      </w:r>
+      <w:r>
+        <w:rPr>
+          <w:color w:val="000000" w:themeColor="text1"/>
+          <w:lang w:val="es-ES"/>
+        </w:rPr>
+        <w:t>renovar</w:t>
+      </w:r>
+      <w:r>
+        <w:rPr>
+          <w:color w:val="000000" w:themeColor="text1"/>
+          <w:lang w:val="es-ES"/>
+        </w:rPr>
+        <w:t xml:space="preserve"> y presionamos </w:t>
+      </w:r>
+      <w:r>
+        <w:rPr>
+          <w:color w:val="000000" w:themeColor="text1"/>
+          <w:lang w:val="es-ES"/>
+        </w:rPr>
+        <w:drawing>
+          <wp:inline distT="0" distB="0" distL="0" distR="0" wp14:anchorId="058F329D" wp14:editId="61955825">
+            <wp:extent cx="186300" cy="165600"/>
+            <wp:effectExtent l="0" t="0" r="4445" b="6350"/>
+            <wp:docPr id="75" name="Imagen 75"/>
+            <wp:cNvGraphicFramePr>
+              <a:graphicFrameLocks xmlns:a="http://schemas.openxmlformats.org/drawingml/2006/main" noChangeAspect="1"/>
+            </wp:cNvGraphicFramePr>
+            <a:graphic xmlns:a="http://schemas.openxmlformats.org/drawingml/2006/main">
+              <a:graphicData uri="http://schemas.openxmlformats.org/drawingml/2006/picture">
+                <pic:pic xmlns:pic="http://schemas.openxmlformats.org/drawingml/2006/picture">
+                  <pic:nvPicPr>
+                    <pic:cNvPr id="1" name=""/>
+                    <pic:cNvPicPr/>
+                  </pic:nvPicPr>
+                  <pic:blipFill>
+                    <a:blip r:embed="rId56"/>
+                    <a:stretch>
+                      <a:fillRect/>
+                    </a:stretch>
+                  </pic:blipFill>
+                  <pic:spPr>
+                    <a:xfrm>
+                      <a:off x="0" y="0"/>
+                      <a:ext cx="191748" cy="170443"/>
+                    </a:xfrm>
+                    <a:prstGeom prst="rect">
+                      <a:avLst/>
+                    </a:prstGeom>
+                  </pic:spPr>
+                </pic:pic>
+              </a:graphicData>
+            </a:graphic>
+          </wp:inline>
+        </w:drawing>
+      </w:r>
+      <w:r>
+        <w:rPr>
+          <w:color w:val="000000" w:themeColor="text1"/>
+          <w:lang w:val="es-ES"/>
+        </w:rPr>
+        <w:t xml:space="preserve"> , se direccionara a </w:t>
+      </w:r>
+      <w:r>
+        <w:rPr>
+          <w:rFonts w:ascii="Inter" w:hAnsi="Inter"/>
+          <w:b/>
+          <w:color w:val="000000" w:themeColor="text1"/>
+          <w:lang w:val="es-ES"/>
+        </w:rPr>
+        <w:t>Form</w:t>
+      </w:r>
+      <w:r>
+        <w:rPr>
+          <w:rFonts w:ascii="Inter" w:hAnsi="Inter"/>
+          <w:b/>
+          <w:color w:val="000000" w:themeColor="text1"/>
+          <w:lang w:val="es-ES"/>
+        </w:rPr>
+        <w:t xml:space="preserve">ulario de </w:t>
+      </w:r>
+      <w:r>
+        <w:rPr>
+          <w:rFonts w:ascii="Inter" w:hAnsi="Inter"/>
+          <w:b/>
+          <w:color w:val="FFC000"/>
+          <w:lang w:val="es-ES"/>
+        </w:rPr>
+        <w:t xml:space="preserve">oferta </w:t>
+      </w:r>
+      <w:r>
+        <w:rPr>
+          <w:rFonts w:ascii="Inter" w:hAnsi="Inter"/>
+          <w:b/>
+          <w:color w:val="000000" w:themeColor="text1"/>
+          <w:lang w:val="es-ES"/>
+        </w:rPr>
+        <w:t>laboral</w:t>
+      </w:r>
+      <w:r>
+        <w:rPr>
+          <w:rFonts w:ascii="Inter" w:hAnsi="Inter"/>
+          <w:b/>
+          <w:color w:val="000000" w:themeColor="text1"/>
+          <w:lang w:val="es-ES"/>
+        </w:rPr>
+        <w:t xml:space="preserve"> </w:t>
+      </w:r>
+      <w:r>
+        <w:rPr>
+          <w:rFonts w:cstheme="minorHAnsi"/>
+          <w:color w:val="000000" w:themeColor="text1"/>
+          <w:lang w:val="es-ES"/>
+        </w:rPr>
+        <w:t>haga los cambio</w:t>
+      </w:r>
+      <w:r>
+        <w:rPr>
+          <w:rFonts w:cstheme="minorHAnsi"/>
+          <w:color w:val="000000" w:themeColor="text1"/>
+          <w:lang w:val="es-ES"/>
+        </w:rPr>
+        <w:t>s</w:t>
+      </w:r>
+      <w:r>
+        <w:rPr>
+          <w:rFonts w:cstheme="minorHAnsi"/>
+          <w:color w:val="000000" w:themeColor="text1"/>
+          <w:lang w:val="es-ES"/>
+        </w:rPr>
+        <w:t xml:space="preserve"> necesario y presione</w:t>
+      </w:r>
+      <w:r>
+        <w:rPr>
+          <w:rFonts w:cstheme="minorHAnsi"/>
+          <w:color w:val="000000" w:themeColor="text1"/>
+          <w:lang w:val="es-ES"/>
+        </w:rPr>
+        <w:t xml:space="preserve"> </w:t>
+      </w:r>
+      <w:r>
+        <w:rPr>
+          <w:rFonts w:cstheme="minorHAnsi"/>
+          <w:b/>
+          <w:color w:val="FFC000"/>
+          <w:lang w:val="es-ES"/>
+        </w:rPr>
+        <w:t>Publicar Oferta</w:t>
+      </w:r>
+      <w:r>
+        <w:rPr>
+          <w:rFonts w:cstheme="minorHAnsi"/>
+          <w:color w:val="000000" w:themeColor="text1"/>
+          <w:lang w:val="es-ES"/>
+        </w:rPr>
+        <w:t>, si la oferta se editó correctamente saldrá el siguiente mensaje en pantalla.</w:t>
+      </w:r>
+      <w:r>
+        <w:rPr>
+          <w:rFonts w:cstheme="minorHAnsi"/>
+          <w:color w:val="000000" w:themeColor="text1"/>
+          <w:lang w:val="es-ES"/>
+        </w:rPr>
+        <w:t xml:space="preserve"> </w:t>
+      </w:r>
+      <w:r>
+        <w:rPr>
+          <w:rFonts w:cstheme="minorHAnsi"/>
+          <w:color w:val="000000" w:themeColor="text1"/>
+          <w:lang w:val="es-ES"/>
+        </w:rPr>
+        <w:t>Ahora espera que aprueben la oferta.</w:t>
+      </w:r>
+      <w:r>
+        <w:rPr>
+          <w:rFonts w:cstheme="minorHAnsi"/>
+          <w:noProof/>
+          <w:color w:val="000000" w:themeColor="text1"/>
+          <w:lang w:val="es-ES"/>
+        </w:rPr>
+        <w:t xml:space="preserve"> </w:t>
+      </w:r>
+    </w:p>
+    <w:p>
+      <w:pPr>
+        <w:pStyle w:val="Subttulo"/>
+        <w:rPr>
+          <w:lang w:val="es-ES"/>
+        </w:rPr>
+      </w:pPr>
+      <w:r>
+        <w:rPr>
+          <w:lang w:val="es-ES"/>
+        </w:rPr>
+        <w:t>3.3.</w:t>
+      </w:r>
+      <w:r>
+        <w:rPr>
+          <w:lang w:val="es-ES"/>
+        </w:rPr>
+        <w:t>5</w:t>
+      </w:r>
+      <w:r>
+        <w:rPr>
+          <w:lang w:val="es-ES"/>
+        </w:rPr>
+        <w:t xml:space="preserve"> Eliminar Oferta</w:t>
+      </w:r>
+    </w:p>
+    <w:p>
+      <w:pPr>
+        <w:rPr>
+          <w:rFonts w:cstheme="minorHAnsi"/>
+          <w:color w:val="000000" w:themeColor="text1"/>
+          <w:lang w:val="es-ES"/>
+        </w:rPr>
+      </w:pPr>
+      <w:r>
+        <w:rPr>
+          <w:rFonts w:cstheme="minorHAnsi"/>
+          <w:color w:val="000000" w:themeColor="text1"/>
+          <w:lang w:val="es-ES"/>
+        </w:rPr>
+        <w:drawing>
+          <wp:anchor distT="0" distB="0" distL="114300" distR="114300" simplePos="0" relativeHeight="251709440" behindDoc="0" locked="0" layoutInCell="1" allowOverlap="1" wp14:anchorId="338E42F8" wp14:editId="73AC00A1">
+            <wp:simplePos x="0" y="0"/>
+            <wp:positionH relativeFrom="column">
+              <wp:posOffset>1302785</wp:posOffset>
+            </wp:positionH>
+            <wp:positionV relativeFrom="paragraph">
+              <wp:posOffset>629480</wp:posOffset>
+            </wp:positionV>
+            <wp:extent cx="1417955" cy="127000"/>
+            <wp:effectExtent l="0" t="0" r="0" b="6350"/>
+            <wp:wrapThrough wrapText="bothSides">
+              <wp:wrapPolygon edited="0">
+                <wp:start x="0" y="0"/>
+                <wp:lineTo x="0" y="19440"/>
+                <wp:lineTo x="21184" y="19440"/>
+                <wp:lineTo x="21184" y="0"/>
+                <wp:lineTo x="0" y="0"/>
+              </wp:wrapPolygon>
+            </wp:wrapThrough>
+            <wp:docPr id="67" name="Imagen 67"/>
+            <wp:cNvGraphicFramePr>
+              <a:graphicFrameLocks xmlns:a="http://schemas.openxmlformats.org/drawingml/2006/main" noChangeAspect="1"/>
+            </wp:cNvGraphicFramePr>
+            <a:graphic xmlns:a="http://schemas.openxmlformats.org/drawingml/2006/main">
+              <a:graphicData uri="http://schemas.openxmlformats.org/drawingml/2006/picture">
+                <pic:pic xmlns:pic="http://schemas.openxmlformats.org/drawingml/2006/picture">
+                  <pic:nvPicPr>
+                    <pic:cNvPr id="1" name=""/>
+                    <pic:cNvPicPr/>
+                  </pic:nvPicPr>
+                  <pic:blipFill rotWithShape="1">
+                    <a:blip r:embed="rId57">
+                      <a:extLst>
+                        <a:ext uri="{28A0092B-C50C-407E-A947-70E740481C1C}">
+                          <a14:useLocalDpi xmlns:a14="http://schemas.microsoft.com/office/drawing/2010/main" val="0"/>
+                        </a:ext>
+                      </a:extLst>
+                    </a:blip>
+                    <a:srcRect t="31172" b="-1"/>
+                    <a:stretch/>
+                  </pic:blipFill>
+                  <pic:spPr bwMode="auto">
+                    <a:xfrm>
+                      <a:off x="0" y="0"/>
+                      <a:ext cx="1417955" cy="127000"/>
+                    </a:xfrm>
+                    <a:prstGeom prst="rect">
+                      <a:avLst/>
+                    </a:prstGeom>
+                    <a:ln>
+                      <a:noFill/>
+                    </a:ln>
+                    <a:extLst>
+                      <a:ext uri="{53640926-AAD7-44D8-BBD7-CCE9431645EC}">
+                        <a14:shadowObscured xmlns:a14="http://schemas.microsoft.com/office/drawing/2010/main"/>
+                      </a:ext>
+                    </a:extLst>
+                  </pic:spPr>
+                </pic:pic>
+              </a:graphicData>
+            </a:graphic>
+            <wp14:sizeRelV relativeFrom="margin">
+              <wp14:pctHeight>0</wp14:pctHeight>
+            </wp14:sizeRelV>
+          </wp:anchor>
+        </w:drawing>
+      </w:r>
+      <w:r>
+        <w:rPr>
+          <w:color w:val="000000" w:themeColor="text1"/>
+          <w:lang w:val="es-ES"/>
+        </w:rPr>
+        <w:drawing>
+          <wp:anchor distT="0" distB="0" distL="114300" distR="114300" simplePos="0" relativeHeight="251708416" behindDoc="0" locked="0" layoutInCell="1" allowOverlap="1" wp14:anchorId="64430E62" wp14:editId="7B8BA6DB">
+            <wp:simplePos x="0" y="0"/>
+            <wp:positionH relativeFrom="column">
+              <wp:posOffset>3318510</wp:posOffset>
+            </wp:positionH>
+            <wp:positionV relativeFrom="paragraph">
+              <wp:posOffset>240665</wp:posOffset>
+            </wp:positionV>
+            <wp:extent cx="143510" cy="185420"/>
+            <wp:effectExtent l="0" t="0" r="8890" b="5080"/>
+            <wp:wrapThrough wrapText="bothSides">
+              <wp:wrapPolygon edited="0">
+                <wp:start x="0" y="0"/>
+                <wp:lineTo x="0" y="19973"/>
+                <wp:lineTo x="20071" y="19973"/>
+                <wp:lineTo x="20071" y="0"/>
+                <wp:lineTo x="0" y="0"/>
+              </wp:wrapPolygon>
+            </wp:wrapThrough>
+            <wp:docPr id="66" name="Imagen 66"/>
+            <wp:cNvGraphicFramePr>
+              <a:graphicFrameLocks xmlns:a="http://schemas.openxmlformats.org/drawingml/2006/main" noChangeAspect="1"/>
+            </wp:cNvGraphicFramePr>
+            <a:graphic xmlns:a="http://schemas.openxmlformats.org/drawingml/2006/main">
+              <a:graphicData uri="http://schemas.openxmlformats.org/drawingml/2006/picture">
+                <pic:pic xmlns:pic="http://schemas.openxmlformats.org/drawingml/2006/picture">
+                  <pic:nvPicPr>
+                    <pic:cNvPr id="1" name=""/>
+                    <pic:cNvPicPr/>
+                  </pic:nvPicPr>
+                  <pic:blipFill>
+                    <a:blip r:embed="rId58">
+                      <a:extLst>
+                        <a:ext uri="{28A0092B-C50C-407E-A947-70E740481C1C}">
+                          <a14:useLocalDpi xmlns:a14="http://schemas.microsoft.com/office/drawing/2010/main" val="0"/>
+                        </a:ext>
+                      </a:extLst>
+                    </a:blip>
+                    <a:stretch>
+                      <a:fillRect/>
+                    </a:stretch>
+                  </pic:blipFill>
+                  <pic:spPr>
+                    <a:xfrm>
+                      <a:off x="0" y="0"/>
+                      <a:ext cx="143510" cy="185420"/>
+                    </a:xfrm>
+                    <a:prstGeom prst="rect">
+                      <a:avLst/>
+                    </a:prstGeom>
+                  </pic:spPr>
+                </pic:pic>
+              </a:graphicData>
+            </a:graphic>
+            <wp14:sizeRelH relativeFrom="margin">
+              <wp14:pctWidth>0</wp14:pctWidth>
+            </wp14:sizeRelH>
+            <wp14:sizeRelV relativeFrom="margin">
+              <wp14:pctHeight>0</wp14:pctHeight>
+            </wp14:sizeRelV>
+          </wp:anchor>
+        </w:drawing>
+      </w:r>
+      <w:r>
+        <w:rPr>
+          <w:lang w:val="es-ES"/>
+        </w:rPr>
+        <w:t xml:space="preserve">Para </w:t>
+      </w:r>
+      <w:r>
+        <w:rPr>
+          <w:b/>
+          <w:lang w:val="es-ES"/>
+        </w:rPr>
+        <w:t>Eliminar</w:t>
+      </w:r>
+      <w:r>
+        <w:rPr>
+          <w:lang w:val="es-ES"/>
+        </w:rPr>
+        <w:t xml:space="preserve"> una oferta</w:t>
+      </w:r>
+      <w:r>
+        <w:rPr>
+          <w:color w:val="000000" w:themeColor="text1"/>
+          <w:lang w:val="es-ES"/>
+        </w:rPr>
+        <w:t xml:space="preserve"> no dirigimos a </w:t>
+      </w:r>
+      <w:r>
+        <w:rPr>
+          <w:color w:val="000000" w:themeColor="text1"/>
+          <w:lang w:val="es-ES"/>
+        </w:rPr>
+        <w:drawing>
+          <wp:inline distT="0" distB="0" distL="0" distR="0" wp14:anchorId="378D16EC" wp14:editId="3AB51CD9">
+            <wp:extent cx="154440" cy="187200"/>
+            <wp:effectExtent l="0" t="0" r="0" b="3810"/>
+            <wp:docPr id="52" name="Imagen 52"/>
+            <wp:cNvGraphicFramePr>
+              <a:graphicFrameLocks xmlns:a="http://schemas.openxmlformats.org/drawingml/2006/main" noChangeAspect="1"/>
+            </wp:cNvGraphicFramePr>
+            <a:graphic xmlns:a="http://schemas.openxmlformats.org/drawingml/2006/main">
+              <a:graphicData uri="http://schemas.openxmlformats.org/drawingml/2006/picture">
+                <pic:pic xmlns:pic="http://schemas.openxmlformats.org/drawingml/2006/picture">
+                  <pic:nvPicPr>
+                    <pic:cNvPr id="1" name=""/>
+                    <pic:cNvPicPr/>
+                  </pic:nvPicPr>
+                  <pic:blipFill>
+                    <a:blip r:embed="rId52"/>
+                    <a:stretch>
+                      <a:fillRect/>
+                    </a:stretch>
+                  </pic:blipFill>
+                  <pic:spPr>
+                    <a:xfrm>
+                      <a:off x="0" y="0"/>
+                      <a:ext cx="163690" cy="198412"/>
+                    </a:xfrm>
+                    <a:prstGeom prst="rect">
+                      <a:avLst/>
+                    </a:prstGeom>
+                  </pic:spPr>
+                </pic:pic>
+              </a:graphicData>
+            </a:graphic>
+          </wp:inline>
+        </w:drawing>
+      </w:r>
+      <w:r>
+        <w:rPr>
+          <w:color w:val="000000" w:themeColor="text1"/>
+          <w:lang w:val="es-ES"/>
+        </w:rPr>
+        <w:t xml:space="preserve"> </w:t>
+      </w:r>
+      <w:r>
+        <w:rPr>
+          <w:b/>
+          <w:color w:val="FFC000"/>
+          <w:lang w:val="es-ES"/>
+        </w:rPr>
+        <w:t>Ofertas</w:t>
+      </w:r>
+      <w:r>
+        <w:rPr>
+          <w:b/>
+          <w:color w:val="FFC000"/>
+          <w:lang w:val="es-ES"/>
+        </w:rPr>
+        <w:t xml:space="preserve"> </w:t>
+      </w:r>
+      <w:r>
+        <w:rPr>
+          <w:color w:val="000000" w:themeColor="text1"/>
+          <w:lang w:val="es-ES"/>
+        </w:rPr>
+        <w:t xml:space="preserve">luego al tipo de oferta a </w:t>
+      </w:r>
+      <w:r>
+        <w:rPr>
+          <w:color w:val="000000" w:themeColor="text1"/>
+          <w:lang w:val="es-ES"/>
+        </w:rPr>
+        <w:t>eliminar</w:t>
+      </w:r>
+      <w:r>
+        <w:rPr>
+          <w:color w:val="000000" w:themeColor="text1"/>
+          <w:lang w:val="es-ES"/>
+        </w:rPr>
+        <w:t xml:space="preserve">, ahora buscamos la oferta que vamos a </w:t>
+      </w:r>
+      <w:r>
+        <w:rPr>
+          <w:color w:val="000000" w:themeColor="text1"/>
+          <w:lang w:val="es-ES"/>
+        </w:rPr>
+        <w:t>eliminar</w:t>
+      </w:r>
+      <w:r>
+        <w:rPr>
+          <w:color w:val="000000" w:themeColor="text1"/>
+          <w:lang w:val="es-ES"/>
+        </w:rPr>
+        <w:t xml:space="preserve"> y presionamos  , se </w:t>
+      </w:r>
+      <w:r>
+        <w:rPr>
+          <w:color w:val="000000" w:themeColor="text1"/>
+          <w:lang w:val="es-ES"/>
+        </w:rPr>
+        <w:t>abrirá un mensaje de confirmación,</w:t>
+      </w:r>
+      <w:r>
+        <w:rPr>
+          <w:rFonts w:cstheme="minorHAnsi"/>
+          <w:color w:val="000000" w:themeColor="text1"/>
+          <w:lang w:val="es-ES"/>
+        </w:rPr>
+        <w:t xml:space="preserve"> presione</w:t>
+      </w:r>
+      <w:r>
+        <w:rPr>
+          <w:rFonts w:cstheme="minorHAnsi"/>
+          <w:color w:val="000000" w:themeColor="text1"/>
+          <w:lang w:val="es-ES"/>
+        </w:rPr>
+        <w:t xml:space="preserve"> </w:t>
+      </w:r>
+      <w:r>
+        <w:rPr>
+          <w:rFonts w:cstheme="minorHAnsi"/>
+          <w:b/>
+          <w:color w:val="FFC000"/>
+          <w:lang w:val="es-ES"/>
+        </w:rPr>
+        <w:t>Continuar</w:t>
+      </w:r>
+      <w:r>
+        <w:rPr>
+          <w:rFonts w:cstheme="minorHAnsi"/>
+          <w:color w:val="000000" w:themeColor="text1"/>
+          <w:lang w:val="es-ES"/>
+        </w:rPr>
+        <w:t xml:space="preserve">, si la oferta se eliminó </w:t>
+      </w:r>
+      <w:r>
+        <w:rPr>
+          <w:rFonts w:cstheme="minorHAnsi"/>
+          <w:color w:val="000000" w:themeColor="text1"/>
+          <w:lang w:val="es-ES"/>
+        </w:rPr>
+        <w:t>correctamente saldrá el siguiente mensaje en pantalla.</w:t>
+      </w:r>
+      <w:r>
+        <w:rPr>
+          <w:rFonts w:cstheme="minorHAnsi"/>
+          <w:color w:val="000000" w:themeColor="text1"/>
+          <w:lang w:val="es-ES"/>
+        </w:rPr>
+        <w:t xml:space="preserve"> </w:t>
+      </w:r>
+      <w:r>
+        <w:rPr>
+          <w:rFonts w:cstheme="minorHAnsi"/>
+          <w:color w:val="000000" w:themeColor="text1"/>
+          <w:lang w:val="es-ES"/>
+        </w:rPr>
+        <w:t xml:space="preserve">Recuerde que al eliminar la oferta se </w:t>
+      </w:r>
+      <w:r>
+        <w:rPr>
+          <w:rFonts w:cstheme="minorHAnsi"/>
+          <w:b/>
+          <w:color w:val="000000" w:themeColor="text1"/>
+          <w:lang w:val="es-ES"/>
+        </w:rPr>
+        <w:t>perderá</w:t>
+      </w:r>
+      <w:r>
+        <w:rPr>
+          <w:rFonts w:cstheme="minorHAnsi"/>
+          <w:color w:val="000000" w:themeColor="text1"/>
+          <w:lang w:val="es-ES"/>
+        </w:rPr>
+        <w:t xml:space="preserve"> por completo, además de que se habrá gastado de las disponibles en su plan actual.</w:t>
+      </w:r>
+    </w:p>
+    <w:p>
+      <w:pPr>
+        <w:rPr>
+          <w:lang w:val="es-ES"/>
+        </w:rPr>
+      </w:pPr>
     </w:p>
     <w:sectPr>
-      <w:headerReference w:type="default" r:id="rId51"/>
+      <w:headerReference w:type="default" r:id="rId59"/>
       <w:pgSz w:w="12240" w:h="15840"/>
       <w:pgMar w:top="1417" w:right="1701" w:bottom="1417" w:left="1701" w:header="708" w:footer="708" w:gutter="0"/>
       <w:cols w:space="708"/>
@@ -9662,7 +11412,7 @@
   <w:style w:type="paragraph" w:default="1" w:styleId="Normal">
     <w:name w:val="Normal"/>
     <w:qFormat/>
-    <w:rsid w:val="00886E51"/>
+    <w:rsid w:val="004A362F"/>
     <w:rPr>
       <w:lang w:val="es-CO"/>
     </w:rPr>
@@ -10272,7 +12022,7 @@
 </file>
 
 <file path=customXml/itemProps1.xml><?xml version="1.0" encoding="utf-8"?>
-<ds:datastoreItem xmlns:ds="http://schemas.openxmlformats.org/officeDocument/2006/customXml" ds:itemID="{AD9B4CEB-E42C-4721-BFFD-B3A7898CF94C}">
+<ds:datastoreItem xmlns:ds="http://schemas.openxmlformats.org/officeDocument/2006/customXml" ds:itemID="{E7930029-8F5D-4AAB-BD5C-B9794DB78B29}">
   <ds:schemaRefs>
     <ds:schemaRef ds:uri="http://schemas.openxmlformats.org/officeDocument/2006/bibliography"/>
   </ds:schemaRefs>

</xml_diff>

<commit_message>
pie de pagiona ITM
</commit_message>
<xml_diff>
--- a/Manual de Usuario MiEmpleo.docx
+++ b/Manual de Usuario MiEmpleo.docx
@@ -2101,7 +2101,15 @@
         <w:rPr>
           <w:lang w:val="es-ES"/>
         </w:rPr>
-        <w:t xml:space="preserve"> la información ingresada ya una vez creados no podrán ser modificados por este rol</w:t>
+        <w:t xml:space="preserve"> la información ingresada ya una vez creados no podrán ser </w:t>
+      </w:r>
+      <w:bookmarkStart w:id="8" w:name="_GoBack"/>
+      <w:bookmarkEnd w:id="8"/>
+      <w:r>
+        <w:rPr>
+          <w:lang w:val="es-ES"/>
+        </w:rPr>
+        <w:t>modificados por este rol</w:t>
       </w:r>
       <w:r>
         <w:rPr>
@@ -2127,7 +2135,7 @@
         </w:rPr>
         <w:t xml:space="preserve"> tendrá que comunicar con el Administrador del sistema.</w:t>
       </w:r>
-      <w:bookmarkStart w:id="8" w:name="_Hlk158972078"/>
+      <w:bookmarkStart w:id="9" w:name="_Hlk158972078"/>
       <w:bookmarkEnd w:id="7"/>
       <w:r>
         <w:rPr>
@@ -2141,8 +2149,8 @@
         </w:rPr>
         <w:t>Para poder continuar se deben aceptar los términos y condiciones</w:t>
       </w:r>
-      <w:bookmarkStart w:id="9" w:name="_Hlk158972397"/>
-      <w:bookmarkEnd w:id="8"/>
+      <w:bookmarkStart w:id="10" w:name="_Hlk158972397"/>
+      <w:bookmarkEnd w:id="9"/>
       <w:r>
         <w:rPr>
           <w:lang w:val="es-ES"/>
@@ -2284,7 +2292,7 @@
         <w:t xml:space="preserve">En caso de no haberlo recibido verifique que el correo ingresado sea el correcto y vuelva a generar un token de verificación. </w:t>
       </w:r>
     </w:p>
-    <w:bookmarkEnd w:id="9"/>
+    <w:bookmarkEnd w:id="10"/>
     <w:p>
       <w:pPr>
         <w:pStyle w:val="Prrafodelista"/>
@@ -2406,7 +2414,7 @@
         </w:rPr>
         <w:t>A</w:t>
       </w:r>
-      <w:bookmarkStart w:id="10" w:name="_Hlk158972611"/>
+      <w:bookmarkStart w:id="11" w:name="_Hlk158972611"/>
       <w:r>
         <w:rPr>
           <w:lang w:val="es-ES"/>
@@ -2505,7 +2513,7 @@
         </w:rPr>
         <w:t>Restablecer</w:t>
       </w:r>
-      <w:bookmarkEnd w:id="10"/>
+      <w:bookmarkEnd w:id="11"/>
     </w:p>
     <w:p>
       <w:pPr>
@@ -2521,7 +2529,7 @@
           <w:shd w:val="clear" w:color="auto" w:fill="F9F9FA"/>
         </w:rPr>
       </w:pPr>
-      <w:bookmarkStart w:id="11" w:name="_Hlk158972739"/>
+      <w:bookmarkStart w:id="12" w:name="_Hlk158972739"/>
       <w:r>
         <w:t xml:space="preserve">Sera direccionado </w:t>
       </w:r>
@@ -2564,7 +2572,7 @@
         <w:t>, si el registro fue exitoso podrá ingresar sin problema. En este punto el Usuario (Candidato) solo a diligenciado los datos iniciales para tener una cuenta en MiEmpleo.co, ahora para empezar a utilizar el sistema hará falta diligenciar los datos básicos por completo.</w:t>
       </w:r>
     </w:p>
-    <w:bookmarkEnd w:id="11"/>
+    <w:bookmarkEnd w:id="12"/>
     <w:p>
       <w:pPr>
         <w:pStyle w:val="Prrafodelista"/>
@@ -2732,11 +2740,11 @@
           <w:numId w:val="13"/>
         </w:numPr>
       </w:pPr>
-      <w:bookmarkStart w:id="12" w:name="_Toc159401197"/>
+      <w:bookmarkStart w:id="13" w:name="_Toc159401197"/>
       <w:r>
         <w:t>Hoja de Vida</w:t>
       </w:r>
-      <w:bookmarkEnd w:id="12"/>
+      <w:bookmarkEnd w:id="13"/>
     </w:p>
     <w:p>
       <w:pPr>
@@ -3246,7 +3254,7 @@
       <w:pPr>
         <w:jc w:val="both"/>
       </w:pPr>
-      <w:bookmarkStart w:id="13" w:name="_Hlk158993211"/>
+      <w:bookmarkStart w:id="14" w:name="_Hlk158993211"/>
       <w:r>
         <w:rPr>
           <w:noProof/>
@@ -3872,7 +3880,7 @@
         </w:drawing>
       </w:r>
     </w:p>
-    <w:bookmarkEnd w:id="13"/>
+    <w:bookmarkEnd w:id="14"/>
     <w:p>
       <w:pPr>
         <w:jc w:val="both"/>
@@ -3894,7 +3902,7 @@
       <w:pPr>
         <w:jc w:val="both"/>
       </w:pPr>
-      <w:bookmarkStart w:id="14" w:name="_Hlk158993544"/>
+      <w:bookmarkStart w:id="15" w:name="_Hlk158993544"/>
       <w:r>
         <w:rPr>
           <w:rFonts w:cstheme="minorHAnsi"/>
@@ -3978,8 +3986,8 @@
           <w:shd w:val="clear" w:color="auto" w:fill="FFFFFF"/>
         </w:rPr>
       </w:pPr>
-      <w:bookmarkStart w:id="15" w:name="_Hlk158993628"/>
-      <w:bookmarkEnd w:id="14"/>
+      <w:bookmarkStart w:id="16" w:name="_Hlk158993628"/>
+      <w:bookmarkEnd w:id="15"/>
       <w:r>
         <w:t xml:space="preserve">Para agregar una nueva </w:t>
       </w:r>
@@ -4180,7 +4188,7 @@
         </w:rPr>
         <w:t>lva a intentarlo.</w:t>
       </w:r>
-      <w:bookmarkEnd w:id="15"/>
+      <w:bookmarkEnd w:id="16"/>
     </w:p>
     <w:p>
       <w:pPr>
@@ -5211,7 +5219,7 @@
           <w:lang w:val="es-ES"/>
         </w:rPr>
       </w:pPr>
-      <w:bookmarkStart w:id="16" w:name="_Toc159401198"/>
+      <w:bookmarkStart w:id="17" w:name="_Toc159401198"/>
       <w:r>
         <w:rPr>
           <w:noProof/>
@@ -5220,7 +5228,7 @@
         <w:lastRenderedPageBreak/>
         <w:t>Ofertas</w:t>
       </w:r>
-      <w:bookmarkEnd w:id="16"/>
+      <w:bookmarkEnd w:id="17"/>
     </w:p>
     <w:p>
       <w:pPr>
@@ -6242,7 +6250,7 @@
           <w:shd w:val="clear" w:color="auto" w:fill="F9F9FA"/>
         </w:rPr>
       </w:pPr>
-      <w:bookmarkStart w:id="17" w:name="_Toc159401199"/>
+      <w:bookmarkStart w:id="18" w:name="_Toc159401199"/>
       <w:r>
         <w:rPr>
           <w:bdr w:val="none" w:sz="0" w:space="0" w:color="auto" w:frame="1"/>
@@ -6256,24 +6264,24 @@
           <w:shd w:val="clear" w:color="auto" w:fill="F9F9FA"/>
         </w:rPr>
         <w:t>Empresa</w:t>
-      </w:r>
-      <w:bookmarkEnd w:id="17"/>
-    </w:p>
-    <w:p>
-      <w:pPr>
-        <w:pStyle w:val="Ttulo2"/>
-      </w:pPr>
-      <w:bookmarkStart w:id="18" w:name="_Toc159401200"/>
-      <w:r>
-        <w:t xml:space="preserve">3.1 </w:t>
-      </w:r>
-      <w:r>
-        <w:t>Registro</w:t>
       </w:r>
       <w:bookmarkEnd w:id="18"/>
     </w:p>
     <w:p>
       <w:pPr>
+        <w:pStyle w:val="Ttulo2"/>
+      </w:pPr>
+      <w:bookmarkStart w:id="19" w:name="_Toc159401200"/>
+      <w:r>
+        <w:t xml:space="preserve">3.1 </w:t>
+      </w:r>
+      <w:r>
+        <w:t>Registro</w:t>
+      </w:r>
+      <w:bookmarkEnd w:id="19"/>
+    </w:p>
+    <w:p>
+      <w:pPr>
         <w:jc w:val="both"/>
         <w:rPr>
           <w:sz w:val="20"/>
@@ -6287,7 +6295,7 @@
         </w:rPr>
         <w:t xml:space="preserve">Estando en la página principal de MiEmpleo.co se dirige hacia el enlace </w:t>
       </w:r>
-      <w:bookmarkStart w:id="19" w:name="_Hlk158970901"/>
+      <w:bookmarkStart w:id="20" w:name="_Hlk158970901"/>
       <w:r>
         <w:rPr>
           <w:rFonts w:ascii="Inter" w:hAnsi="Inter"/>
@@ -6306,7 +6314,7 @@
         </w:rPr>
         <w:t>.</w:t>
       </w:r>
-      <w:bookmarkEnd w:id="19"/>
+      <w:bookmarkEnd w:id="20"/>
       <w:r>
         <w:rPr>
           <w:lang w:val="es-ES"/>
@@ -7222,19 +7230,19 @@
       <w:r>
         <w:t xml:space="preserve"> por primera vez el </w:t>
       </w:r>
-      <w:bookmarkStart w:id="20" w:name="_Hlk158973547"/>
+      <w:bookmarkStart w:id="21" w:name="_Hlk158973547"/>
       <w:r>
         <w:t>Usuario (</w:t>
       </w:r>
-      <w:bookmarkStart w:id="21" w:name="_Hlk158973529"/>
+      <w:bookmarkStart w:id="22" w:name="_Hlk158973529"/>
       <w:r>
         <w:t>E</w:t>
       </w:r>
-      <w:bookmarkEnd w:id="20"/>
+      <w:bookmarkEnd w:id="21"/>
       <w:r>
         <w:t xml:space="preserve">mpresa) será </w:t>
       </w:r>
-      <w:bookmarkEnd w:id="21"/>
+      <w:bookmarkEnd w:id="22"/>
       <w:r>
         <w:t xml:space="preserve">direccionado al formulario de </w:t>
       </w:r>
@@ -7798,7 +7806,7 @@
           <w:lang w:val="es-ES"/>
         </w:rPr>
       </w:pPr>
-      <w:bookmarkStart w:id="22" w:name="_Toc159401201"/>
+      <w:bookmarkStart w:id="23" w:name="_Toc159401201"/>
       <w:r>
         <w:rPr>
           <w:lang w:val="es-ES"/>
@@ -7812,7 +7820,7 @@
         </w:rPr>
         <w:t>.2 Comprar paquete</w:t>
       </w:r>
-      <w:bookmarkEnd w:id="22"/>
+      <w:bookmarkEnd w:id="23"/>
     </w:p>
     <w:p>
       <w:pPr>
@@ -8687,7 +8695,7 @@
           <w:lang w:val="es-ES"/>
         </w:rPr>
       </w:pPr>
-      <w:bookmarkStart w:id="23" w:name="_Toc159401202"/>
+      <w:bookmarkStart w:id="24" w:name="_Toc159401202"/>
       <w:r>
         <w:rPr>
           <w:lang w:val="es-ES"/>
@@ -8700,7 +8708,7 @@
         </w:rPr>
         <w:t xml:space="preserve"> Ofertas</w:t>
       </w:r>
-      <w:bookmarkEnd w:id="23"/>
+      <w:bookmarkEnd w:id="24"/>
     </w:p>
     <w:p>
       <w:pPr>
@@ -9263,7 +9271,7 @@
         </w:rPr>
         <w:t>For</w:t>
       </w:r>
-      <w:bookmarkStart w:id="24" w:name="_Hlk159246115"/>
+      <w:bookmarkStart w:id="25" w:name="_Hlk159246115"/>
       <w:r>
         <w:rPr>
           <w:rFonts w:ascii="Inter" w:hAnsi="Inter"/>
@@ -9300,7 +9308,7 @@
         </w:rPr>
         <w:t xml:space="preserve"> </w:t>
       </w:r>
-      <w:bookmarkEnd w:id="24"/>
+      <w:bookmarkEnd w:id="25"/>
       <w:r>
         <w:rPr>
           <w:rFonts w:cstheme="minorHAnsi"/>
@@ -10494,7 +10502,7 @@
         </w:rPr>
         <w:t xml:space="preserve">luego a </w:t>
       </w:r>
-      <w:bookmarkStart w:id="25" w:name="_Hlk159310018"/>
+      <w:bookmarkStart w:id="26" w:name="_Hlk159310018"/>
       <w:r>
         <w:rPr>
           <w:noProof/>
@@ -10560,7 +10568,7 @@
         </w:rPr>
         <w:t xml:space="preserve"> vencidas</w:t>
       </w:r>
-      <w:bookmarkEnd w:id="25"/>
+      <w:bookmarkEnd w:id="26"/>
       <w:r>
         <w:rPr>
           <w:color w:val="000000" w:themeColor="text1"/>
@@ -11018,7 +11026,7 @@
         </w:rPr>
         <w:t xml:space="preserve"> </w:t>
       </w:r>
-      <w:bookmarkStart w:id="26" w:name="_Hlk159309968"/>
+      <w:bookmarkStart w:id="27" w:name="_Hlk159309968"/>
       <w:r>
         <w:rPr>
           <w:b/>
@@ -11035,7 +11043,7 @@
         </w:rPr>
         <w:t xml:space="preserve"> </w:t>
       </w:r>
-      <w:bookmarkEnd w:id="26"/>
+      <w:bookmarkEnd w:id="27"/>
       <w:r>
         <w:rPr>
           <w:color w:val="000000" w:themeColor="text1"/>
@@ -12046,14 +12054,14 @@
           <w:lang w:val="es-ES"/>
         </w:rPr>
       </w:pPr>
-      <w:bookmarkStart w:id="27" w:name="_Toc159401203"/>
+      <w:bookmarkStart w:id="28" w:name="_Toc159401203"/>
       <w:r>
         <w:rPr>
           <w:lang w:val="es-ES"/>
         </w:rPr>
         <w:t>4 Administrador</w:t>
       </w:r>
-      <w:bookmarkEnd w:id="27"/>
+      <w:bookmarkEnd w:id="28"/>
     </w:p>
     <w:p>
       <w:pPr>
@@ -12112,7 +12120,7 @@
           <w:lang w:val="es-ES"/>
         </w:rPr>
       </w:pPr>
-      <w:bookmarkStart w:id="28" w:name="_Toc159401204"/>
+      <w:bookmarkStart w:id="29" w:name="_Toc159401204"/>
       <w:r>
         <w:rPr>
           <w:lang w:val="es-ES"/>
@@ -12125,7 +12133,7 @@
         </w:rPr>
         <w:t xml:space="preserve"> Tablas básicas</w:t>
       </w:r>
-      <w:bookmarkEnd w:id="28"/>
+      <w:bookmarkEnd w:id="29"/>
     </w:p>
     <w:p>
       <w:pPr>
@@ -12358,7 +12366,7 @@
         </w:rPr>
         <w:t xml:space="preserve">Los registros de las tablas básicas se pueden actualizar para ello </w:t>
       </w:r>
-      <w:bookmarkStart w:id="29" w:name="_Hlk159400768"/>
+      <w:bookmarkStart w:id="30" w:name="_Hlk159400768"/>
       <w:r>
         <w:rPr>
           <w:lang w:val="es-ES"/>
@@ -12437,6 +12445,8 @@
         <w:t xml:space="preserve"> </w:t>
       </w:r>
     </w:p>
+    <w:bookmarkStart w:id="31" w:name="_Hlk159401036"/>
+    <w:bookmarkEnd w:id="30"/>
     <w:p>
       <w:pPr>
         <w:jc w:val="both"/>
@@ -12445,8 +12455,6 @@
           <w:lang w:val="es-ES"/>
         </w:rPr>
       </w:pPr>
-      <w:bookmarkStart w:id="30" w:name="_Hlk159401036"/>
-      <w:bookmarkEnd w:id="29"/>
       <w:r>
         <w:rPr>
           <w:noProof/>
@@ -12905,7 +12913,7 @@
         <w:t xml:space="preserve"> de su creación.</w:t>
       </w:r>
     </w:p>
-    <w:bookmarkEnd w:id="30"/>
+    <w:bookmarkEnd w:id="31"/>
     <w:p>
       <w:pPr>
         <w:rPr>
@@ -12947,7 +12955,8 @@
       </w:pPr>
       <w:r>
         <w:rPr>
-          <w:lang w:val="es-ES"/>
+          <w:noProof/>
+          <w:lang w:val="en-US"/>
         </w:rPr>
         <w:drawing>
           <wp:anchor distT="0" distB="0" distL="114300" distR="114300" simplePos="0" relativeHeight="251820032" behindDoc="0" locked="0" layoutInCell="1" allowOverlap="1" wp14:anchorId="4987DE78" wp14:editId="7C6E81A6">
@@ -13395,7 +13404,8 @@
       </w:r>
       <w:r>
         <w:rPr>
-          <w:lang w:val="es-ES"/>
+          <w:noProof/>
+          <w:lang w:val="en-US"/>
         </w:rPr>
         <w:drawing>
           <wp:anchor distT="0" distB="0" distL="114300" distR="114300" simplePos="0" relativeHeight="251821056" behindDoc="0" locked="0" layoutInCell="1" allowOverlap="1" wp14:anchorId="6C54AD31" wp14:editId="07852EE9">
@@ -13607,14 +13617,37 @@
           <w:color w:val="000000" w:themeColor="text1"/>
           <w:lang w:val="es-ES"/>
         </w:rPr>
-        <w:t xml:space="preserve">Aparecerá un cuadro emergente </w:t>
-      </w:r>
-      <w:r>
-        <w:rPr>
-          <w:color w:val="000000" w:themeColor="text1"/>
-          <w:lang w:val="es-ES"/>
-        </w:rPr>
-        <w:t>para</w:t>
+        <w:t xml:space="preserve">Aparecerá un cuadro emergente para editar el registro, modifique los </w:t>
+      </w:r>
+      <w:r>
+        <w:rPr>
+          <w:b/>
+          <w:color w:val="000000" w:themeColor="text1"/>
+          <w:lang w:val="es-ES"/>
+        </w:rPr>
+        <w:t>Campos</w:t>
+      </w:r>
+      <w:r>
+        <w:rPr>
+          <w:color w:val="000000" w:themeColor="text1"/>
+          <w:lang w:val="es-ES"/>
+        </w:rPr>
+        <w:t xml:space="preserve"> necesarios para su edición </w:t>
+      </w:r>
+      <w:r>
+        <w:rPr>
+          <w:b/>
+          <w:color w:val="000000" w:themeColor="text1"/>
+          <w:lang w:val="es-ES"/>
+        </w:rPr>
+        <w:t xml:space="preserve">&gt; </w:t>
+      </w:r>
+      <w:r>
+        <w:rPr>
+          <w:color w:val="000000" w:themeColor="text1"/>
+          <w:lang w:val="es-ES"/>
+        </w:rPr>
+        <w:t>presione</w:t>
       </w:r>
       <w:r>
         <w:rPr>
@@ -13625,85 +13658,6 @@
       </w:r>
       <w:r>
         <w:rPr>
-          <w:color w:val="000000" w:themeColor="text1"/>
-          <w:lang w:val="es-ES"/>
-        </w:rPr>
-        <w:t>editar el</w:t>
-      </w:r>
-      <w:r>
-        <w:rPr>
-          <w:color w:val="000000" w:themeColor="text1"/>
-          <w:lang w:val="es-ES"/>
-        </w:rPr>
-        <w:t xml:space="preserve"> registro, </w:t>
-      </w:r>
-      <w:r>
-        <w:rPr>
-          <w:color w:val="000000" w:themeColor="text1"/>
-          <w:lang w:val="es-ES"/>
-        </w:rPr>
-        <w:t>modifique</w:t>
-      </w:r>
-      <w:r>
-        <w:rPr>
-          <w:color w:val="000000" w:themeColor="text1"/>
-          <w:lang w:val="es-ES"/>
-        </w:rPr>
-        <w:t xml:space="preserve"> los </w:t>
-      </w:r>
-      <w:r>
-        <w:rPr>
-          <w:b/>
-          <w:color w:val="000000" w:themeColor="text1"/>
-          <w:lang w:val="es-ES"/>
-        </w:rPr>
-        <w:t>Campos</w:t>
-      </w:r>
-      <w:r>
-        <w:rPr>
-          <w:color w:val="000000" w:themeColor="text1"/>
-          <w:lang w:val="es-ES"/>
-        </w:rPr>
-        <w:t xml:space="preserve"> necesarios para su </w:t>
-      </w:r>
-      <w:r>
-        <w:rPr>
-          <w:color w:val="000000" w:themeColor="text1"/>
-          <w:lang w:val="es-ES"/>
-        </w:rPr>
-        <w:t>edición</w:t>
-      </w:r>
-      <w:r>
-        <w:rPr>
-          <w:color w:val="000000" w:themeColor="text1"/>
-          <w:lang w:val="es-ES"/>
-        </w:rPr>
-        <w:t xml:space="preserve"> </w:t>
-      </w:r>
-      <w:r>
-        <w:rPr>
-          <w:b/>
-          <w:color w:val="000000" w:themeColor="text1"/>
-          <w:lang w:val="es-ES"/>
-        </w:rPr>
-        <w:t xml:space="preserve">&gt; </w:t>
-      </w:r>
-      <w:r>
-        <w:rPr>
-          <w:color w:val="000000" w:themeColor="text1"/>
-          <w:lang w:val="es-ES"/>
-        </w:rPr>
-        <w:t>presione</w:t>
-      </w:r>
-      <w:r>
-        <w:rPr>
-          <w:color w:val="000000" w:themeColor="text1"/>
-          <w:lang w:val="es-ES"/>
-        </w:rPr>
-        <w:t xml:space="preserve"> </w:t>
-      </w:r>
-      <w:r>
-        <w:rPr>
           <w:b/>
           <w:color w:val="FFC000"/>
           <w:lang w:val="es-ES"/>
@@ -13715,35 +13669,7 @@
           <w:color w:val="000000" w:themeColor="text1"/>
           <w:lang w:val="es-ES"/>
         </w:rPr>
-        <w:t xml:space="preserve">, </w:t>
-      </w:r>
-      <w:r>
-        <w:rPr>
-          <w:color w:val="000000" w:themeColor="text1"/>
-          <w:lang w:val="es-ES"/>
-        </w:rPr>
-        <w:t xml:space="preserve">si </w:t>
-      </w:r>
-      <w:r>
-        <w:rPr>
-          <w:color w:val="000000" w:themeColor="text1"/>
-          <w:lang w:val="es-ES"/>
-        </w:rPr>
-        <w:t xml:space="preserve">se </w:t>
-      </w:r>
-      <w:r>
-        <w:rPr>
-          <w:color w:val="000000" w:themeColor="text1"/>
-          <w:lang w:val="es-ES"/>
-        </w:rPr>
-        <w:t>modificó</w:t>
-      </w:r>
-      <w:r>
-        <w:rPr>
-          <w:color w:val="000000" w:themeColor="text1"/>
-          <w:lang w:val="es-ES"/>
-        </w:rPr>
-        <w:t xml:space="preserve"> el registro correctamente la ventana emergente se cerrará y podar hacer la búsqueda del mismo en su clasificación correspondiente.</w:t>
+        <w:t>, si se modificó el registro correctamente la ventana emergente se cerrará y podar hacer la búsqueda del mismo en su clasificación correspondiente.</w:t>
       </w:r>
     </w:p>
     <w:p>
@@ -13759,21 +13685,7 @@
           <w:color w:val="000000" w:themeColor="text1"/>
           <w:lang w:val="es-ES"/>
         </w:rPr>
-        <w:t xml:space="preserve">Recuerde que después de </w:t>
-      </w:r>
-      <w:r>
-        <w:rPr>
-          <w:color w:val="000000" w:themeColor="text1"/>
-          <w:lang w:val="es-ES"/>
-        </w:rPr>
-        <w:t>modificado</w:t>
-      </w:r>
-      <w:r>
-        <w:rPr>
-          <w:color w:val="000000" w:themeColor="text1"/>
-          <w:lang w:val="es-ES"/>
-        </w:rPr>
-        <w:t xml:space="preserve"> el registro no se podrá eliminar por lo tanto verifique que toda la información este correcta.</w:t>
+        <w:t>Recuerde que después de modificado el registro no se podrá eliminar por lo tanto verifique que toda la información este correcta.</w:t>
       </w:r>
     </w:p>
     <w:p>
@@ -13783,14 +13695,14 @@
           <w:lang w:val="es-ES"/>
         </w:rPr>
       </w:pPr>
-      <w:bookmarkStart w:id="31" w:name="_Toc159401205"/>
+      <w:bookmarkStart w:id="32" w:name="_Toc159401205"/>
       <w:r>
         <w:rPr>
           <w:lang w:val="es-ES"/>
         </w:rPr>
         <w:t>4.2 Empresas</w:t>
       </w:r>
-      <w:bookmarkEnd w:id="31"/>
+      <w:bookmarkEnd w:id="32"/>
     </w:p>
     <w:p>
       <w:pPr>
@@ -14724,14 +14636,14 @@
           <w:lang w:val="es-ES"/>
         </w:rPr>
       </w:pPr>
-      <w:bookmarkStart w:id="32" w:name="_Toc159401206"/>
+      <w:bookmarkStart w:id="33" w:name="_Toc159401206"/>
       <w:r>
         <w:rPr>
           <w:lang w:val="es-ES"/>
         </w:rPr>
         <w:t>4.3 Ofertas</w:t>
       </w:r>
-      <w:bookmarkEnd w:id="32"/>
+      <w:bookmarkEnd w:id="33"/>
     </w:p>
     <w:p>
       <w:pPr>
@@ -14756,7 +14668,6 @@
           <w:lang w:val="es-ES"/>
         </w:rPr>
       </w:pPr>
-      <w:bookmarkStart w:id="33" w:name="_GoBack"/>
       <w:r>
         <w:rPr>
           <w:noProof/>
@@ -14889,7 +14800,6 @@
           </mc:Fallback>
         </mc:AlternateContent>
       </w:r>
-      <w:bookmarkEnd w:id="33"/>
       <w:r>
         <w:rPr>
           <w:noProof/>
@@ -17012,6 +16922,7 @@
     </w:p>
     <w:sectPr>
       <w:headerReference w:type="default" r:id="rId92"/>
+      <w:footerReference w:type="default" r:id="rId93"/>
       <w:pgSz w:w="12240" w:h="15840"/>
       <w:pgMar w:top="1417" w:right="1701" w:bottom="1417" w:left="1701" w:header="708" w:footer="708" w:gutter="0"/>
       <w:cols w:space="708"/>
@@ -17045,6 +16956,115 @@
     </w:p>
   </w:endnote>
 </w:endnotes>
+</file>
+
+<file path=word/footer1.xml><?xml version="1.0" encoding="utf-8"?>
+<w:ftr xmlns:wpc="http://schemas.microsoft.com/office/word/2010/wordprocessingCanvas" xmlns:cx="http://schemas.microsoft.com/office/drawing/2014/chartex" xmlns:mc="http://schemas.openxmlformats.org/markup-compatibility/2006" xmlns:o="urn:schemas-microsoft-com:office:office" xmlns:r="http://schemas.openxmlformats.org/officeDocument/2006/relationships" xmlns:m="http://schemas.openxmlformats.org/officeDocument/2006/math" xmlns:v="urn:schemas-microsoft-com:vml" xmlns:wp14="http://schemas.microsoft.com/office/word/2010/wordprocessingDrawing" xmlns:wp="http://schemas.openxmlformats.org/drawingml/2006/wordprocessingDrawing" xmlns:w10="urn:schemas-microsoft-com:office:word" xmlns:w="http://schemas.openxmlformats.org/wordprocessingml/2006/main" xmlns:w14="http://schemas.microsoft.com/office/word/2010/wordml" xmlns:w15="http://schemas.microsoft.com/office/word/2012/wordml" xmlns:w16se="http://schemas.microsoft.com/office/word/2015/wordml/symex" xmlns:wpg="http://schemas.microsoft.com/office/word/2010/wordprocessingGroup" xmlns:wpi="http://schemas.microsoft.com/office/word/2010/wordprocessingInk" xmlns:wne="http://schemas.microsoft.com/office/word/2006/wordml" xmlns:wps="http://schemas.microsoft.com/office/word/2010/wordprocessingShape" mc:Ignorable="w14 w15 w16se wp14">
+  <w:p>
+    <w:pPr>
+      <w:pStyle w:val="Encabezado"/>
+      <w:pBdr>
+        <w:top w:val="single" w:sz="6" w:space="10" w:color="5B9BD5" w:themeColor="accent1"/>
+      </w:pBdr>
+      <w:spacing w:before="240"/>
+      <w:rPr>
+        <w:color w:val="5B9BD5" w:themeColor="accent1"/>
+      </w:rPr>
+    </w:pPr>
+    <w:r>
+      <w:rPr>
+        <w:noProof/>
+        <w:lang w:val="en-US"/>
+      </w:rPr>
+      <w:drawing>
+        <wp:anchor distT="0" distB="0" distL="114300" distR="114300" simplePos="0" relativeHeight="251658240" behindDoc="1" locked="0" layoutInCell="1" allowOverlap="1" wp14:anchorId="6200A5BB" wp14:editId="4DE2D5DE">
+          <wp:simplePos x="0" y="0"/>
+          <wp:positionH relativeFrom="column">
+            <wp:posOffset>4451985</wp:posOffset>
+          </wp:positionH>
+          <wp:positionV relativeFrom="paragraph">
+            <wp:posOffset>221420</wp:posOffset>
+          </wp:positionV>
+          <wp:extent cx="1133475" cy="342900"/>
+          <wp:effectExtent l="0" t="0" r="9525" b="0"/>
+          <wp:wrapNone/>
+          <wp:docPr id="105" name="12 Imagen" descr="logo_it_fondo_azul.png"/>
+          <wp:cNvGraphicFramePr>
+            <a:graphicFrameLocks xmlns:a="http://schemas.openxmlformats.org/drawingml/2006/main" noChangeAspect="1"/>
+          </wp:cNvGraphicFramePr>
+          <a:graphic xmlns:a="http://schemas.openxmlformats.org/drawingml/2006/main">
+            <a:graphicData uri="http://schemas.openxmlformats.org/drawingml/2006/picture">
+              <pic:pic xmlns:pic="http://schemas.openxmlformats.org/drawingml/2006/picture">
+                <pic:nvPicPr>
+                  <pic:cNvPr id="0" name="logo_it_fondo_azul.png"/>
+                  <pic:cNvPicPr/>
+                </pic:nvPicPr>
+                <pic:blipFill>
+                  <a:blip r:embed="rId1">
+                    <a:extLst>
+                      <a:ext uri="{28A0092B-C50C-407E-A947-70E740481C1C}">
+                        <a14:useLocalDpi xmlns:a14="http://schemas.microsoft.com/office/drawing/2010/main" val="0"/>
+                      </a:ext>
+                    </a:extLst>
+                  </a:blip>
+                  <a:stretch>
+                    <a:fillRect/>
+                  </a:stretch>
+                </pic:blipFill>
+                <pic:spPr>
+                  <a:xfrm>
+                    <a:off x="0" y="0"/>
+                    <a:ext cx="1133475" cy="342900"/>
+                  </a:xfrm>
+                  <a:prstGeom prst="rect">
+                    <a:avLst/>
+                  </a:prstGeom>
+                </pic:spPr>
+              </pic:pic>
+            </a:graphicData>
+          </a:graphic>
+        </wp:anchor>
+      </w:drawing>
+    </w:r>
+    <w:r>
+      <w:rPr>
+        <w:color w:val="5B9BD5" w:themeColor="accent1"/>
+      </w:rPr>
+      <w:fldChar w:fldCharType="begin"/>
+    </w:r>
+    <w:r>
+      <w:rPr>
+        <w:color w:val="5B9BD5" w:themeColor="accent1"/>
+      </w:rPr>
+      <w:instrText xml:space="preserve"> PAGE  \* Arabic  \* MERGEFORMAT </w:instrText>
+    </w:r>
+    <w:r>
+      <w:rPr>
+        <w:color w:val="5B9BD5" w:themeColor="accent1"/>
+      </w:rPr>
+      <w:fldChar w:fldCharType="separate"/>
+    </w:r>
+    <w:r>
+      <w:rPr>
+        <w:noProof/>
+        <w:color w:val="5B9BD5" w:themeColor="accent1"/>
+      </w:rPr>
+      <w:t>14</w:t>
+    </w:r>
+    <w:r>
+      <w:rPr>
+        <w:color w:val="5B9BD5" w:themeColor="accent1"/>
+      </w:rPr>
+      <w:fldChar w:fldCharType="end"/>
+    </w:r>
+    <w:r>
+      <w:rPr>
+        <w:color w:val="5B9BD5" w:themeColor="accent1"/>
+      </w:rPr>
+      <w:t xml:space="preserve">                                                                                                                                           </w:t>
+    </w:r>
+  </w:p>
+</w:ftr>
 </file>
 
 <file path=word/footnotes.xml><?xml version="1.0" encoding="utf-8"?>
@@ -19680,7 +19700,7 @@
 </file>
 
 <file path=customXml/itemProps1.xml><?xml version="1.0" encoding="utf-8"?>
-<ds:datastoreItem xmlns:ds="http://schemas.openxmlformats.org/officeDocument/2006/customXml" ds:itemID="{D783547D-CD01-42EF-84D3-3905A283E105}">
+<ds:datastoreItem xmlns:ds="http://schemas.openxmlformats.org/officeDocument/2006/customXml" ds:itemID="{A78DF5EA-AED4-4EFD-8D3D-127C44567E51}">
   <ds:schemaRefs>
     <ds:schemaRef ds:uri="http://schemas.openxmlformats.org/officeDocument/2006/bibliography"/>
   </ds:schemaRefs>

</xml_diff>

<commit_message>
control de cambio e el manual indicio clave:itm07
</commit_message>
<xml_diff>
--- a/Manual de Usuario MiEmpleo.docx
+++ b/Manual de Usuario MiEmpleo.docx
@@ -3854,7 +3854,6 @@
         </w:rPr>
         <w:t xml:space="preserve">aparecerá una ventana de confirmación en la cual </w:t>
       </w:r>
-      <w:proofErr w:type="spellStart"/>
       <w:r>
         <w:rPr>
           <w:rFonts w:cstheme="minorHAnsi"/>
@@ -3867,15 +3866,7 @@
           <w:rFonts w:cstheme="minorHAnsi"/>
           <w:color w:val="000000" w:themeColor="text1"/>
         </w:rPr>
-        <w:t>r</w:t>
-      </w:r>
-      <w:proofErr w:type="spellEnd"/>
-      <w:r>
-        <w:rPr>
-          <w:rFonts w:cstheme="minorHAnsi"/>
-          <w:color w:val="000000" w:themeColor="text1"/>
-        </w:rPr>
-        <w:t xml:space="preserve"> </w:t>
+        <w:t xml:space="preserve">r </w:t>
       </w:r>
       <w:r>
         <w:rPr>
@@ -4633,7 +4624,6 @@
         </w:rPr>
         <w:t xml:space="preserve">aparecerá una ventana de confirmación en la cual </w:t>
       </w:r>
-      <w:proofErr w:type="spellStart"/>
       <w:r>
         <w:rPr>
           <w:rFonts w:cstheme="minorHAnsi"/>
@@ -4646,15 +4636,7 @@
           <w:rFonts w:cstheme="minorHAnsi"/>
           <w:color w:val="000000" w:themeColor="text1"/>
         </w:rPr>
-        <w:t>r</w:t>
-      </w:r>
-      <w:proofErr w:type="spellEnd"/>
-      <w:r>
-        <w:rPr>
-          <w:rFonts w:cstheme="minorHAnsi"/>
-          <w:color w:val="000000" w:themeColor="text1"/>
-        </w:rPr>
-        <w:t xml:space="preserve"> </w:t>
+        <w:t xml:space="preserve">r </w:t>
       </w:r>
       <w:r>
         <w:rPr>
@@ -14717,7 +14699,15 @@
         <w:rPr>
           <w:lang w:val="es-ES"/>
         </w:rPr>
-        <w:t xml:space="preserve">Cuando una Empresa se registra por primea vez tendrá que ser aprobada por el Administrador para poder empezar a usar el sistema. Para ello realice los siguientes pasos diríjase a menú </w:t>
+        <w:t xml:space="preserve">Cuando una Empresa se registra por primea vez tendrá que ser aprobada por el Administrador para </w:t>
+      </w:r>
+      <w:bookmarkStart w:id="32" w:name="_GoBack"/>
+      <w:bookmarkEnd w:id="32"/>
+      <w:r>
+        <w:rPr>
+          <w:lang w:val="es-ES"/>
+        </w:rPr>
+        <w:t xml:space="preserve">poder empezar a usar el sistema. Para ello realice los siguientes pasos diríjase a menú </w:t>
       </w:r>
       <w:r>
         <w:rPr>
@@ -14935,14 +14925,14 @@
           <w:lang w:val="es-ES"/>
         </w:rPr>
       </w:pPr>
-      <w:bookmarkStart w:id="32" w:name="_Toc159401206"/>
+      <w:bookmarkStart w:id="33" w:name="_Toc159401206"/>
       <w:r>
         <w:rPr>
           <w:lang w:val="es-ES"/>
         </w:rPr>
         <w:t>4.3 Ofertas</w:t>
       </w:r>
-      <w:bookmarkEnd w:id="32"/>
+      <w:bookmarkEnd w:id="33"/>
     </w:p>
     <w:p>
       <w:pPr>
@@ -16009,7 +15999,7 @@
           <w:lang w:val="es-ES"/>
         </w:rPr>
       </w:pPr>
-      <w:bookmarkStart w:id="33" w:name="_Toc159401207"/>
+      <w:bookmarkStart w:id="34" w:name="_Toc159401207"/>
       <w:r>
         <w:rPr>
           <w:lang w:val="es-ES"/>
@@ -16023,7 +16013,7 @@
         </w:rPr>
         <w:t>Informes</w:t>
       </w:r>
-      <w:bookmarkEnd w:id="33"/>
+      <w:bookmarkEnd w:id="34"/>
     </w:p>
     <w:p>
       <w:pPr>
@@ -17251,6 +17241,9 @@
     <w:p>
       <w:pPr>
         <w:jc w:val="both"/>
+        <w:rPr>
+          <w:u w:val="single"/>
+        </w:rPr>
       </w:pPr>
       <w:r>
         <w:t xml:space="preserve">Puede que en algún momento se olvide la contraes de su usuario en caso tal realice los siguientes pasos para restaurar su contraseña, diríjase al inicio de sesión correspondiente </w:t>
@@ -17469,8 +17462,6 @@
       <w:r>
         <w:t>si la restauración fue exitosa podrá iniciar sesión con la nueva contraseña.</w:t>
       </w:r>
-      <w:bookmarkStart w:id="34" w:name="_GoBack"/>
-      <w:bookmarkEnd w:id="34"/>
     </w:p>
     <w:sectPr>
       <w:headerReference w:type="default" r:id="rId92"/>
@@ -20252,7 +20243,7 @@
 </file>
 
 <file path=customXml/itemProps1.xml><?xml version="1.0" encoding="utf-8"?>
-<ds:datastoreItem xmlns:ds="http://schemas.openxmlformats.org/officeDocument/2006/customXml" ds:itemID="{5FDB6D6D-949A-42D4-A68A-110CFCF89980}">
+<ds:datastoreItem xmlns:ds="http://schemas.openxmlformats.org/officeDocument/2006/customXml" ds:itemID="{F8EDAC59-B833-47F4-85E6-625E32F3C270}">
   <ds:schemaRefs>
     <ds:schemaRef ds:uri="http://schemas.openxmlformats.org/officeDocument/2006/bibliography"/>
   </ds:schemaRefs>

</xml_diff>